<commit_message>
- Cleaned up references and usings - Documentation updated
</commit_message>
<xml_diff>
--- a/Main/Docs/User Guide.docx
+++ b/Main/Docs/User Guide.docx
@@ -21,7 +21,7 @@
         <w:rPr>
           <w:lang w:val="en-US"/>
         </w:rPr>
-        <w:t xml:space="preserve"> 2.0</w:t>
+        <w:t xml:space="preserve"> 2.1</w:t>
       </w:r>
     </w:p>
     <w:p>
@@ -48,7 +48,13 @@
         <w:rPr>
           <w:lang w:val="en-US"/>
         </w:rPr>
-        <w:t>Copyright © Sven Groot (Ookii.org) 2011</w:t>
+        <w:t>Copyrig</w:t>
+      </w:r>
+      <w:r>
+        <w:rPr>
+          <w:lang w:val="en-US"/>
+        </w:rPr>
+        <w:t>ht © Sven Groot (Ookii.org) 2012</w:t>
       </w:r>
       <w:r>
         <w:rPr>
@@ -148,20 +154,92 @@
         <w:rPr>
           <w:lang w:val="en-US"/>
         </w:rPr>
-        <w:t xml:space="preserve"> can be used with any kind of .Net application, whether Console, Windows Forms, or WPF. Although a limited subset of functionality – particularly related around generating usage help text – is geared primarily towards console applications that are invoked from the command prompt, the main command line parsing functionality is usable in any application that needs to process command line arguments.</w:t>
-      </w:r>
-    </w:p>
-    <w:p>
-      <w:pPr>
-        <w:rPr>
-          <w:lang w:val="en-US"/>
-        </w:rPr>
-      </w:pPr>
-      <w:r>
-        <w:rPr>
-          <w:lang w:val="en-US"/>
-        </w:rPr>
-        <w:t>To define a set of command line arguments, you create a class that will hold their values. The constructor parameters and properties of that class determine the set of arguments that are accepted. Attributes can be used to specify things such as the argument name and whether or not an argument is required, and to specify descriptions used to customize the usage help.</w:t>
+        <w:t xml:space="preserve"> can be used with any kind of .Net application, whether Console, Windows Forms, or WPF. Although a li</w:t>
+      </w:r>
+      <w:r>
+        <w:rPr>
+          <w:lang w:val="en-US"/>
+        </w:rPr>
+        <w:t>mited subset of functionality—</w:t>
+      </w:r>
+      <w:r>
+        <w:rPr>
+          <w:lang w:val="en-US"/>
+        </w:rPr>
+        <w:t>particularly</w:t>
+      </w:r>
+      <w:r>
+        <w:rPr>
+          <w:lang w:val="en-US"/>
+        </w:rPr>
+        <w:t xml:space="preserve"> </w:t>
+      </w:r>
+      <w:r>
+        <w:rPr>
+          <w:lang w:val="en-US"/>
+        </w:rPr>
+        <w:t>related around generating usage help text</w:t>
+      </w:r>
+      <w:r>
+        <w:rPr>
+          <w:lang w:val="en-US"/>
+        </w:rPr>
+        <w:t>—</w:t>
+      </w:r>
+      <w:r>
+        <w:rPr>
+          <w:lang w:val="en-US"/>
+        </w:rPr>
+        <w:t>is</w:t>
+      </w:r>
+      <w:r>
+        <w:rPr>
+          <w:lang w:val="en-US"/>
+        </w:rPr>
+        <w:t xml:space="preserve"> </w:t>
+      </w:r>
+      <w:r>
+        <w:rPr>
+          <w:lang w:val="en-US"/>
+        </w:rPr>
+        <w:t>geared primarily towards console applications that are invoked from the command prompt, the main command line parsing functionality is usable in any application that needs to process command line arguments.</w:t>
+      </w:r>
+    </w:p>
+    <w:p>
+      <w:pPr>
+        <w:rPr>
+          <w:lang w:val="en-US"/>
+        </w:rPr>
+      </w:pPr>
+      <w:r>
+        <w:rPr>
+          <w:lang w:val="en-US"/>
+        </w:rPr>
+        <w:t xml:space="preserve">To define a set of command line arguments, you create a class that will hold their values. The constructor parameters and properties of that class determine the set of arguments that are accepted. </w:t>
+      </w:r>
+      <w:r>
+        <w:rPr>
+          <w:lang w:val="en-US"/>
+        </w:rPr>
+        <w:t xml:space="preserve">For each argument you can customize things like the </w:t>
+      </w:r>
+      <w:r>
+        <w:rPr>
+          <w:lang w:val="en-US"/>
+        </w:rPr>
+        <w:t xml:space="preserve">argument name and whether or not an argument is required, and </w:t>
+      </w:r>
+      <w:r>
+        <w:rPr>
+          <w:lang w:val="en-US"/>
+        </w:rPr>
+        <w:t>you can</w:t>
+      </w:r>
+      <w:r>
+        <w:rPr>
+          <w:lang w:val="en-US"/>
+        </w:rPr>
+        <w:t xml:space="preserve"> specify descriptions used to customize the usage help.</w:t>
       </w:r>
     </w:p>
     <w:p>
@@ -229,7 +307,19 @@
         <w:rPr>
           <w:lang w:val="en-US"/>
         </w:rPr>
-        <w:t xml:space="preserve">2.0 </w:t>
+        <w:t>2.</w:t>
+      </w:r>
+      <w:r>
+        <w:rPr>
+          <w:lang w:val="en-US"/>
+        </w:rPr>
+        <w:t>1</w:t>
+      </w:r>
+      <w:r>
+        <w:rPr>
+          <w:lang w:val="en-US"/>
+        </w:rPr>
+        <w:t xml:space="preserve"> </w:t>
       </w:r>
       <w:r>
         <w:rPr>
@@ -377,7 +467,13 @@
         <w:rPr>
           <w:lang w:val="en-US"/>
         </w:rPr>
-        <w:t xml:space="preserve">What’s new in </w:t>
+        <w:t>Wha</w:t>
+      </w:r>
+      <w:r>
+        <w:rPr>
+          <w:lang w:val="en-US"/>
+        </w:rPr>
+        <w:t xml:space="preserve">t’s new in </w:t>
       </w:r>
       <w:proofErr w:type="spellStart"/>
       <w:r>
@@ -391,7 +487,7 @@
         <w:rPr>
           <w:lang w:val="en-US"/>
         </w:rPr>
-        <w:t xml:space="preserve"> 2.0</w:t>
+        <w:t xml:space="preserve"> 2.1</w:t>
       </w:r>
     </w:p>
     <w:p>
@@ -412,7 +508,263 @@
         <w:rPr>
           <w:lang w:val="en-US"/>
         </w:rPr>
-        <w:t xml:space="preserve"> 2.0 offers the following new features</w:t>
+        <w:t xml:space="preserve"> 2.1 offers the following improvements over version 2.0:</w:t>
+      </w:r>
+    </w:p>
+    <w:p>
+      <w:pPr>
+        <w:pStyle w:val="ListParagraph"/>
+        <w:numPr>
+          <w:ilvl w:val="0"/>
+          <w:numId w:val="3"/>
+        </w:numPr>
+        <w:rPr>
+          <w:lang w:val="en-US"/>
+        </w:rPr>
+      </w:pPr>
+      <w:r>
+        <w:rPr>
+          <w:lang w:val="en-US"/>
+        </w:rPr>
+        <w:lastRenderedPageBreak/>
+        <w:t>Added support for dictionary arguments; these are special multi-value arguments whose values take the form key=value.</w:t>
+      </w:r>
+    </w:p>
+    <w:p>
+      <w:pPr>
+        <w:pStyle w:val="ListParagraph"/>
+        <w:numPr>
+          <w:ilvl w:val="0"/>
+          <w:numId w:val="3"/>
+        </w:numPr>
+        <w:rPr>
+          <w:lang w:val="en-US"/>
+        </w:rPr>
+      </w:pPr>
+      <w:r>
+        <w:rPr>
+          <w:lang w:val="en-US"/>
+        </w:rPr>
+        <w:t>Multi-v</w:t>
+      </w:r>
+      <w:r>
+        <w:rPr>
+          <w:lang w:val="en-US"/>
+        </w:rPr>
+        <w:t xml:space="preserve">alue </w:t>
+      </w:r>
+      <w:r>
+        <w:rPr>
+          <w:lang w:val="en-US"/>
+        </w:rPr>
+        <w:t>arguments</w:t>
+      </w:r>
+      <w:r>
+        <w:rPr>
+          <w:lang w:val="en-US"/>
+        </w:rPr>
+        <w:t xml:space="preserve"> can be specified using a read-only property of any collection type (in addition to the previous array support)</w:t>
+      </w:r>
+      <w:r>
+        <w:rPr>
+          <w:lang w:val="en-US"/>
+        </w:rPr>
+        <w:t>.</w:t>
+      </w:r>
+    </w:p>
+    <w:p>
+      <w:pPr>
+        <w:pStyle w:val="ListParagraph"/>
+        <w:numPr>
+          <w:ilvl w:val="0"/>
+          <w:numId w:val="3"/>
+        </w:numPr>
+        <w:rPr>
+          <w:lang w:val="en-US"/>
+        </w:rPr>
+      </w:pPr>
+      <w:r>
+        <w:rPr>
+          <w:lang w:val="en-US"/>
+        </w:rPr>
+        <w:t>Added support for specifying a custom type converter for individual arguments.</w:t>
+      </w:r>
+    </w:p>
+    <w:p>
+      <w:pPr>
+        <w:pStyle w:val="ListParagraph"/>
+        <w:numPr>
+          <w:ilvl w:val="0"/>
+          <w:numId w:val="3"/>
+        </w:numPr>
+        <w:rPr>
+          <w:lang w:val="en-US"/>
+        </w:rPr>
+      </w:pPr>
+      <w:r>
+        <w:rPr>
+          <w:lang w:val="en-US"/>
+        </w:rPr>
+        <w:t>When specifying the default value for an argument defined by a property you can now use any type that can be converted to the argument’s type using its type converter. This makes it possible to define default values for arguments with a type for which there are no literals.</w:t>
+      </w:r>
+    </w:p>
+    <w:p>
+      <w:pPr>
+        <w:pStyle w:val="ListParagraph"/>
+        <w:numPr>
+          <w:ilvl w:val="0"/>
+          <w:numId w:val="3"/>
+        </w:numPr>
+        <w:rPr>
+          <w:lang w:val="en-US"/>
+        </w:rPr>
+      </w:pPr>
+      <w:r>
+        <w:rPr>
+          <w:lang w:val="en-US"/>
+        </w:rPr>
+        <w:t xml:space="preserve">A </w:t>
+      </w:r>
+      <w:proofErr w:type="spellStart"/>
+      <w:r>
+        <w:rPr>
+          <w:lang w:val="en-US"/>
+        </w:rPr>
+        <w:t>CommandLineArgumentException</w:t>
+      </w:r>
+      <w:proofErr w:type="spellEnd"/>
+      <w:r>
+        <w:rPr>
+          <w:lang w:val="en-US"/>
+        </w:rPr>
+        <w:t xml:space="preserve"> is thrown when the argument type’s constructor or a property setter throws an exception (instead of a </w:t>
+      </w:r>
+      <w:proofErr w:type="spellStart"/>
+      <w:r>
+        <w:rPr>
+          <w:lang w:val="en-US"/>
+        </w:rPr>
+        <w:t>TargetInvocationException</w:t>
+      </w:r>
+      <w:proofErr w:type="spellEnd"/>
+      <w:r>
+        <w:rPr>
+          <w:lang w:val="en-US"/>
+        </w:rPr>
+        <w:t>).</w:t>
+      </w:r>
+    </w:p>
+    <w:p>
+      <w:pPr>
+        <w:pStyle w:val="ListParagraph"/>
+        <w:numPr>
+          <w:ilvl w:val="0"/>
+          <w:numId w:val="3"/>
+        </w:numPr>
+        <w:rPr>
+          <w:lang w:val="en-US"/>
+        </w:rPr>
+      </w:pPr>
+      <w:r>
+        <w:rPr>
+          <w:lang w:val="en-US"/>
+        </w:rPr>
+        <w:t xml:space="preserve">The </w:t>
+      </w:r>
+      <w:proofErr w:type="spellStart"/>
+      <w:r>
+        <w:rPr>
+          <w:lang w:val="en-US"/>
+        </w:rPr>
+        <w:t>CommandLineParser</w:t>
+      </w:r>
+      <w:proofErr w:type="spellEnd"/>
+      <w:r>
+        <w:rPr>
+          <w:lang w:val="en-US"/>
+        </w:rPr>
+        <w:t xml:space="preserve"> no longer sets the property value for an unspecified argument with a default value of null.</w:t>
+      </w:r>
+    </w:p>
+    <w:p>
+      <w:pPr>
+        <w:pStyle w:val="ListParagraph"/>
+        <w:numPr>
+          <w:ilvl w:val="0"/>
+          <w:numId w:val="3"/>
+        </w:numPr>
+        <w:rPr>
+          <w:lang w:val="en-US"/>
+        </w:rPr>
+      </w:pPr>
+      <w:r>
+        <w:rPr>
+          <w:lang w:val="en-US"/>
+        </w:rPr>
+        <w:t>Shell commands can take their name from the type name.</w:t>
+      </w:r>
+    </w:p>
+    <w:p>
+      <w:pPr>
+        <w:pStyle w:val="ListParagraph"/>
+        <w:numPr>
+          <w:ilvl w:val="0"/>
+          <w:numId w:val="3"/>
+        </w:numPr>
+        <w:rPr>
+          <w:lang w:val="en-US"/>
+        </w:rPr>
+      </w:pPr>
+      <w:r>
+        <w:rPr>
+          <w:lang w:val="en-US"/>
+        </w:rPr>
+        <w:t>Shell commands can use custom argument parsing.</w:t>
+      </w:r>
+    </w:p>
+    <w:p>
+      <w:pPr>
+        <w:pStyle w:val="ListParagraph"/>
+        <w:numPr>
+          <w:ilvl w:val="0"/>
+          <w:numId w:val="3"/>
+        </w:numPr>
+        <w:rPr>
+          <w:lang w:val="en-US"/>
+        </w:rPr>
+      </w:pPr>
+      <w:r>
+        <w:rPr>
+          <w:lang w:val="en-US"/>
+        </w:rPr>
+        <w:t>Various minor bug fixes.</w:t>
+      </w:r>
+    </w:p>
+    <w:p>
+      <w:pPr>
+        <w:rPr>
+          <w:lang w:val="en-US"/>
+        </w:rPr>
+      </w:pPr>
+      <w:proofErr w:type="spellStart"/>
+      <w:r>
+        <w:rPr>
+          <w:lang w:val="en-US"/>
+        </w:rPr>
+        <w:t>Ookii.CommandLine</w:t>
+      </w:r>
+      <w:proofErr w:type="spellEnd"/>
+      <w:r>
+        <w:rPr>
+          <w:lang w:val="en-US"/>
+        </w:rPr>
+        <w:t xml:space="preserve"> 2.0 offers the following </w:t>
+      </w:r>
+      <w:r>
+        <w:rPr>
+          <w:lang w:val="en-US"/>
+        </w:rPr>
+        <w:t>improvements</w:t>
       </w:r>
       <w:r>
         <w:rPr>
@@ -456,7 +808,6 @@
         <w:rPr>
           <w:lang w:val="en-US"/>
         </w:rPr>
-        <w:lastRenderedPageBreak/>
         <w:t>Improved argument parsing:</w:t>
       </w:r>
     </w:p>
@@ -810,7 +1161,49 @@
         <w:rPr>
           <w:lang w:val="en-US"/>
         </w:rPr>
-        <w:t xml:space="preserve"> 2.0 has substantial changes from the previous version and is not designed to be backwards compatible.</w:t>
+        <w:t xml:space="preserve"> 2.0 and newer</w:t>
+      </w:r>
+      <w:r>
+        <w:rPr>
+          <w:lang w:val="en-US"/>
+        </w:rPr>
+        <w:t xml:space="preserve"> </w:t>
+      </w:r>
+      <w:r>
+        <w:rPr>
+          <w:lang w:val="en-US"/>
+        </w:rPr>
+        <w:t xml:space="preserve">version </w:t>
+      </w:r>
+      <w:r>
+        <w:rPr>
+          <w:lang w:val="en-US"/>
+        </w:rPr>
+        <w:t>ha</w:t>
+      </w:r>
+      <w:r>
+        <w:rPr>
+          <w:lang w:val="en-US"/>
+        </w:rPr>
+        <w:t>ve</w:t>
+      </w:r>
+      <w:r>
+        <w:rPr>
+          <w:lang w:val="en-US"/>
+        </w:rPr>
+        <w:t xml:space="preserve"> substantial changes from </w:t>
+      </w:r>
+      <w:r>
+        <w:rPr>
+          <w:lang w:val="en-US"/>
+        </w:rPr>
+        <w:t>version 1.0 and are</w:t>
+      </w:r>
+      <w:r>
+        <w:rPr>
+          <w:lang w:val="en-US"/>
+        </w:rPr>
+        <w:t xml:space="preserve"> not designed to be backwards compatible.</w:t>
       </w:r>
       <w:r>
         <w:rPr>
@@ -857,7 +1250,19 @@
         <w:rPr>
           <w:lang w:val="en-US"/>
         </w:rPr>
-        <w:t xml:space="preserve"> 2.0 may require substantial code changes and may change how command lines are parsed.</w:t>
+        <w:t xml:space="preserve"> 2.0</w:t>
+      </w:r>
+      <w:r>
+        <w:rPr>
+          <w:lang w:val="en-US"/>
+        </w:rPr>
+        <w:t xml:space="preserve"> or newer</w:t>
+      </w:r>
+      <w:r>
+        <w:rPr>
+          <w:lang w:val="en-US"/>
+        </w:rPr>
+        <w:t xml:space="preserve"> may require substantial code changes and may change how command lines are parsed.</w:t>
       </w:r>
     </w:p>
     <w:p>
@@ -871,6 +1276,7 @@
         <w:rPr>
           <w:lang w:val="en-US"/>
         </w:rPr>
+        <w:lastRenderedPageBreak/>
         <w:t>Command line arguments</w:t>
       </w:r>
     </w:p>
@@ -1123,33 +1529,495 @@
         <w:rPr>
           <w:lang w:val="en-US"/>
         </w:rPr>
+        <w:t>The argument value follows the name, separated either by a space or a colon (</w:t>
+      </w:r>
+      <w:r>
+        <w:rPr>
+          <w:rStyle w:val="Code"/>
+        </w:rPr>
+        <w:t>:</w:t>
+      </w:r>
+      <w:r>
+        <w:rPr>
+          <w:lang w:val="en-US"/>
+        </w:rPr>
+        <w:t xml:space="preserve">). Not all arguments require values; those that do not are called </w:t>
+      </w:r>
+      <w:r>
+        <w:rPr>
+          <w:i/>
+          <w:lang w:val="en-US"/>
+        </w:rPr>
+        <w:t>switch arguments</w:t>
+      </w:r>
+      <w:r>
+        <w:rPr>
+          <w:lang w:val="en-US"/>
+        </w:rPr>
+        <w:t xml:space="preserve"> and have a value determined by their presence or absence on the command line.</w:t>
+      </w:r>
+    </w:p>
+    <w:p>
+      <w:pPr>
+        <w:pStyle w:val="Heading2"/>
+        <w:rPr>
+          <w:lang w:val="en-US"/>
+        </w:rPr>
+      </w:pPr>
+      <w:r>
+        <w:rPr>
+          <w:lang w:val="en-US"/>
+        </w:rPr>
+        <w:t>Positional arguments</w:t>
+      </w:r>
+    </w:p>
+    <w:p>
+      <w:pPr>
+        <w:rPr>
+          <w:lang w:val="en-US"/>
+        </w:rPr>
+      </w:pPr>
+      <w:r>
+        <w:rPr>
+          <w:lang w:val="en-US"/>
+        </w:rPr>
+        <w:t xml:space="preserve">An argument can be </w:t>
+      </w:r>
+      <w:r>
+        <w:rPr>
+          <w:i/>
+          <w:lang w:val="en-US"/>
+        </w:rPr>
+        <w:t>positional</w:t>
+      </w:r>
+      <w:r>
+        <w:rPr>
+          <w:lang w:val="en-US"/>
+        </w:rPr>
+        <w:t>, which means that its value can be specified either by name as indicated above, or by position. In this case the name of the argument is not required, and the argument’s value can be supplied by specifying it in the correct position in relation to other positional arguments.</w:t>
+      </w:r>
+    </w:p>
+    <w:p>
+      <w:pPr>
+        <w:rPr>
+          <w:lang w:val="en-US"/>
+        </w:rPr>
+      </w:pPr>
+      <w:r>
+        <w:rPr>
+          <w:lang w:val="en-US"/>
+        </w:rPr>
+        <w:t xml:space="preserve">If an argument value is encountered without being preceded by a name, it is matched to the </w:t>
+      </w:r>
+      <w:r>
+        <w:rPr>
+          <w:lang w:val="en-US"/>
+        </w:rPr>
+        <w:t xml:space="preserve">positional </w:t>
+      </w:r>
+      <w:r>
+        <w:rPr>
+          <w:lang w:val="en-US"/>
+        </w:rPr>
+        <w:t>argument at the current position. For example, take the following command line</w:t>
+      </w:r>
+      <w:r>
+        <w:rPr>
+          <w:lang w:val="en-US"/>
+        </w:rPr>
+        <w:t xml:space="preserve"> arguments:</w:t>
+      </w:r>
+    </w:p>
+    <w:p>
+      <w:pPr>
+        <w:pStyle w:val="Sample"/>
+      </w:pPr>
+      <w:r>
+        <w:t>Value1 –ArgumentName Value2 Value3</w:t>
+      </w:r>
+    </w:p>
+    <w:p>
+      <w:pPr>
+        <w:rPr>
+          <w:lang w:val="en-US"/>
+        </w:rPr>
+      </w:pPr>
+      <w:r>
+        <w:rPr>
+          <w:lang w:val="en-US"/>
+        </w:rPr>
+        <w:t xml:space="preserve">In this case, Value1 is not preceded by a </w:t>
+      </w:r>
+      <w:r>
+        <w:rPr>
+          <w:lang w:val="en-US"/>
+        </w:rPr>
+        <w:t>name</w:t>
+      </w:r>
+      <w:r>
+        <w:rPr>
+          <w:lang w:val="en-US"/>
+        </w:rPr>
+        <w:t>;</w:t>
+      </w:r>
+      <w:r>
+        <w:rPr>
+          <w:lang w:val="en-US"/>
+        </w:rPr>
+        <w:t xml:space="preserve"> therefore it is matched to the first positional argument. </w:t>
+      </w:r>
+      <w:r>
+        <w:rPr>
+          <w:lang w:val="en-US"/>
+        </w:rPr>
+        <w:t>Value2 follows a name, so it is matched to the argument with the name “</w:t>
+      </w:r>
+      <w:proofErr w:type="spellStart"/>
+      <w:r>
+        <w:rPr>
+          <w:lang w:val="en-US"/>
+        </w:rPr>
+        <w:t>ArgumentName</w:t>
+      </w:r>
+      <w:proofErr w:type="spellEnd"/>
+      <w:r>
+        <w:rPr>
+          <w:lang w:val="en-US"/>
+        </w:rPr>
+        <w:t>”. Finally, Value3 is matched to the second positional argument.</w:t>
+      </w:r>
+    </w:p>
+    <w:p>
+      <w:pPr>
+        <w:rPr>
+          <w:lang w:val="en-US"/>
+        </w:rPr>
+      </w:pPr>
+      <w:r>
+        <w:rPr>
+          <w:lang w:val="en-US"/>
+        </w:rPr>
+        <w:t>A positional argument can still be supplied by explicitly supplying its name. If a positional argument is supplied by name, it cannot also be specified by position; in the previous example, if the argument named “</w:t>
+      </w:r>
+      <w:proofErr w:type="spellStart"/>
+      <w:r>
+        <w:rPr>
+          <w:lang w:val="en-US"/>
+        </w:rPr>
+        <w:t>ArgumentName</w:t>
+      </w:r>
+      <w:proofErr w:type="spellEnd"/>
+      <w:r>
+        <w:rPr>
+          <w:lang w:val="en-US"/>
+        </w:rPr>
+        <w:t>” was the second positional argument, then Value3 becomes the value for the third positional argument, because the value for “</w:t>
+      </w:r>
+      <w:proofErr w:type="spellStart"/>
+      <w:r>
+        <w:rPr>
+          <w:lang w:val="en-US"/>
+        </w:rPr>
+        <w:t>ArgumentName</w:t>
+      </w:r>
+      <w:proofErr w:type="spellEnd"/>
+      <w:r>
+        <w:rPr>
+          <w:lang w:val="en-US"/>
+        </w:rPr>
+        <w:t>” was already specified by name.</w:t>
+      </w:r>
+    </w:p>
+    <w:p>
+      <w:pPr>
+        <w:pStyle w:val="Heading2"/>
+        <w:rPr>
+          <w:lang w:val="en-US"/>
+        </w:rPr>
+      </w:pPr>
+      <w:r>
+        <w:rPr>
+          <w:lang w:val="en-US"/>
+        </w:rPr>
         <w:lastRenderedPageBreak/>
-        <w:t>The argument value follows the name, separated either by a space or a colon (</w:t>
-      </w:r>
-      <w:r>
-        <w:rPr>
-          <w:rStyle w:val="Code"/>
-        </w:rPr>
-        <w:t>:</w:t>
-      </w:r>
-      <w:r>
-        <w:rPr>
-          <w:lang w:val="en-US"/>
-        </w:rPr>
-        <w:t xml:space="preserve">). Not all arguments require values; those that do not are called </w:t>
+        <w:t>Required arguments</w:t>
+      </w:r>
+    </w:p>
+    <w:p>
+      <w:pPr>
+        <w:rPr>
+          <w:lang w:val="en-US"/>
+        </w:rPr>
+      </w:pPr>
+      <w:r>
+        <w:rPr>
+          <w:lang w:val="en-US"/>
+        </w:rPr>
+        <w:t xml:space="preserve">A command line argument that is required must be present on all invocations of the application. If a required argument is not present, the </w:t>
+      </w:r>
+      <w:r>
+        <w:rPr>
+          <w:rStyle w:val="Code"/>
+        </w:rPr>
+        <w:t>CommandLineParser</w:t>
+      </w:r>
+      <w:r>
+        <w:rPr>
+          <w:lang w:val="en-US"/>
+        </w:rPr>
+        <w:t xml:space="preserve"> class will throw an exception during parsing.</w:t>
+      </w:r>
+    </w:p>
+    <w:p>
+      <w:pPr>
+        <w:rPr>
+          <w:lang w:val="en-US"/>
+        </w:rPr>
+      </w:pPr>
+      <w:r>
+        <w:rPr>
+          <w:lang w:val="en-US"/>
+        </w:rPr>
+        <w:t>Any argument can be made required. Usually it is recommended for any required argument to also be a positional argument, but this is not necessary.</w:t>
+      </w:r>
+    </w:p>
+    <w:p>
+      <w:pPr>
+        <w:rPr>
+          <w:lang w:val="en-US"/>
+        </w:rPr>
+      </w:pPr>
+      <w:r>
+        <w:rPr>
+          <w:lang w:val="en-US"/>
+        </w:rPr>
+        <w:t>For positional arguments, required arguments must always come before optional arguments; it is an error to define a required argument after an optional argument.</w:t>
+      </w:r>
+    </w:p>
+    <w:p>
+      <w:pPr>
+        <w:pStyle w:val="Heading2"/>
+        <w:rPr>
+          <w:lang w:val="en-US"/>
+        </w:rPr>
+      </w:pPr>
+      <w:r>
+        <w:rPr>
+          <w:lang w:val="en-US"/>
+        </w:rPr>
+        <w:t>Arguments with multiple values</w:t>
+      </w:r>
+    </w:p>
+    <w:p>
+      <w:pPr>
+        <w:rPr>
+          <w:lang w:val="en-US"/>
+        </w:rPr>
+      </w:pPr>
+      <w:r>
+        <w:rPr>
+          <w:lang w:val="en-US"/>
+        </w:rPr>
+        <w:t xml:space="preserve">Some arguments can take multiple values; these are </w:t>
       </w:r>
       <w:r>
         <w:rPr>
           <w:i/>
           <w:lang w:val="en-US"/>
         </w:rPr>
-        <w:t>switch arguments</w:t>
-      </w:r>
-      <w:r>
-        <w:rPr>
-          <w:lang w:val="en-US"/>
-        </w:rPr>
-        <w:t xml:space="preserve"> and have a value determined by their presence or absence on the command line.</w:t>
+        <w:t>multi-value arguments</w:t>
+      </w:r>
+      <w:r>
+        <w:rPr>
+          <w:lang w:val="en-US"/>
+        </w:rPr>
+        <w:t xml:space="preserve">, also known as </w:t>
+      </w:r>
+      <w:r>
+        <w:rPr>
+          <w:i/>
+          <w:lang w:val="en-US"/>
+        </w:rPr>
+        <w:t>array arguments</w:t>
+      </w:r>
+      <w:r>
+        <w:rPr>
+          <w:lang w:val="en-US"/>
+        </w:rPr>
+        <w:t>. These arguments can be supplied multiple times, and each value is added to the set of values. For example, consider the following command line arguments:</w:t>
+      </w:r>
+    </w:p>
+    <w:p>
+      <w:pPr>
+        <w:pStyle w:val="Sample"/>
+      </w:pPr>
+      <w:r>
+        <w:t>-ArgumentName Value1 –ArgumentName Value2 –ArgumentName Value3</w:t>
+      </w:r>
+    </w:p>
+    <w:p>
+      <w:pPr>
+        <w:rPr>
+          <w:lang w:val="en-US"/>
+        </w:rPr>
+      </w:pPr>
+      <w:r>
+        <w:rPr>
+          <w:lang w:val="en-US"/>
+        </w:rPr>
+        <w:t>In this case, the value of the argument named “</w:t>
+      </w:r>
+      <w:proofErr w:type="spellStart"/>
+      <w:r>
+        <w:rPr>
+          <w:lang w:val="en-US"/>
+        </w:rPr>
+        <w:t>ArgumentName</w:t>
+      </w:r>
+      <w:proofErr w:type="spellEnd"/>
+      <w:r>
+        <w:rPr>
+          <w:lang w:val="en-US"/>
+        </w:rPr>
+        <w:t xml:space="preserve">” will be </w:t>
+      </w:r>
+      <w:r>
+        <w:rPr>
+          <w:lang w:val="en-US"/>
+        </w:rPr>
+        <w:t>a list</w:t>
+      </w:r>
+      <w:r>
+        <w:rPr>
+          <w:lang w:val="en-US"/>
+        </w:rPr>
+        <w:t xml:space="preserve"> holding all three values.</w:t>
+      </w:r>
+    </w:p>
+    <w:p>
+      <w:pPr>
+        <w:rPr>
+          <w:lang w:val="en-US"/>
+        </w:rPr>
+      </w:pPr>
+      <w:r>
+        <w:rPr>
+          <w:lang w:val="en-US"/>
+        </w:rPr>
+        <w:t xml:space="preserve">The type of a multi-value argument must be an array type, for example </w:t>
+      </w:r>
+      <w:r>
+        <w:rPr>
+          <w:rStyle w:val="Code"/>
+        </w:rPr>
+        <w:t>string[]</w:t>
+      </w:r>
+      <w:r>
+        <w:rPr>
+          <w:lang w:val="en-US"/>
+        </w:rPr>
+        <w:t xml:space="preserve"> or </w:t>
+      </w:r>
+      <w:r>
+        <w:rPr>
+          <w:rStyle w:val="Code"/>
+        </w:rPr>
+        <w:t>int[]</w:t>
+      </w:r>
+      <w:r>
+        <w:rPr>
+          <w:lang w:val="en-US"/>
+        </w:rPr>
+        <w:t xml:space="preserve"> in C#, or any type implementing </w:t>
+      </w:r>
+      <w:r>
+        <w:rPr>
+          <w:rStyle w:val="Code"/>
+        </w:rPr>
+        <w:t>ICollection&lt;T&gt;</w:t>
+      </w:r>
+      <w:r>
+        <w:rPr>
+          <w:lang w:val="en-US"/>
+        </w:rPr>
+        <w:t xml:space="preserve"> when the argument is defined by a read-only property.</w:t>
+      </w:r>
+    </w:p>
+    <w:p>
+      <w:pPr>
+        <w:rPr>
+          <w:lang w:val="en-US"/>
+        </w:rPr>
+      </w:pPr>
+      <w:r>
+        <w:rPr>
+          <w:lang w:val="en-US"/>
+        </w:rPr>
+        <w:t>If an argument is not a multi-value argument, it is an e</w:t>
+      </w:r>
+      <w:r>
+        <w:rPr>
+          <w:lang w:val="en-US"/>
+        </w:rPr>
+        <w:t>rror to supply it more than once</w:t>
+      </w:r>
+      <w:r>
+        <w:rPr>
+          <w:lang w:val="en-US"/>
+        </w:rPr>
+        <w:t>, unless d</w:t>
+      </w:r>
+      <w:bookmarkStart w:id="0" w:name="_GoBack"/>
+      <w:bookmarkEnd w:id="0"/>
+      <w:r>
+        <w:rPr>
+          <w:lang w:val="en-US"/>
+        </w:rPr>
+        <w:t>uplicate arguments are allowed in which case only the last value is used.</w:t>
+      </w:r>
+    </w:p>
+    <w:p>
+      <w:pPr>
+        <w:rPr>
+          <w:lang w:val="en-US"/>
+        </w:rPr>
+      </w:pPr>
+      <w:r>
+        <w:rPr>
+          <w:lang w:val="en-US"/>
+        </w:rPr>
+        <w:t>If a multi-value argument is positional, it must be the last positional argument</w:t>
+      </w:r>
+      <w:r>
+        <w:rPr>
+          <w:lang w:val="en-US"/>
+        </w:rPr>
+        <w:t>. All remaining positional argument values will be considered values for the multi-value argument.</w:t>
+      </w:r>
+    </w:p>
+    <w:p>
+      <w:pPr>
+        <w:rPr>
+          <w:lang w:val="en-US"/>
+        </w:rPr>
+      </w:pPr>
+      <w:r>
+        <w:rPr>
+          <w:lang w:val="en-US"/>
+        </w:rPr>
+        <w:t xml:space="preserve">If a multi-value argument is required, it </w:t>
+      </w:r>
+      <w:r>
+        <w:rPr>
+          <w:lang w:val="en-US"/>
+        </w:rPr>
+        <w:t xml:space="preserve">means it </w:t>
+      </w:r>
+      <w:r>
+        <w:rPr>
+          <w:lang w:val="en-US"/>
+        </w:rPr>
+        <w:t>must have at least one value.</w:t>
       </w:r>
     </w:p>
     <w:p>
@@ -1163,64 +2031,26 @@
         <w:rPr>
           <w:lang w:val="en-US"/>
         </w:rPr>
-        <w:t>Positional arguments</w:t>
-      </w:r>
-    </w:p>
-    <w:p>
-      <w:pPr>
-        <w:rPr>
-          <w:lang w:val="en-US"/>
-        </w:rPr>
-      </w:pPr>
-      <w:r>
-        <w:rPr>
-          <w:lang w:val="en-US"/>
-        </w:rPr>
-        <w:t xml:space="preserve">An argument can be </w:t>
-      </w:r>
-      <w:r>
-        <w:rPr>
-          <w:i/>
-          <w:lang w:val="en-US"/>
-        </w:rPr>
-        <w:t>positional</w:t>
-      </w:r>
-      <w:r>
-        <w:rPr>
-          <w:lang w:val="en-US"/>
-        </w:rPr>
-        <w:t>, which means that its value can be specified either by name as indicated above, or by position. In this case the name of the argument is not required, and the argument’s value can be supplied by specifying it in the correct position in relation to other positional arguments.</w:t>
-      </w:r>
-    </w:p>
-    <w:p>
-      <w:pPr>
-        <w:rPr>
-          <w:lang w:val="en-US"/>
-        </w:rPr>
-      </w:pPr>
-      <w:r>
-        <w:rPr>
-          <w:lang w:val="en-US"/>
-        </w:rPr>
-        <w:t xml:space="preserve">If an argument value is encountered without being preceded by a name, it is matched to the </w:t>
-      </w:r>
-      <w:r>
-        <w:rPr>
-          <w:lang w:val="en-US"/>
-        </w:rPr>
-        <w:t xml:space="preserve">positional </w:t>
-      </w:r>
-      <w:r>
-        <w:rPr>
-          <w:lang w:val="en-US"/>
-        </w:rPr>
-        <w:t>argument at the current position. For example, take the following command line</w:t>
-      </w:r>
-      <w:r>
-        <w:rPr>
-          <w:lang w:val="en-US"/>
-        </w:rPr>
-        <w:t xml:space="preserve"> arguments:</w:t>
+        <w:t>Dictionary arguments</w:t>
+      </w:r>
+    </w:p>
+    <w:p>
+      <w:pPr>
+        <w:rPr>
+          <w:lang w:val="en-US"/>
+        </w:rPr>
+      </w:pPr>
+      <w:r>
+        <w:rPr>
+          <w:lang w:val="en-US"/>
+        </w:rPr>
+        <w:t xml:space="preserve">Dictionary arguments are </w:t>
+      </w:r>
+      <w:r>
+        <w:rPr>
+          <w:lang w:val="en-US"/>
+        </w:rPr>
+        <w:t>multi-value arguments that specify a set of key/value pairs. Each value for a dictionary argument takes the form key=value, like in the following example:</w:t>
       </w:r>
     </w:p>
     <w:p>
@@ -1228,85 +2058,36 @@
         <w:pStyle w:val="Sample"/>
       </w:pPr>
       <w:r>
-        <w:t>Value1 –ArgumentName Value2 Value3</w:t>
-      </w:r>
-    </w:p>
-    <w:p>
-      <w:pPr>
-        <w:rPr>
-          <w:lang w:val="en-US"/>
-        </w:rPr>
-      </w:pPr>
-      <w:r>
-        <w:rPr>
-          <w:lang w:val="en-US"/>
-        </w:rPr>
-        <w:t xml:space="preserve">In this case, Value1 is not preceded by a </w:t>
-      </w:r>
-      <w:r>
-        <w:rPr>
-          <w:lang w:val="en-US"/>
-        </w:rPr>
-        <w:t>name</w:t>
-      </w:r>
-      <w:r>
-        <w:rPr>
-          <w:lang w:val="en-US"/>
-        </w:rPr>
-        <w:t>;</w:t>
-      </w:r>
-      <w:r>
-        <w:rPr>
-          <w:lang w:val="en-US"/>
-        </w:rPr>
-        <w:t xml:space="preserve"> therefore it is matched to the first positional argument. </w:t>
-      </w:r>
-      <w:r>
-        <w:rPr>
-          <w:lang w:val="en-US"/>
-        </w:rPr>
-        <w:t>Value2 follows a name, so it is matched to the argument with the name “</w:t>
+        <w:t>-</w:t>
       </w:r>
       <w:proofErr w:type="spellStart"/>
       <w:r>
-        <w:rPr>
-          <w:lang w:val="en-US"/>
-        </w:rPr>
         <w:t>ArgumentName</w:t>
       </w:r>
       <w:proofErr w:type="spellEnd"/>
       <w:r>
-        <w:rPr>
-          <w:lang w:val="en-US"/>
-        </w:rPr>
-        <w:t>”. Finally, Value3 is matched to the second positional argument.</w:t>
-      </w:r>
-    </w:p>
-    <w:p>
-      <w:pPr>
-        <w:rPr>
-          <w:lang w:val="en-US"/>
-        </w:rPr>
-      </w:pPr>
-      <w:r>
-        <w:rPr>
-          <w:lang w:val="en-US"/>
-        </w:rPr>
-        <w:t>A positional argument can still be supplied by explicitly supplying its name. If a positional argument is supplied by name, it cannot also be specified by position; in the previous example, if the argument named “</w:t>
+        <w:t xml:space="preserve"> Key1=Value1 –</w:t>
       </w:r>
       <w:proofErr w:type="spellStart"/>
       <w:r>
-        <w:rPr>
-          <w:lang w:val="en-US"/>
-        </w:rPr>
         <w:t>ArgumentName</w:t>
       </w:r>
       <w:proofErr w:type="spellEnd"/>
       <w:r>
-        <w:rPr>
-          <w:lang w:val="en-US"/>
-        </w:rPr>
-        <w:t>” was the second positional argument, then Value3 becomes the value for the third positional argument, because the value for “</w:t>
+        <w:t xml:space="preserve"> Key2=Value2</w:t>
+      </w:r>
+    </w:p>
+    <w:p>
+      <w:pPr>
+        <w:rPr>
+          <w:lang w:val="en-US"/>
+        </w:rPr>
+      </w:pPr>
+      <w:r>
+        <w:rPr>
+          <w:lang w:val="en-US"/>
+        </w:rPr>
+        <w:t>In this case, the value of the argument named “</w:t>
       </w:r>
       <w:proofErr w:type="spellStart"/>
       <w:r>
@@ -1320,7 +2101,103 @@
         <w:rPr>
           <w:lang w:val="en-US"/>
         </w:rPr>
-        <w:t>” was already specified by name.</w:t>
+        <w:t>” will be a dictionary with two keys, Key1 and Key2, with the associated values Value1 and Value2 respectively.</w:t>
+      </w:r>
+    </w:p>
+    <w:p>
+      <w:pPr>
+        <w:rPr>
+          <w:lang w:val="en-US"/>
+        </w:rPr>
+      </w:pPr>
+      <w:r>
+        <w:rPr>
+          <w:lang w:val="en-US"/>
+        </w:rPr>
+        <w:t xml:space="preserve">A dictionary argument must have a type of </w:t>
+      </w:r>
+      <w:r>
+        <w:rPr>
+          <w:rStyle w:val="Code"/>
+        </w:rPr>
+        <w:t>Dictionary&lt;TKey, TValue&gt;</w:t>
+      </w:r>
+      <w:r>
+        <w:rPr>
+          <w:lang w:val="en-US"/>
+        </w:rPr>
+        <w:t xml:space="preserve"> where</w:t>
+      </w:r>
+      <w:r>
+        <w:rPr>
+          <w:lang w:val="en-US"/>
+        </w:rPr>
+        <w:t xml:space="preserve"> </w:t>
+      </w:r>
+      <w:proofErr w:type="spellStart"/>
+      <w:r>
+        <w:rPr>
+          <w:lang w:val="en-US"/>
+        </w:rPr>
+        <w:t>TKey</w:t>
+      </w:r>
+      <w:proofErr w:type="spellEnd"/>
+      <w:r>
+        <w:rPr>
+          <w:lang w:val="en-US"/>
+        </w:rPr>
+        <w:t xml:space="preserve"> and </w:t>
+      </w:r>
+      <w:proofErr w:type="spellStart"/>
+      <w:r>
+        <w:rPr>
+          <w:lang w:val="en-US"/>
+        </w:rPr>
+        <w:t>TValue</w:t>
+      </w:r>
+      <w:proofErr w:type="spellEnd"/>
+      <w:r>
+        <w:rPr>
+          <w:lang w:val="en-US"/>
+        </w:rPr>
+        <w:t xml:space="preserve"> are the types of the key and value. When using a read-only property to define the argument, you can use any type that implements </w:t>
+      </w:r>
+      <w:r>
+        <w:rPr>
+          <w:rStyle w:val="Code"/>
+        </w:rPr>
+        <w:t>IDictionary&lt;TKey, TValue&gt;</w:t>
+      </w:r>
+      <w:r>
+        <w:rPr>
+          <w:lang w:val="en-US"/>
+        </w:rPr>
+        <w:t>.</w:t>
+      </w:r>
+    </w:p>
+    <w:p>
+      <w:pPr>
+        <w:rPr>
+          <w:lang w:val="en-US"/>
+        </w:rPr>
+      </w:pPr>
+      <w:r>
+        <w:rPr>
+          <w:lang w:val="en-US"/>
+        </w:rPr>
+        <w:t xml:space="preserve">If you specify the same key more than once an exception will be thrown unless the </w:t>
+      </w:r>
+      <w:r>
+        <w:rPr>
+          <w:rStyle w:val="Code"/>
+        </w:rPr>
+        <w:t>AllowDuplicateDictionaryKeysAttribute</w:t>
+      </w:r>
+      <w:r>
+        <w:rPr>
+          <w:lang w:val="en-US"/>
+        </w:rPr>
+        <w:t xml:space="preserve"> attribute is specified on the constructor parameter or property that defines the dictionary argument.</w:t>
       </w:r>
     </w:p>
     <w:p>
@@ -1334,58 +2211,175 @@
         <w:rPr>
           <w:lang w:val="en-US"/>
         </w:rPr>
-        <w:t>Required arguments</w:t>
-      </w:r>
-    </w:p>
-    <w:p>
-      <w:pPr>
-        <w:rPr>
-          <w:lang w:val="en-US"/>
-        </w:rPr>
-      </w:pPr>
-      <w:r>
-        <w:rPr>
-          <w:lang w:val="en-US"/>
-        </w:rPr>
-        <w:t xml:space="preserve">A command line argument that is required must be present on all invocations of the application. If a required argument is not present, the </w:t>
-      </w:r>
-      <w:r>
-        <w:rPr>
-          <w:rStyle w:val="Code"/>
-        </w:rPr>
-        <w:t>CommandLineParser</w:t>
-      </w:r>
-      <w:r>
-        <w:rPr>
-          <w:lang w:val="en-US"/>
-        </w:rPr>
-        <w:t xml:space="preserve"> class will throw an exception during parsing.</w:t>
-      </w:r>
-    </w:p>
-    <w:p>
-      <w:pPr>
-        <w:rPr>
-          <w:lang w:val="en-US"/>
-        </w:rPr>
-      </w:pPr>
-      <w:r>
-        <w:rPr>
-          <w:lang w:val="en-US"/>
-        </w:rPr>
-        <w:t>Any argument can be made required. Usually it is recommended for any required argument to also be a positional argument, but this is not necessary.</w:t>
-      </w:r>
-    </w:p>
-    <w:p>
-      <w:pPr>
-        <w:rPr>
-          <w:lang w:val="en-US"/>
-        </w:rPr>
-      </w:pPr>
-      <w:r>
-        <w:rPr>
-          <w:lang w:val="en-US"/>
-        </w:rPr>
-        <w:t>For positional arguments, required arguments must always come before optional arguments; it is an error to define a required argument after an optional argument.</w:t>
+        <w:lastRenderedPageBreak/>
+        <w:t>Switch arguments</w:t>
+      </w:r>
+    </w:p>
+    <w:p>
+      <w:pPr>
+        <w:rPr>
+          <w:lang w:val="en-US"/>
+        </w:rPr>
+      </w:pPr>
+      <w:r>
+        <w:rPr>
+          <w:lang w:val="en-US"/>
+        </w:rPr>
+        <w:t>A switch argument is an argument with a Boolean type (</w:t>
+      </w:r>
+      <w:proofErr w:type="spellStart"/>
+      <w:r>
+        <w:rPr>
+          <w:rStyle w:val="Code"/>
+        </w:rPr>
+        <w:t>bool</w:t>
+      </w:r>
+      <w:proofErr w:type="spellEnd"/>
+      <w:r>
+        <w:rPr>
+          <w:lang w:val="en-US"/>
+        </w:rPr>
+        <w:t xml:space="preserve"> </w:t>
+      </w:r>
+      <w:r>
+        <w:rPr>
+          <w:lang w:val="en-US"/>
+        </w:rPr>
+        <w:t>in C#). Its value is determined by its presence or absence on the command line; the value will be true if the argument is supplied, and false if not. The following arguments set the switch argument named “switch” to true:</w:t>
+      </w:r>
+    </w:p>
+    <w:p>
+      <w:pPr>
+        <w:pStyle w:val="Sample"/>
+      </w:pPr>
+      <w:r>
+        <w:t>-switch</w:t>
+      </w:r>
+    </w:p>
+    <w:p>
+      <w:pPr>
+        <w:rPr>
+          <w:lang w:val="en-US"/>
+        </w:rPr>
+      </w:pPr>
+      <w:r>
+        <w:rPr>
+          <w:lang w:val="en-US"/>
+        </w:rPr>
+        <w:t>A switch argument’s value can be specified explicitly, as in the following example:</w:t>
+      </w:r>
+    </w:p>
+    <w:p>
+      <w:pPr>
+        <w:pStyle w:val="Sample"/>
+      </w:pPr>
+      <w:r>
+        <w:t>-switch:true</w:t>
+      </w:r>
+    </w:p>
+    <w:p>
+      <w:pPr>
+        <w:rPr>
+          <w:lang w:val="en-US"/>
+        </w:rPr>
+      </w:pPr>
+      <w:r>
+        <w:rPr>
+          <w:lang w:val="en-US"/>
+        </w:rPr>
+        <w:t>You must use a colon to specify an explicit value for a switch argument; you cannot use white space to separate the name and the value.</w:t>
+      </w:r>
+    </w:p>
+    <w:p>
+      <w:pPr>
+        <w:rPr>
+          <w:lang w:val="en-US"/>
+        </w:rPr>
+      </w:pPr>
+      <w:proofErr w:type="gramStart"/>
+      <w:r>
+        <w:rPr>
+          <w:lang w:val="en-US"/>
+        </w:rPr>
+        <w:t xml:space="preserve">If you use a </w:t>
+      </w:r>
+      <w:proofErr w:type="spellStart"/>
+      <w:r>
+        <w:rPr>
+          <w:lang w:val="en-US"/>
+        </w:rPr>
+        <w:t>nullable</w:t>
+      </w:r>
+      <w:proofErr w:type="spellEnd"/>
+      <w:r>
+        <w:rPr>
+          <w:lang w:val="en-US"/>
+        </w:rPr>
+        <w:t xml:space="preserve"> Boolean type (</w:t>
+      </w:r>
+      <w:proofErr w:type="spellStart"/>
+      <w:r>
+        <w:rPr>
+          <w:rStyle w:val="Code"/>
+        </w:rPr>
+        <w:t>bool</w:t>
+      </w:r>
+      <w:proofErr w:type="spellEnd"/>
+      <w:r>
+        <w:rPr>
+          <w:rStyle w:val="Code"/>
+        </w:rPr>
+        <w:t>?</w:t>
+      </w:r>
+      <w:proofErr w:type="gramEnd"/>
+      <w:r>
+        <w:rPr>
+          <w:lang w:val="en-US"/>
+        </w:rPr>
+        <w:t xml:space="preserve"> In C#) as the type of the argument, it will be null if omitted, true if supplied, and false only if explicitly set to false using </w:t>
+      </w:r>
+      <w:r>
+        <w:rPr>
+          <w:rStyle w:val="Code"/>
+        </w:rPr>
+        <w:t>-switch:false</w:t>
+      </w:r>
+      <w:r>
+        <w:rPr>
+          <w:lang w:val="en-US"/>
+        </w:rPr>
+        <w:t>.</w:t>
+      </w:r>
+    </w:p>
+    <w:p>
+      <w:pPr>
+        <w:rPr>
+          <w:lang w:val="en-US"/>
+        </w:rPr>
+      </w:pPr>
+      <w:r>
+        <w:rPr>
+          <w:lang w:val="en-US"/>
+        </w:rPr>
+        <w:t xml:space="preserve">If the type of the argument is an array of Boolean values, it will act as a multi-value argument and a switch. A value of true </w:t>
+      </w:r>
+      <w:r>
+        <w:rPr>
+          <w:lang w:val="en-US"/>
+        </w:rPr>
+        <w:t xml:space="preserve">(or the explicit value if one is given) </w:t>
+      </w:r>
+      <w:r>
+        <w:rPr>
+          <w:lang w:val="en-US"/>
+        </w:rPr>
+        <w:t>gets added to the array for</w:t>
+      </w:r>
+      <w:r>
+        <w:rPr>
+          <w:lang w:val="en-US"/>
+        </w:rPr>
+        <w:t xml:space="preserve"> every time that the argument is supplied.</w:t>
       </w:r>
     </w:p>
     <w:p>
@@ -1399,106 +2393,164 @@
         <w:rPr>
           <w:lang w:val="en-US"/>
         </w:rPr>
-        <w:t>Arguments with multiple values</w:t>
-      </w:r>
-    </w:p>
-    <w:p>
-      <w:pPr>
-        <w:rPr>
-          <w:lang w:val="en-US"/>
-        </w:rPr>
-      </w:pPr>
-      <w:r>
-        <w:rPr>
-          <w:lang w:val="en-US"/>
-        </w:rPr>
-        <w:t xml:space="preserve">Some arguments can take multiple values; these are </w:t>
-      </w:r>
-      <w:r>
-        <w:rPr>
-          <w:i/>
-          <w:lang w:val="en-US"/>
-        </w:rPr>
-        <w:t>multi-value arguments</w:t>
-      </w:r>
-      <w:r>
-        <w:rPr>
-          <w:lang w:val="en-US"/>
-        </w:rPr>
-        <w:t xml:space="preserve">, also known as </w:t>
-      </w:r>
-      <w:r>
-        <w:rPr>
-          <w:i/>
-          <w:lang w:val="en-US"/>
-        </w:rPr>
-        <w:t>array arguments</w:t>
-      </w:r>
-      <w:r>
-        <w:rPr>
-          <w:lang w:val="en-US"/>
-        </w:rPr>
-        <w:t>. These arguments can be supplied multiple times, and each value is added to the set of values. For example, consider the following command line arguments:</w:t>
-      </w:r>
-    </w:p>
-    <w:p>
-      <w:pPr>
-        <w:pStyle w:val="Sample"/>
-      </w:pPr>
-      <w:r>
-        <w:t>-ArgumentName Value1 –ArgumentName Value2 –ArgumentName Value3</w:t>
-      </w:r>
-    </w:p>
-    <w:p>
-      <w:pPr>
-        <w:rPr>
-          <w:lang w:val="en-US"/>
-        </w:rPr>
-      </w:pPr>
-      <w:r>
-        <w:rPr>
-          <w:lang w:val="en-US"/>
-        </w:rPr>
-        <w:t>In this case, the value of the argument named “</w:t>
-      </w:r>
+        <w:t>Argument value conversion</w:t>
+      </w:r>
+    </w:p>
+    <w:p>
+      <w:pPr>
+        <w:rPr>
+          <w:lang w:val="en-US"/>
+        </w:rPr>
+      </w:pPr>
       <w:proofErr w:type="spellStart"/>
       <w:r>
         <w:rPr>
           <w:lang w:val="en-US"/>
         </w:rPr>
-        <w:t>ArgumentName</w:t>
+        <w:t>Ookii.CommandLine</w:t>
       </w:r>
       <w:proofErr w:type="spellEnd"/>
       <w:r>
         <w:rPr>
           <w:lang w:val="en-US"/>
         </w:rPr>
-        <w:t>” will be an array holding all three values.</w:t>
-      </w:r>
-    </w:p>
-    <w:p>
-      <w:pPr>
-        <w:rPr>
-          <w:lang w:val="en-US"/>
-        </w:rPr>
-      </w:pPr>
-      <w:r>
-        <w:rPr>
-          <w:lang w:val="en-US"/>
-        </w:rPr>
-        <w:t xml:space="preserve">The type of a multi-value argument must be an array type, for example </w:t>
-      </w:r>
-      <w:r>
-        <w:rPr>
-          <w:rStyle w:val="Code"/>
-        </w:rPr>
-        <w:t>string[]</w:t>
-      </w:r>
-      <w:r>
-        <w:rPr>
-          <w:lang w:val="en-US"/>
-        </w:rPr>
-        <w:t xml:space="preserve"> or </w:t>
+        <w:t xml:space="preserve"> allows you to define arguments with any .Net type, including types such as </w:t>
+      </w:r>
+      <w:r>
+        <w:rPr>
+          <w:rStyle w:val="Code"/>
+        </w:rPr>
+        <w:t>System.String</w:t>
+      </w:r>
+      <w:r>
+        <w:rPr>
+          <w:lang w:val="en-US"/>
+        </w:rPr>
+        <w:t xml:space="preserve">, </w:t>
+      </w:r>
+      <w:r>
+        <w:rPr>
+          <w:rStyle w:val="Code"/>
+        </w:rPr>
+        <w:t>System.Int32</w:t>
+      </w:r>
+      <w:r>
+        <w:rPr>
+          <w:lang w:val="en-US"/>
+        </w:rPr>
+        <w:t xml:space="preserve">, </w:t>
+      </w:r>
+      <w:r>
+        <w:rPr>
+          <w:rStyle w:val="Code"/>
+        </w:rPr>
+        <w:t>System.DateTime</w:t>
+      </w:r>
+      <w:r>
+        <w:rPr>
+          <w:lang w:val="en-US"/>
+        </w:rPr>
+        <w:t>, and many more. Any type can be used; the only requirement is that it is possible to convert a string value to that type.</w:t>
+      </w:r>
+    </w:p>
+    <w:p>
+      <w:pPr>
+        <w:rPr>
+          <w:lang w:val="en-US"/>
+        </w:rPr>
+      </w:pPr>
+      <w:r>
+        <w:rPr>
+          <w:lang w:val="en-US"/>
+        </w:rPr>
+        <w:t xml:space="preserve">The .Net Framework provides a very flexible method for converting one type to another through the </w:t>
+      </w:r>
+      <w:r>
+        <w:rPr>
+          <w:rStyle w:val="Code"/>
+        </w:rPr>
+        <w:t>System.ComponentModel.TypeConverter</w:t>
+      </w:r>
+      <w:r>
+        <w:rPr>
+          <w:lang w:val="en-US"/>
+        </w:rPr>
+        <w:t xml:space="preserve"> class. You can use any type that has a type converter than can convert from a string for a command line argument. Most built-in types in .Net Framework have such a type co</w:t>
+      </w:r>
+      <w:r>
+        <w:rPr>
+          <w:lang w:val="en-US"/>
+        </w:rPr>
+        <w:t>nverter. You can also use your own</w:t>
+      </w:r>
+      <w:r>
+        <w:rPr>
+          <w:lang w:val="en-US"/>
+        </w:rPr>
+        <w:t xml:space="preserve"> types by </w:t>
+      </w:r>
+      <w:r>
+        <w:rPr>
+          <w:lang w:val="en-US"/>
+        </w:rPr>
+        <w:t>creating</w:t>
+      </w:r>
+      <w:r>
+        <w:rPr>
+          <w:lang w:val="en-US"/>
+        </w:rPr>
+        <w:t xml:space="preserve"> a type converter for that type</w:t>
+      </w:r>
+      <w:r>
+        <w:rPr>
+          <w:lang w:val="en-US"/>
+        </w:rPr>
+        <w:t>.</w:t>
+      </w:r>
+    </w:p>
+    <w:p>
+      <w:pPr>
+        <w:rPr>
+          <w:lang w:val="en-US"/>
+        </w:rPr>
+      </w:pPr>
+      <w:r>
+        <w:rPr>
+          <w:lang w:val="en-US"/>
+        </w:rPr>
+        <w:t xml:space="preserve">It is possible to override the default conversion by specifying a custom type converter using the </w:t>
+      </w:r>
+      <w:r>
+        <w:rPr>
+          <w:rStyle w:val="Code"/>
+        </w:rPr>
+        <w:t>System.ComponentModel.TypeConverterAttribute</w:t>
+      </w:r>
+      <w:r>
+        <w:rPr>
+          <w:lang w:val="en-US"/>
+        </w:rPr>
+        <w:t>. W</w:t>
+      </w:r>
+      <w:r>
+        <w:rPr>
+          <w:lang w:val="en-US"/>
+        </w:rPr>
+        <w:t xml:space="preserve">hen this attribute is applied to a constructor parameter or property that defines an argument, the specified type converter will be used for conversion instead. Note that for multi-value, dictionary and </w:t>
+      </w:r>
+      <w:proofErr w:type="spellStart"/>
+      <w:r>
+        <w:rPr>
+          <w:lang w:val="en-US"/>
+        </w:rPr>
+        <w:t>nullable</w:t>
+      </w:r>
+      <w:proofErr w:type="spellEnd"/>
+      <w:r>
+        <w:rPr>
+          <w:lang w:val="en-US"/>
+        </w:rPr>
+        <w:t xml:space="preserve"> value-type arguments the converter must be for the element type (e.g. if the argument is a multi-value argument of type </w:t>
       </w:r>
       <w:r>
         <w:rPr>
@@ -1510,11 +2562,122 @@
         <w:rPr>
           <w:lang w:val="en-US"/>
         </w:rPr>
-        <w:t xml:space="preserve"> in C#.</w:t>
-      </w:r>
-    </w:p>
-    <w:p>
-      <w:pPr>
+        <w:t xml:space="preserve">, the type converter must be able to convert to </w:t>
+      </w:r>
+      <w:r>
+        <w:rPr>
+          <w:rStyle w:val="Code"/>
+        </w:rPr>
+        <w:t>int</w:t>
+      </w:r>
+      <w:r>
+        <w:rPr>
+          <w:lang w:val="en-US"/>
+        </w:rPr>
+        <w:t xml:space="preserve">). </w:t>
+      </w:r>
+      <w:r>
+        <w:rPr>
+          <w:lang w:val="en-US"/>
+        </w:rPr>
+        <w:t xml:space="preserve">For a dictionary argument the element type is </w:t>
+      </w:r>
+      <w:r>
+        <w:rPr>
+          <w:rStyle w:val="Code"/>
+        </w:rPr>
+        <w:t>KeyValuePair&lt;TKey, TValue&gt;</w:t>
+      </w:r>
+      <w:r>
+        <w:rPr>
+          <w:lang w:val="en-US"/>
+        </w:rPr>
+        <w:t xml:space="preserve">, and the type converter is responsible for </w:t>
+      </w:r>
+      <w:r>
+        <w:rPr>
+          <w:lang w:val="en-US"/>
+        </w:rPr>
+        <w:t>parsing the key and value from the argument value.</w:t>
+      </w:r>
+    </w:p>
+    <w:p>
+      <w:pPr>
+        <w:rPr>
+          <w:lang w:val="en-US"/>
+        </w:rPr>
+      </w:pPr>
+      <w:r>
+        <w:rPr>
+          <w:lang w:val="en-US"/>
+        </w:rPr>
+        <w:t xml:space="preserve">For many types, the conversion can be culture dependent. For example, converting numbers or dates depends on the culture </w:t>
+      </w:r>
+      <w:r>
+        <w:rPr>
+          <w:lang w:val="en-US"/>
+        </w:rPr>
+        <w:t>which defines</w:t>
+      </w:r>
+      <w:r>
+        <w:rPr>
+          <w:lang w:val="en-US"/>
+        </w:rPr>
+        <w:t xml:space="preserve"> the accepted forma</w:t>
+      </w:r>
+      <w:r>
+        <w:rPr>
+          <w:lang w:val="en-US"/>
+        </w:rPr>
+        <w:t>ts and how they’re interpreted; s</w:t>
+      </w:r>
+      <w:r>
+        <w:rPr>
+          <w:lang w:val="en-US"/>
+        </w:rPr>
+        <w:t>ome cultures might use a period as the decimal separators, while others use a comma.</w:t>
+      </w:r>
+    </w:p>
+    <w:p>
+      <w:pPr>
+        <w:rPr>
+          <w:lang w:val="en-US"/>
+        </w:rPr>
+      </w:pPr>
+      <w:r>
+        <w:rPr>
+          <w:lang w:val="en-US"/>
+        </w:rPr>
+        <w:t xml:space="preserve">The culture used for argument value conversions is specified the </w:t>
+      </w:r>
+      <w:r>
+        <w:rPr>
+          <w:rStyle w:val="Code"/>
+        </w:rPr>
+        <w:t>CommandLineParser.Culture</w:t>
+      </w:r>
+      <w:r>
+        <w:rPr>
+          <w:lang w:val="en-US"/>
+        </w:rPr>
+        <w:t xml:space="preserve"> property, which defaults to the current culture. If you wish your argument parsing to be independent of the user’s culture, set this property to </w:t>
+      </w:r>
+      <w:r>
+        <w:rPr>
+          <w:rStyle w:val="Code"/>
+        </w:rPr>
+        <w:t>System.Globalization.CultureInfo.InvariantCulture</w:t>
+      </w:r>
+      <w:r>
+        <w:rPr>
+          <w:lang w:val="en-US"/>
+        </w:rPr>
+        <w:t>.</w:t>
+      </w:r>
+    </w:p>
+    <w:p>
+      <w:pPr>
+        <w:pStyle w:val="Heading1"/>
         <w:rPr>
           <w:lang w:val="en-US"/>
         </w:rPr>
@@ -1524,477 +2687,6 @@
           <w:lang w:val="en-US"/>
         </w:rPr>
         <w:lastRenderedPageBreak/>
-        <w:t>If an argument is not a multi-value argument, it is an e</w:t>
-      </w:r>
-      <w:r>
-        <w:rPr>
-          <w:lang w:val="en-US"/>
-        </w:rPr>
-        <w:t>rror to supply it more than once</w:t>
-      </w:r>
-      <w:r>
-        <w:rPr>
-          <w:lang w:val="en-US"/>
-        </w:rPr>
-        <w:t>, unless duplicate arguments are allowed, in which case only the last value is used.</w:t>
-      </w:r>
-    </w:p>
-    <w:p>
-      <w:pPr>
-        <w:rPr>
-          <w:lang w:val="en-US"/>
-        </w:rPr>
-      </w:pPr>
-      <w:r>
-        <w:rPr>
-          <w:lang w:val="en-US"/>
-        </w:rPr>
-        <w:t>If a multi-value argument is positional, it must be the last positional argument</w:t>
-      </w:r>
-      <w:r>
-        <w:rPr>
-          <w:lang w:val="en-US"/>
-        </w:rPr>
-        <w:t>. All remaining positional argument values will be considered values for the multi-value argument.</w:t>
-      </w:r>
-    </w:p>
-    <w:p>
-      <w:pPr>
-        <w:rPr>
-          <w:lang w:val="en-US"/>
-        </w:rPr>
-      </w:pPr>
-      <w:r>
-        <w:rPr>
-          <w:lang w:val="en-US"/>
-        </w:rPr>
-        <w:t xml:space="preserve">If a multi-value argument is required, it </w:t>
-      </w:r>
-      <w:r>
-        <w:rPr>
-          <w:lang w:val="en-US"/>
-        </w:rPr>
-        <w:t xml:space="preserve">means it </w:t>
-      </w:r>
-      <w:r>
-        <w:rPr>
-          <w:lang w:val="en-US"/>
-        </w:rPr>
-        <w:t>must have at least one value.</w:t>
-      </w:r>
-    </w:p>
-    <w:p>
-      <w:pPr>
-        <w:pStyle w:val="Heading2"/>
-        <w:rPr>
-          <w:lang w:val="en-US"/>
-        </w:rPr>
-      </w:pPr>
-      <w:r>
-        <w:rPr>
-          <w:lang w:val="en-US"/>
-        </w:rPr>
-        <w:t>Switch arguments</w:t>
-      </w:r>
-    </w:p>
-    <w:p>
-      <w:pPr>
-        <w:rPr>
-          <w:lang w:val="en-US"/>
-        </w:rPr>
-      </w:pPr>
-      <w:r>
-        <w:rPr>
-          <w:lang w:val="en-US"/>
-        </w:rPr>
-        <w:t>A switch argument is an argument with a Boolean type (</w:t>
-      </w:r>
-      <w:proofErr w:type="spellStart"/>
-      <w:r>
-        <w:rPr>
-          <w:rStyle w:val="Code"/>
-        </w:rPr>
-        <w:t>bool</w:t>
-      </w:r>
-      <w:proofErr w:type="spellEnd"/>
-      <w:r>
-        <w:rPr>
-          <w:lang w:val="en-US"/>
-        </w:rPr>
-        <w:t xml:space="preserve"> </w:t>
-      </w:r>
-      <w:r>
-        <w:rPr>
-          <w:lang w:val="en-US"/>
-        </w:rPr>
-        <w:t>in C#). Its value is determined by its presence or absence on the command line; the value will be true if the argument is supplied, and false if not. The following arguments set the switch argument named “switch” to true:</w:t>
-      </w:r>
-    </w:p>
-    <w:p>
-      <w:pPr>
-        <w:pStyle w:val="Sample"/>
-      </w:pPr>
-      <w:r>
-        <w:t>-switch</w:t>
-      </w:r>
-    </w:p>
-    <w:p>
-      <w:pPr>
-        <w:rPr>
-          <w:lang w:val="en-US"/>
-        </w:rPr>
-      </w:pPr>
-      <w:r>
-        <w:rPr>
-          <w:lang w:val="en-US"/>
-        </w:rPr>
-        <w:t>A switch argument’s value can be specified explicitly, as in the following example:</w:t>
-      </w:r>
-    </w:p>
-    <w:p>
-      <w:pPr>
-        <w:pStyle w:val="Sample"/>
-      </w:pPr>
-      <w:r>
-        <w:t>-switch:true</w:t>
-      </w:r>
-    </w:p>
-    <w:p>
-      <w:pPr>
-        <w:rPr>
-          <w:lang w:val="en-US"/>
-        </w:rPr>
-      </w:pPr>
-      <w:r>
-        <w:rPr>
-          <w:lang w:val="en-US"/>
-        </w:rPr>
-        <w:t>You must use a colon to specify an explicit value for a switch argument; you cannot use white space to separate the name and the value.</w:t>
-      </w:r>
-    </w:p>
-    <w:p>
-      <w:pPr>
-        <w:rPr>
-          <w:lang w:val="en-US"/>
-        </w:rPr>
-      </w:pPr>
-      <w:proofErr w:type="gramStart"/>
-      <w:r>
-        <w:rPr>
-          <w:lang w:val="en-US"/>
-        </w:rPr>
-        <w:t xml:space="preserve">If you use a </w:t>
-      </w:r>
-      <w:proofErr w:type="spellStart"/>
-      <w:r>
-        <w:rPr>
-          <w:lang w:val="en-US"/>
-        </w:rPr>
-        <w:t>nullable</w:t>
-      </w:r>
-      <w:proofErr w:type="spellEnd"/>
-      <w:r>
-        <w:rPr>
-          <w:lang w:val="en-US"/>
-        </w:rPr>
-        <w:t xml:space="preserve"> Boolean type (</w:t>
-      </w:r>
-      <w:proofErr w:type="spellStart"/>
-      <w:r>
-        <w:rPr>
-          <w:rStyle w:val="Code"/>
-        </w:rPr>
-        <w:t>bool</w:t>
-      </w:r>
-      <w:proofErr w:type="spellEnd"/>
-      <w:r>
-        <w:rPr>
-          <w:rStyle w:val="Code"/>
-        </w:rPr>
-        <w:t>?</w:t>
-      </w:r>
-      <w:proofErr w:type="gramEnd"/>
-      <w:r>
-        <w:rPr>
-          <w:lang w:val="en-US"/>
-        </w:rPr>
-        <w:t xml:space="preserve"> In C#) as the type of the argument, it will be null if omitted, true if supplied, and false only if explicitly set to false using </w:t>
-      </w:r>
-      <w:r>
-        <w:rPr>
-          <w:rStyle w:val="Code"/>
-        </w:rPr>
-        <w:t>-switch:false</w:t>
-      </w:r>
-      <w:r>
-        <w:rPr>
-          <w:lang w:val="en-US"/>
-        </w:rPr>
-        <w:t>.</w:t>
-      </w:r>
-    </w:p>
-    <w:p>
-      <w:pPr>
-        <w:rPr>
-          <w:lang w:val="en-US"/>
-        </w:rPr>
-      </w:pPr>
-      <w:r>
-        <w:rPr>
-          <w:lang w:val="en-US"/>
-        </w:rPr>
-        <w:t xml:space="preserve">If the type of the argument is an array of Boolean values, it will act as a multi-value argument and a switch. A value of true </w:t>
-      </w:r>
-      <w:r>
-        <w:rPr>
-          <w:lang w:val="en-US"/>
-        </w:rPr>
-        <w:t xml:space="preserve">(or the explicit value if one is given) </w:t>
-      </w:r>
-      <w:r>
-        <w:rPr>
-          <w:lang w:val="en-US"/>
-        </w:rPr>
-        <w:t>gets added to the array for</w:t>
-      </w:r>
-      <w:r>
-        <w:rPr>
-          <w:lang w:val="en-US"/>
-        </w:rPr>
-        <w:t xml:space="preserve"> every time that the argument is supplied.</w:t>
-      </w:r>
-    </w:p>
-    <w:p>
-      <w:pPr>
-        <w:pStyle w:val="Heading2"/>
-        <w:rPr>
-          <w:lang w:val="en-US"/>
-        </w:rPr>
-      </w:pPr>
-      <w:r>
-        <w:rPr>
-          <w:lang w:val="en-US"/>
-        </w:rPr>
-        <w:t>Argument value conversion</w:t>
-      </w:r>
-    </w:p>
-    <w:p>
-      <w:pPr>
-        <w:rPr>
-          <w:lang w:val="en-US"/>
-        </w:rPr>
-      </w:pPr>
-      <w:proofErr w:type="spellStart"/>
-      <w:r>
-        <w:rPr>
-          <w:lang w:val="en-US"/>
-        </w:rPr>
-        <w:t>Ookii.CommandLine</w:t>
-      </w:r>
-      <w:proofErr w:type="spellEnd"/>
-      <w:r>
-        <w:rPr>
-          <w:lang w:val="en-US"/>
-        </w:rPr>
-        <w:t xml:space="preserve"> allows you to define arguments with any .Net type, including types such as </w:t>
-      </w:r>
-      <w:r>
-        <w:rPr>
-          <w:rStyle w:val="Code"/>
-        </w:rPr>
-        <w:t>System.String</w:t>
-      </w:r>
-      <w:r>
-        <w:rPr>
-          <w:lang w:val="en-US"/>
-        </w:rPr>
-        <w:t xml:space="preserve">, </w:t>
-      </w:r>
-      <w:r>
-        <w:rPr>
-          <w:rStyle w:val="Code"/>
-        </w:rPr>
-        <w:t>System.Int32</w:t>
-      </w:r>
-      <w:r>
-        <w:rPr>
-          <w:lang w:val="en-US"/>
-        </w:rPr>
-        <w:t xml:space="preserve">, </w:t>
-      </w:r>
-      <w:r>
-        <w:rPr>
-          <w:rStyle w:val="Code"/>
-        </w:rPr>
-        <w:t>System.DateTime</w:t>
-      </w:r>
-      <w:r>
-        <w:rPr>
-          <w:lang w:val="en-US"/>
-        </w:rPr>
-        <w:t>, and many more. Any type can be used; the only requirement is that it is possible to convert a string value to that type.</w:t>
-      </w:r>
-    </w:p>
-    <w:p>
-      <w:pPr>
-        <w:rPr>
-          <w:lang w:val="en-US"/>
-        </w:rPr>
-      </w:pPr>
-      <w:r>
-        <w:rPr>
-          <w:lang w:val="en-US"/>
-        </w:rPr>
-        <w:t xml:space="preserve">The .Net Framework provides a very flexible method for converting one type to another through the </w:t>
-      </w:r>
-      <w:r>
-        <w:rPr>
-          <w:rStyle w:val="Code"/>
-        </w:rPr>
-        <w:t>System.ComponentModel.TypeConverter</w:t>
-      </w:r>
-      <w:r>
-        <w:rPr>
-          <w:lang w:val="en-US"/>
-        </w:rPr>
-        <w:t xml:space="preserve"> class. You can use any type that has a type converter than can convert from a string for a command line argument. Most built-in types in .Net Framework have such a type co</w:t>
-      </w:r>
-      <w:r>
-        <w:rPr>
-          <w:lang w:val="en-US"/>
-        </w:rPr>
-        <w:t>nverter. You can also use your own</w:t>
-      </w:r>
-      <w:r>
-        <w:rPr>
-          <w:lang w:val="en-US"/>
-        </w:rPr>
-        <w:t xml:space="preserve"> types by </w:t>
-      </w:r>
-      <w:r>
-        <w:rPr>
-          <w:lang w:val="en-US"/>
-        </w:rPr>
-        <w:t>creating</w:t>
-      </w:r>
-      <w:r>
-        <w:rPr>
-          <w:lang w:val="en-US"/>
-        </w:rPr>
-        <w:t xml:space="preserve"> a type converter for that type</w:t>
-      </w:r>
-      <w:r>
-        <w:rPr>
-          <w:lang w:val="en-US"/>
-        </w:rPr>
-        <w:t>.</w:t>
-      </w:r>
-    </w:p>
-    <w:p>
-      <w:pPr>
-        <w:rPr>
-          <w:lang w:val="en-US"/>
-        </w:rPr>
-      </w:pPr>
-      <w:r>
-        <w:rPr>
-          <w:lang w:val="en-US"/>
-        </w:rPr>
-        <w:t>If you need more control over the conversion, it is recommended to simply use a string argument and perform the conversion yourself.</w:t>
-      </w:r>
-    </w:p>
-    <w:p>
-      <w:pPr>
-        <w:rPr>
-          <w:lang w:val="en-US"/>
-        </w:rPr>
-      </w:pPr>
-      <w:r>
-        <w:rPr>
-          <w:lang w:val="en-US"/>
-        </w:rPr>
-        <w:t xml:space="preserve">For many types, the conversion can be culture dependent. For example, converting numbers or dates depends on the culture </w:t>
-      </w:r>
-      <w:r>
-        <w:rPr>
-          <w:lang w:val="en-US"/>
-        </w:rPr>
-        <w:t>which defines</w:t>
-      </w:r>
-      <w:r>
-        <w:rPr>
-          <w:lang w:val="en-US"/>
-        </w:rPr>
-        <w:t xml:space="preserve"> the accepted forma</w:t>
-      </w:r>
-      <w:r>
-        <w:rPr>
-          <w:lang w:val="en-US"/>
-        </w:rPr>
-        <w:t>ts and how they’re interpreted; s</w:t>
-      </w:r>
-      <w:r>
-        <w:rPr>
-          <w:lang w:val="en-US"/>
-        </w:rPr>
-        <w:t>ome cultures might use a period as the decimal separators, while others use a comma.</w:t>
-      </w:r>
-    </w:p>
-    <w:p>
-      <w:pPr>
-        <w:rPr>
-          <w:lang w:val="en-US"/>
-        </w:rPr>
-      </w:pPr>
-      <w:r>
-        <w:rPr>
-          <w:lang w:val="en-US"/>
-        </w:rPr>
-        <w:t xml:space="preserve">The culture used for argument value conversions is specified the </w:t>
-      </w:r>
-      <w:r>
-        <w:rPr>
-          <w:rStyle w:val="Code"/>
-        </w:rPr>
-        <w:t>CommandLineParser.Culture</w:t>
-      </w:r>
-      <w:r>
-        <w:rPr>
-          <w:lang w:val="en-US"/>
-        </w:rPr>
-        <w:t xml:space="preserve"> property, which defaults to the current culture. If you wish your argument parsing to be independent </w:t>
-      </w:r>
-      <w:r>
-        <w:rPr>
-          <w:lang w:val="en-US"/>
-        </w:rPr>
-        <w:lastRenderedPageBreak/>
-        <w:t xml:space="preserve">of the user’s culture, set this property to </w:t>
-      </w:r>
-      <w:r>
-        <w:rPr>
-          <w:rStyle w:val="Code"/>
-        </w:rPr>
-        <w:t>System.Globalization.CultureInfo.InvariantCulture</w:t>
-      </w:r>
-      <w:r>
-        <w:rPr>
-          <w:lang w:val="en-US"/>
-        </w:rPr>
-        <w:t>.</w:t>
-      </w:r>
-    </w:p>
-    <w:p>
-      <w:pPr>
-        <w:pStyle w:val="Heading1"/>
-        <w:rPr>
-          <w:lang w:val="en-US"/>
-        </w:rPr>
-      </w:pPr>
-      <w:r>
-        <w:rPr>
-          <w:lang w:val="en-US"/>
-        </w:rPr>
         <w:t>Defining command line arguments</w:t>
       </w:r>
     </w:p>
@@ -2391,21 +3083,64 @@
         <w:rPr>
           <w:lang w:val="en-US"/>
         </w:rPr>
+        <w:t>Using properties</w:t>
+      </w:r>
+    </w:p>
+    <w:p>
+      <w:pPr>
+        <w:rPr>
+          <w:lang w:val="en-US"/>
+        </w:rPr>
+      </w:pPr>
+      <w:r>
+        <w:rPr>
+          <w:lang w:val="en-US"/>
+        </w:rPr>
+        <w:t xml:space="preserve">The second way to define arguments is by using properties. A property defines an argument only when it has the </w:t>
+      </w:r>
+      <w:r>
+        <w:rPr>
+          <w:rStyle w:val="Code"/>
+        </w:rPr>
+        <w:t>CommandLineArgumentAttribute</w:t>
+      </w:r>
+      <w:r>
+        <w:rPr>
+          <w:lang w:val="en-US"/>
+        </w:rPr>
+        <w:t xml:space="preserve"> attribute app</w:t>
+      </w:r>
+      <w:r>
+        <w:rPr>
+          <w:lang w:val="en-US"/>
+        </w:rPr>
+        <w:t xml:space="preserve">lied to it. The property must have </w:t>
+      </w:r>
+      <w:r>
+        <w:rPr>
+          <w:lang w:val="en-US"/>
+        </w:rPr>
         <w:lastRenderedPageBreak/>
-        <w:t>Using properties</w:t>
-      </w:r>
-    </w:p>
-    <w:p>
-      <w:pPr>
-        <w:rPr>
-          <w:lang w:val="en-US"/>
-        </w:rPr>
-      </w:pPr>
-      <w:r>
-        <w:rPr>
-          <w:lang w:val="en-US"/>
-        </w:rPr>
-        <w:t xml:space="preserve">The second way to define arguments is by using properties. A property defines an argument only when it has the </w:t>
+        <w:t>a getter and setter, except for multi-value and dictionary arguments which can be defined by read-only properties under certain conditions</w:t>
+      </w:r>
+      <w:r>
+        <w:rPr>
+          <w:lang w:val="en-US"/>
+        </w:rPr>
+        <w:t>.</w:t>
+      </w:r>
+    </w:p>
+    <w:p>
+      <w:pPr>
+        <w:rPr>
+          <w:lang w:val="en-US"/>
+        </w:rPr>
+      </w:pPr>
+      <w:r>
+        <w:rPr>
+          <w:lang w:val="en-US"/>
+        </w:rPr>
+        <w:t xml:space="preserve">The type of the argument is the type of the property, and the name of the argument matches the property name by default, but this can be overridden using the </w:t>
       </w:r>
       <w:r>
         <w:rPr>
@@ -2417,31 +3152,6 @@
         <w:rPr>
           <w:lang w:val="en-US"/>
         </w:rPr>
-        <w:t xml:space="preserve"> attribute applied to it. The property must be read/write.</w:t>
-      </w:r>
-    </w:p>
-    <w:p>
-      <w:pPr>
-        <w:rPr>
-          <w:lang w:val="en-US"/>
-        </w:rPr>
-      </w:pPr>
-      <w:r>
-        <w:rPr>
-          <w:lang w:val="en-US"/>
-        </w:rPr>
-        <w:t xml:space="preserve">The type of the argument is the type of the property, and the name of the argument matches the property name by default, but this can be overridden using the </w:t>
-      </w:r>
-      <w:r>
-        <w:rPr>
-          <w:rStyle w:val="Code"/>
-        </w:rPr>
-        <w:t>CommandLineArgumentAttribute</w:t>
-      </w:r>
-      <w:r>
-        <w:rPr>
-          <w:lang w:val="en-US"/>
-        </w:rPr>
         <w:t xml:space="preserve"> constructor.</w:t>
       </w:r>
     </w:p>
@@ -2548,7 +3258,98 @@
         <w:rPr>
           <w:lang w:val="en-US"/>
         </w:rPr>
-        <w:t>If the type of an argument is an array, this defines a multi-value argument.</w:t>
+        <w:t xml:space="preserve">To define a multi-value argument, you can use either a read-write property of an array type (e.g. </w:t>
+      </w:r>
+      <w:r>
+        <w:rPr>
+          <w:rStyle w:val="Code"/>
+        </w:rPr>
+        <w:t>int[]</w:t>
+      </w:r>
+      <w:r>
+        <w:rPr>
+          <w:lang w:val="en-US"/>
+        </w:rPr>
+        <w:t xml:space="preserve">) or a read-only property </w:t>
+      </w:r>
+      <w:r>
+        <w:rPr>
+          <w:lang w:val="en-US"/>
+        </w:rPr>
+        <w:t xml:space="preserve">of any type implementing </w:t>
+      </w:r>
+      <w:r>
+        <w:rPr>
+          <w:rStyle w:val="Code"/>
+        </w:rPr>
+        <w:t>ICollection&lt;T&gt;</w:t>
+      </w:r>
+      <w:r>
+        <w:rPr>
+          <w:lang w:val="en-US"/>
+        </w:rPr>
+        <w:t xml:space="preserve"> (e.g. </w:t>
+      </w:r>
+      <w:r>
+        <w:rPr>
+          <w:rStyle w:val="Code"/>
+        </w:rPr>
+        <w:t>List&lt;int&gt;</w:t>
+      </w:r>
+      <w:r>
+        <w:rPr>
+          <w:lang w:val="en-US"/>
+        </w:rPr>
+        <w:t>).</w:t>
+      </w:r>
+    </w:p>
+    <w:p>
+      <w:pPr>
+        <w:rPr>
+          <w:lang w:val="en-US"/>
+        </w:rPr>
+      </w:pPr>
+      <w:r>
+        <w:rPr>
+          <w:lang w:val="en-US"/>
+        </w:rPr>
+        <w:t xml:space="preserve">To define a dictionary argument, you can use either a read-write property of type </w:t>
+      </w:r>
+      <w:r>
+        <w:rPr>
+          <w:rStyle w:val="Code"/>
+        </w:rPr>
+        <w:t>Dictionary&lt;TKey, TValue&gt;</w:t>
+      </w:r>
+      <w:r>
+        <w:rPr>
+          <w:lang w:val="en-US"/>
+        </w:rPr>
+        <w:t xml:space="preserve"> (e.g. </w:t>
+      </w:r>
+      <w:r>
+        <w:rPr>
+          <w:rStyle w:val="Code"/>
+        </w:rPr>
+        <w:t>Dictionary&lt;string, int&gt;</w:t>
+      </w:r>
+      <w:r>
+        <w:rPr>
+          <w:lang w:val="en-US"/>
+        </w:rPr>
+        <w:t xml:space="preserve">) or a read-only property of any type implementing </w:t>
+      </w:r>
+      <w:r>
+        <w:rPr>
+          <w:rStyle w:val="Code"/>
+        </w:rPr>
+        <w:t>IDictionary&lt;TKey, TValue&gt;</w:t>
+      </w:r>
+      <w:r>
+        <w:rPr>
+          <w:lang w:val="en-US"/>
+        </w:rPr>
+        <w:t>.</w:t>
       </w:r>
     </w:p>
     <w:p>
@@ -2687,6 +3488,7 @@
         <w:rPr>
           <w:lang w:val="en-US"/>
         </w:rPr>
+        <w:lastRenderedPageBreak/>
         <w:t>The second property defines a</w:t>
       </w:r>
       <w:r>
@@ -2758,7 +3560,6 @@
         <w:rPr>
           <w:lang w:val="en-US"/>
         </w:rPr>
-        <w:lastRenderedPageBreak/>
         <w:t>The third property defines a switch argument, because its type is a Boolean. Switch arguments can be supplied without a value; they will be true if present and false is not.</w:t>
       </w:r>
     </w:p>
@@ -3062,6 +3863,7 @@
         <w:br/>
       </w:r>
       <w:r>
+        <w:lastRenderedPageBreak/>
         <w:t xml:space="preserve">    </w:t>
       </w:r>
       <w:r>
@@ -3100,7 +3902,6 @@
         <w:rPr>
           <w:lang w:val="en-US"/>
         </w:rPr>
-        <w:lastRenderedPageBreak/>
         <w:t>This sample tries to parse the arguments, and if it fails prints the error message and usage help to the console.</w:t>
       </w:r>
     </w:p>
@@ -3352,6 +4153,9 @@
       </w:r>
       <w:r>
         <w:br/>
+      </w:r>
+      <w:r>
+        <w:lastRenderedPageBreak/>
         <w:t xml:space="preserve">            ? : Displays this help message.</w:t>
       </w:r>
       <w:r>
@@ -3370,9 +4174,6 @@
       </w:r>
       <w:r>
         <w:br/>
-      </w:r>
-      <w:r>
-        <w:lastRenderedPageBreak/>
         <w:t xml:space="preserve">         Date : Provides a date to the application; the format to </w:t>
       </w:r>
       <w:r>
@@ -3592,6 +4393,7 @@
         <w:rPr>
           <w:lang w:val="en-US"/>
         </w:rPr>
+        <w:lastRenderedPageBreak/>
         <w:t>For optional arguments, the name and value description are enclosed by square brackets. For a positional argument, the name is enclosed by square brackets to indicate the name itself is optional. For an array argument, the value descriptio</w:t>
       </w:r>
       <w:r>
@@ -3611,204 +4413,842 @@
         <w:rPr>
           <w:lang w:val="en-US"/>
         </w:rPr>
+        <w:t xml:space="preserve">The value description of an argument is short description (typically one word) that describes what kind of value the argument expects. It default to the type of the argument (for array arguments, the element type is used; for </w:t>
+      </w:r>
+      <w:proofErr w:type="spellStart"/>
+      <w:r>
+        <w:rPr>
+          <w:lang w:val="en-US"/>
+        </w:rPr>
+        <w:t>nullable</w:t>
+      </w:r>
+      <w:proofErr w:type="spellEnd"/>
+      <w:r>
+        <w:rPr>
+          <w:lang w:val="en-US"/>
+        </w:rPr>
+        <w:t xml:space="preserve"> types, the underlying type is used).</w:t>
+      </w:r>
+    </w:p>
+    <w:p>
+      <w:pPr>
+        <w:rPr>
+          <w:lang w:val="en-US"/>
+        </w:rPr>
+      </w:pPr>
+      <w:r>
+        <w:rPr>
+          <w:lang w:val="en-US"/>
+        </w:rPr>
+        <w:t>The value description can be specified explicitly. For example, you may want to set the value description of a numeric argument</w:t>
+      </w:r>
+      <w:r>
+        <w:rPr>
+          <w:lang w:val="en-US"/>
+        </w:rPr>
+        <w:t xml:space="preserve"> to</w:t>
+      </w:r>
+      <w:r>
+        <w:rPr>
+          <w:lang w:val="en-US"/>
+        </w:rPr>
+        <w:t xml:space="preserve"> “Number” rather than “Int32”. For arguments defined using constructor parameters, use the </w:t>
+      </w:r>
+      <w:r>
+        <w:rPr>
+          <w:rStyle w:val="Code"/>
+        </w:rPr>
+        <w:t>ValueDescriptionAttribute</w:t>
+      </w:r>
+      <w:r>
+        <w:rPr>
+          <w:lang w:val="en-US"/>
+        </w:rPr>
+        <w:t xml:space="preserve"> attribute. For arguments defined by a property, use the </w:t>
+      </w:r>
+      <w:r>
+        <w:rPr>
+          <w:rStyle w:val="Code"/>
+        </w:rPr>
+        <w:t>CommandLineArgumentAttribute.ValueDescription</w:t>
+      </w:r>
+      <w:r>
+        <w:rPr>
+          <w:lang w:val="en-US"/>
+        </w:rPr>
+        <w:t xml:space="preserve"> property.</w:t>
+      </w:r>
+    </w:p>
+    <w:p>
+      <w:pPr>
+        <w:rPr>
+          <w:lang w:val="en-US"/>
+        </w:rPr>
+      </w:pPr>
+      <w:r>
+        <w:rPr>
+          <w:lang w:val="en-US"/>
+        </w:rPr>
+        <w:t>The value description is omitted for switch arguments.</w:t>
+      </w:r>
+    </w:p>
+    <w:p>
+      <w:pPr>
+        <w:rPr>
+          <w:lang w:val="en-US"/>
+        </w:rPr>
+      </w:pPr>
+      <w:r>
+        <w:rPr>
+          <w:lang w:val="en-US"/>
+        </w:rPr>
+        <w:t xml:space="preserve">The exact format of the argument syntax can be customized using the </w:t>
+      </w:r>
+      <w:r>
+        <w:rPr>
+          <w:rStyle w:val="Code"/>
+        </w:rPr>
+        <w:t>WriteUsageOptions</w:t>
+      </w:r>
+      <w:r>
+        <w:rPr>
+          <w:lang w:val="en-US"/>
+        </w:rPr>
+        <w:t xml:space="preserve"> class. You can specify the usage prefix, and various format strings that control how optional arguments, value description</w:t>
+      </w:r>
+      <w:r>
+        <w:rPr>
+          <w:lang w:val="en-US"/>
+        </w:rPr>
+        <w:t>s</w:t>
+      </w:r>
+      <w:r>
+        <w:rPr>
+          <w:lang w:val="en-US"/>
+        </w:rPr>
+        <w:t>, and multi-value arguments are displayed.</w:t>
+      </w:r>
+    </w:p>
+    <w:p>
+      <w:pPr>
+        <w:pStyle w:val="Heading2"/>
+        <w:rPr>
+          <w:lang w:val="en-US"/>
+        </w:rPr>
+      </w:pPr>
+      <w:r>
+        <w:rPr>
+          <w:lang w:val="en-US"/>
+        </w:rPr>
+        <w:t>Argument descriptions</w:t>
+      </w:r>
+    </w:p>
+    <w:p>
+      <w:pPr>
+        <w:rPr>
+          <w:lang w:val="en-US"/>
+        </w:rPr>
+      </w:pPr>
+      <w:r>
+        <w:rPr>
+          <w:lang w:val="en-US"/>
+        </w:rPr>
+        <w:t>The final part of the usage help is a description for all the arguments. A list is written to the output of all arguments, followed by their description.</w:t>
+      </w:r>
+    </w:p>
+    <w:p>
+      <w:pPr>
+        <w:rPr>
+          <w:lang w:val="en-US"/>
+        </w:rPr>
+      </w:pPr>
+      <w:r>
+        <w:rPr>
+          <w:lang w:val="en-US"/>
+        </w:rPr>
+        <w:t xml:space="preserve">The description of an argument can be specified using the </w:t>
+      </w:r>
+      <w:r>
+        <w:rPr>
+          <w:rStyle w:val="Code"/>
+        </w:rPr>
+        <w:t>System.ComponentModel.DescriptionAttribute</w:t>
+      </w:r>
+      <w:r>
+        <w:rPr>
+          <w:lang w:val="en-US"/>
+        </w:rPr>
+        <w:t xml:space="preserve"> attribute. </w:t>
+      </w:r>
+      <w:r>
+        <w:rPr>
+          <w:lang w:val="en-US"/>
+        </w:rPr>
+        <w:t>Apply this attribute to the constructor parameter or property defining the argument.</w:t>
+      </w:r>
+    </w:p>
+    <w:p>
+      <w:pPr>
+        <w:rPr>
+          <w:lang w:val="en-US"/>
+        </w:rPr>
+      </w:pPr>
+      <w:r>
+        <w:rPr>
+          <w:lang w:val="en-US"/>
+        </w:rPr>
+        <w:t xml:space="preserve">The exact format of the argument descriptions can be customized using the </w:t>
+      </w:r>
+      <w:r>
+        <w:rPr>
+          <w:rStyle w:val="Code"/>
+        </w:rPr>
+        <w:t>WriteUsageOptions</w:t>
+      </w:r>
+      <w:r>
+        <w:rPr>
+          <w:lang w:val="en-US"/>
+        </w:rPr>
+        <w:t xml:space="preserve"> class. You can specify a format string that controls how the argument name and description are laid out, and the amount of indentation to use for additional lines of the description.</w:t>
+      </w:r>
+    </w:p>
+    <w:p>
+      <w:pPr>
+        <w:pStyle w:val="Heading1"/>
+        <w:rPr>
+          <w:lang w:val="en-US"/>
+        </w:rPr>
+      </w:pPr>
+      <w:r>
+        <w:rPr>
+          <w:lang w:val="en-US"/>
+        </w:rPr>
+        <w:t>Shell commands</w:t>
+      </w:r>
+    </w:p>
+    <w:p>
+      <w:pPr>
+        <w:rPr>
+          <w:lang w:val="en-US"/>
+        </w:rPr>
+      </w:pPr>
+      <w:proofErr w:type="spellStart"/>
+      <w:r>
+        <w:rPr>
+          <w:lang w:val="en-US"/>
+        </w:rPr>
+        <w:t>Ookii.CommandLine</w:t>
+      </w:r>
+      <w:proofErr w:type="spellEnd"/>
+      <w:r>
+        <w:rPr>
+          <w:lang w:val="en-US"/>
+        </w:rPr>
+        <w:t xml:space="preserve"> provides the ability to create an application that has more than one function by using shell commands.</w:t>
+      </w:r>
+    </w:p>
+    <w:p>
+      <w:pPr>
+        <w:rPr>
+          <w:lang w:val="en-US"/>
+        </w:rPr>
+      </w:pPr>
+      <w:r>
+        <w:rPr>
+          <w:lang w:val="en-US"/>
+        </w:rPr>
+        <w:t xml:space="preserve">Shell commands can be used to create shell utilities that perform more than one operation, where each operation has its own set of command line arguments. For example, a utility might be used to modify or query different configuration parameters of a system. Depending on whether it's a query or a modification, and which configuration parameter is used, the arguments to such a utility might differ. Rather than provide different </w:t>
+      </w:r>
+      <w:proofErr w:type="spellStart"/>
+      <w:r>
+        <w:rPr>
+          <w:lang w:val="en-US"/>
+        </w:rPr>
+        <w:t>executables</w:t>
+      </w:r>
+      <w:proofErr w:type="spellEnd"/>
+      <w:r>
+        <w:rPr>
+          <w:lang w:val="en-US"/>
+        </w:rPr>
+        <w:t xml:space="preserve"> for each operation, it is often more convenient to combine related op</w:t>
+      </w:r>
+      <w:r>
+        <w:rPr>
+          <w:lang w:val="en-US"/>
+        </w:rPr>
+        <w:t>erations in a single utility.</w:t>
+      </w:r>
+    </w:p>
+    <w:p>
+      <w:pPr>
+        <w:rPr>
+          <w:lang w:val="en-US"/>
+        </w:rPr>
+      </w:pPr>
+      <w:r>
+        <w:rPr>
+          <w:lang w:val="en-US"/>
+        </w:rPr>
+        <w:t xml:space="preserve">Think for example of the Windows </w:t>
+      </w:r>
+      <w:r>
+        <w:rPr>
+          <w:rStyle w:val="Code"/>
+        </w:rPr>
+        <w:t>net</w:t>
+      </w:r>
+      <w:r>
+        <w:rPr>
+          <w:lang w:val="en-US"/>
+        </w:rPr>
+        <w:t xml:space="preserve"> command, which provides many different operations through the same command. Shell commands allow you to easily create such an application.</w:t>
+      </w:r>
+    </w:p>
+    <w:p>
+      <w:pPr>
+        <w:rPr>
+          <w:lang w:val="en-US"/>
+        </w:rPr>
+      </w:pPr>
+      <w:r>
+        <w:rPr>
+          <w:lang w:val="en-US"/>
+        </w:rPr>
+        <w:t xml:space="preserve">For a program using shell commands, typically the first command line argument will be the name of the operation and identifies which shell command to use, while the remaining arguments are </w:t>
+      </w:r>
+      <w:r>
+        <w:rPr>
+          <w:lang w:val="en-US"/>
+        </w:rPr>
         <w:lastRenderedPageBreak/>
-        <w:t xml:space="preserve">The value description of an argument is short description (typically one word) that describes what kind of value the argument expects. It default to the type of the argument (for array arguments, the element type is used; for </w:t>
+        <w:t xml:space="preserve">arguments to the command. The </w:t>
+      </w:r>
+      <w:r>
+        <w:rPr>
+          <w:rStyle w:val="Code"/>
+        </w:rPr>
+        <w:t>ShellCommand</w:t>
+      </w:r>
+      <w:r>
+        <w:rPr>
+          <w:lang w:val="en-US"/>
+        </w:rPr>
+        <w:t xml:space="preserve"> class aids you in creating utilities that follow this pattern. </w:t>
+      </w:r>
+    </w:p>
+    <w:p>
+      <w:pPr>
+        <w:rPr>
+          <w:lang w:val="en-US"/>
+        </w:rPr>
+      </w:pPr>
+    </w:p>
+    <w:p>
+      <w:pPr>
+        <w:pStyle w:val="Heading2"/>
+        <w:rPr>
+          <w:lang w:val="en-US"/>
+        </w:rPr>
+      </w:pPr>
+      <w:r>
+        <w:rPr>
+          <w:lang w:val="en-US"/>
+        </w:rPr>
+        <w:t>Defining shell commands</w:t>
+      </w:r>
+    </w:p>
+    <w:p>
+      <w:pPr>
+        <w:rPr>
+          <w:lang w:val="en-US"/>
+        </w:rPr>
+      </w:pPr>
+      <w:r>
+        <w:rPr>
+          <w:lang w:val="en-US"/>
+        </w:rPr>
+        <w:t xml:space="preserve">A shell command is created by deriving a type from the </w:t>
+      </w:r>
+      <w:r>
+        <w:rPr>
+          <w:rStyle w:val="Code"/>
+        </w:rPr>
+        <w:t>ShellCommand</w:t>
+      </w:r>
+      <w:r>
+        <w:rPr>
+          <w:lang w:val="en-US"/>
+        </w:rPr>
+        <w:t xml:space="preserve"> class, specifying the </w:t>
+      </w:r>
+      <w:r>
+        <w:rPr>
+          <w:rStyle w:val="Code"/>
+        </w:rPr>
+        <w:t>ShellCommandAttribute</w:t>
+      </w:r>
+      <w:r>
+        <w:rPr>
+          <w:lang w:val="en-US"/>
+        </w:rPr>
+        <w:t xml:space="preserve"> on that type to specify the name of the command, and implementing the </w:t>
+      </w:r>
+      <w:r>
+        <w:rPr>
+          <w:rStyle w:val="Code"/>
+        </w:rPr>
+        <w:t>ShellCommand.Run</w:t>
+      </w:r>
+      <w:r>
+        <w:rPr>
+          <w:lang w:val="en-US"/>
+        </w:rPr>
+        <w:t xml:space="preserve"> method for that type.</w:t>
+      </w:r>
+    </w:p>
+    <w:p>
+      <w:pPr>
+        <w:rPr>
+          <w:lang w:val="en-US"/>
+        </w:rPr>
+      </w:pPr>
+      <w:r>
+        <w:rPr>
+          <w:lang w:val="en-US"/>
+        </w:rPr>
+        <w:t xml:space="preserve">The class inheriting </w:t>
+      </w:r>
+      <w:r>
+        <w:rPr>
+          <w:lang w:val="en-US"/>
+        </w:rPr>
+        <w:t xml:space="preserve">the </w:t>
+      </w:r>
+      <w:r>
+        <w:rPr>
+          <w:rStyle w:val="Code"/>
+        </w:rPr>
+        <w:t>ShellCommand</w:t>
+      </w:r>
+      <w:r>
+        <w:rPr>
+          <w:lang w:val="en-US"/>
+        </w:rPr>
+        <w:t xml:space="preserve"> class</w:t>
+      </w:r>
+      <w:r>
+        <w:rPr>
+          <w:lang w:val="en-US"/>
+        </w:rPr>
+        <w:t xml:space="preserve"> defines the arguments for the command. This class will be used with the </w:t>
+      </w:r>
+      <w:r>
+        <w:rPr>
+          <w:rStyle w:val="Code"/>
+        </w:rPr>
+        <w:t>CommandLineParser</w:t>
+      </w:r>
+      <w:r>
+        <w:rPr>
+          <w:lang w:val="en-US"/>
+        </w:rPr>
+        <w:t xml:space="preserve"> class to parse the arguments for the command.</w:t>
+      </w:r>
+    </w:p>
+    <w:p>
+      <w:pPr>
+        <w:pStyle w:val="Heading2"/>
+        <w:rPr>
+          <w:lang w:val="en-US"/>
+        </w:rPr>
+      </w:pPr>
+      <w:r>
+        <w:rPr>
+          <w:lang w:val="en-US"/>
+        </w:rPr>
+        <w:t>Using shell commands</w:t>
+      </w:r>
+    </w:p>
+    <w:p>
+      <w:pPr>
+        <w:rPr>
+          <w:lang w:val="en-US"/>
+        </w:rPr>
+      </w:pPr>
+      <w:r>
+        <w:rPr>
+          <w:lang w:val="en-US"/>
+        </w:rPr>
+        <w:t xml:space="preserve">To use a shell command, you must first determine the shell command the user wishes to invoke, typically by inspecting the first element of the array of arguments passed to the </w:t>
+      </w:r>
+      <w:r>
+        <w:rPr>
+          <w:rStyle w:val="Code"/>
+        </w:rPr>
+        <w:t>Main</w:t>
+      </w:r>
+      <w:r>
+        <w:rPr>
+          <w:lang w:val="en-US"/>
+        </w:rPr>
+        <w:t xml:space="preserve"> method of your application.</w:t>
+      </w:r>
+    </w:p>
+    <w:p>
+      <w:pPr>
+        <w:rPr>
+          <w:lang w:val="en-US"/>
+        </w:rPr>
+      </w:pPr>
+      <w:r>
+        <w:rPr>
+          <w:lang w:val="en-US"/>
+        </w:rPr>
+        <w:t xml:space="preserve">You can then get the </w:t>
+      </w:r>
+      <w:r>
+        <w:rPr>
+          <w:rStyle w:val="Code"/>
+        </w:rPr>
+        <w:t>Type</w:t>
+      </w:r>
+      <w:r>
+        <w:rPr>
+          <w:lang w:val="en-US"/>
+        </w:rPr>
+        <w:t xml:space="preserve"> instance of the shell command’s class by calling the </w:t>
+      </w:r>
+      <w:r>
+        <w:rPr>
+          <w:rStyle w:val="Code"/>
+        </w:rPr>
+        <w:t>ShellCommand.GetShellCommand</w:t>
+      </w:r>
+      <w:r>
+        <w:rPr>
+          <w:lang w:val="en-US"/>
+        </w:rPr>
+        <w:t xml:space="preserve"> method. This method searches the specified assembly for a type that inherits from the </w:t>
+      </w:r>
+      <w:r>
+        <w:rPr>
+          <w:rStyle w:val="Code"/>
+        </w:rPr>
+        <w:t>ShellCommand</w:t>
+      </w:r>
+      <w:r>
+        <w:rPr>
+          <w:lang w:val="en-US"/>
+        </w:rPr>
+        <w:t xml:space="preserve"> class</w:t>
+      </w:r>
+      <w:r>
+        <w:rPr>
+          <w:lang w:val="en-US"/>
+        </w:rPr>
+        <w:t xml:space="preserve">, and has </w:t>
+      </w:r>
+      <w:r>
+        <w:rPr>
+          <w:lang w:val="en-US"/>
+        </w:rPr>
+        <w:t xml:space="preserve">the </w:t>
+      </w:r>
+      <w:r>
+        <w:rPr>
+          <w:rStyle w:val="Code"/>
+        </w:rPr>
+        <w:t>ShellCommandAttribute</w:t>
+      </w:r>
+      <w:r>
+        <w:rPr>
+          <w:lang w:val="en-US"/>
+        </w:rPr>
+        <w:t xml:space="preserve"> attribute applied with the </w:t>
+      </w:r>
+      <w:r>
+        <w:rPr>
+          <w:rStyle w:val="Code"/>
+        </w:rPr>
+        <w:t>ShellCommandAttribute.Name</w:t>
+      </w:r>
+      <w:r>
+        <w:rPr>
+          <w:lang w:val="en-US"/>
+        </w:rPr>
+        <w:t xml:space="preserve"> property set to the specified name. You can also get a list of all shell commands in an assembly by using the </w:t>
+      </w:r>
+      <w:r>
+        <w:rPr>
+          <w:rStyle w:val="Code"/>
+        </w:rPr>
+        <w:t>ShellCommand.GetShellCommands</w:t>
+      </w:r>
+      <w:r>
+        <w:rPr>
+          <w:lang w:val="en-US"/>
+        </w:rPr>
+        <w:t xml:space="preserve"> method.</w:t>
+      </w:r>
+    </w:p>
+    <w:p>
+      <w:pPr>
+        <w:rPr>
+          <w:lang w:val="en-US"/>
+        </w:rPr>
+      </w:pPr>
+      <w:r>
+        <w:rPr>
+          <w:lang w:val="en-US"/>
+        </w:rPr>
+        <w:t xml:space="preserve">This </w:t>
+      </w:r>
+      <w:r>
+        <w:rPr>
+          <w:rStyle w:val="Code"/>
+        </w:rPr>
+        <w:t>Type</w:t>
+      </w:r>
+      <w:r>
+        <w:rPr>
+          <w:lang w:val="en-US"/>
+        </w:rPr>
+        <w:t xml:space="preserve"> instance can be passed to the constructor of the </w:t>
+      </w:r>
+      <w:r>
+        <w:rPr>
+          <w:rStyle w:val="Code"/>
+        </w:rPr>
+        <w:t>CommandLineParser</w:t>
+      </w:r>
+      <w:r>
+        <w:rPr>
+          <w:lang w:val="en-US"/>
+        </w:rPr>
+        <w:t xml:space="preserve"> class, after which you can parse arguments for the command as usual (make sure to pass an index so that the command name is not treated as an argument</w:t>
+      </w:r>
+      <w:r>
+        <w:rPr>
+          <w:lang w:val="en-US"/>
+        </w:rPr>
+        <w:t>)</w:t>
+      </w:r>
+      <w:r>
+        <w:rPr>
+          <w:lang w:val="en-US"/>
+        </w:rPr>
+        <w:t xml:space="preserve">, and finally invoke its </w:t>
+      </w:r>
+      <w:r>
+        <w:rPr>
+          <w:rStyle w:val="Code"/>
+        </w:rPr>
+        <w:t>ShellCommand.Run</w:t>
+      </w:r>
+      <w:r>
+        <w:rPr>
+          <w:lang w:val="en-US"/>
+        </w:rPr>
+        <w:t xml:space="preserve"> method.</w:t>
+      </w:r>
+    </w:p>
+    <w:p>
+      <w:pPr>
+        <w:rPr>
+          <w:lang w:val="en-US"/>
+        </w:rPr>
+      </w:pPr>
+      <w:r>
+        <w:rPr>
+          <w:lang w:val="en-US"/>
+        </w:rPr>
+        <w:t xml:space="preserve">The </w:t>
+      </w:r>
+      <w:r>
+        <w:rPr>
+          <w:rStyle w:val="Code"/>
+        </w:rPr>
+        <w:t>ShellCommand</w:t>
+      </w:r>
+      <w:r>
+        <w:rPr>
+          <w:lang w:val="en-US"/>
+        </w:rPr>
+        <w:t xml:space="preserve"> class provides static utility methods that perform these tasks for you. The </w:t>
+      </w:r>
+      <w:r>
+        <w:rPr>
+          <w:rStyle w:val="Code"/>
+        </w:rPr>
+        <w:t>ShellCommand.CreateShellCommand</w:t>
+      </w:r>
+      <w:r>
+        <w:rPr>
+          <w:lang w:val="en-US"/>
+        </w:rPr>
+        <w:t xml:space="preserve"> method finds and creates a shell command, and writes error and usage information to the output if it failed. If no command name was specified, or the specified command name could not be found, it writes a list of all shell commands</w:t>
+      </w:r>
+      <w:r>
+        <w:rPr>
+          <w:lang w:val="en-US"/>
+        </w:rPr>
+        <w:t xml:space="preserve"> </w:t>
+      </w:r>
+      <w:r>
+        <w:rPr>
+          <w:lang w:val="en-US"/>
+        </w:rPr>
+        <w:t>in the assembly</w:t>
+      </w:r>
+      <w:r>
+        <w:rPr>
+          <w:lang w:val="en-US"/>
+        </w:rPr>
+        <w:t xml:space="preserve"> and their descriptions to the output</w:t>
+      </w:r>
+      <w:r>
+        <w:rPr>
+          <w:lang w:val="en-US"/>
+        </w:rPr>
+        <w:t>. If the command was found but parsing its arguments failed, it writes usage information for that command to the output.</w:t>
+      </w:r>
+    </w:p>
+    <w:p>
+      <w:pPr>
+        <w:rPr>
+          <w:lang w:val="en-US"/>
+        </w:rPr>
+      </w:pPr>
+      <w:r>
+        <w:rPr>
+          <w:lang w:val="en-US"/>
+        </w:rPr>
+        <w:t xml:space="preserve">The </w:t>
+      </w:r>
+      <w:r>
+        <w:rPr>
+          <w:rStyle w:val="Code"/>
+        </w:rPr>
+        <w:t>ShellCommand.RunShellCommand</w:t>
+      </w:r>
+      <w:r>
+        <w:rPr>
+          <w:lang w:val="en-US"/>
+        </w:rPr>
+        <w:t xml:space="preserve"> method works the same as the </w:t>
+      </w:r>
+      <w:r>
+        <w:rPr>
+          <w:rStyle w:val="Code"/>
+        </w:rPr>
+        <w:t>ShellCommand.CreateShellCommand</w:t>
+      </w:r>
+      <w:r>
+        <w:rPr>
+          <w:lang w:val="en-US"/>
+        </w:rPr>
+        <w:t xml:space="preserve"> method, but also invokes the </w:t>
+      </w:r>
+      <w:r>
+        <w:rPr>
+          <w:rStyle w:val="Code"/>
+        </w:rPr>
+        <w:t>ShellCommand.Run</w:t>
+      </w:r>
+      <w:r>
+        <w:rPr>
+          <w:lang w:val="en-US"/>
+        </w:rPr>
+        <w:t xml:space="preserve"> method if the command was successfully created.</w:t>
+      </w:r>
+    </w:p>
+    <w:p>
+      <w:pPr>
+        <w:rPr>
+          <w:lang w:val="en-US"/>
+        </w:rPr>
+      </w:pPr>
+      <w:r>
+        <w:rPr>
+          <w:lang w:val="en-US"/>
+        </w:rPr>
+        <w:t xml:space="preserve">It is recommended to return the value of the </w:t>
+      </w:r>
+      <w:r>
+        <w:rPr>
+          <w:rStyle w:val="Code"/>
+        </w:rPr>
+        <w:t>ShellCommand.ExitCode</w:t>
+      </w:r>
+      <w:r>
+        <w:rPr>
+          <w:lang w:val="en-US"/>
+        </w:rPr>
+        <w:t xml:space="preserve"> property to the operating system (by returning it from the </w:t>
+      </w:r>
+      <w:r>
+        <w:rPr>
+          <w:rStyle w:val="Code"/>
+        </w:rPr>
+        <w:t>Main</w:t>
+      </w:r>
+      <w:r>
+        <w:rPr>
+          <w:lang w:val="en-US"/>
+        </w:rPr>
+        <w:t xml:space="preserve"> method or by using the </w:t>
+      </w:r>
+      <w:r>
+        <w:rPr>
+          <w:rStyle w:val="Code"/>
+        </w:rPr>
+        <w:t>Environment.</w:t>
+      </w:r>
+      <w:r>
+        <w:rPr>
+          <w:rStyle w:val="Code"/>
+        </w:rPr>
+        <w:t>ExitCode</w:t>
+      </w:r>
+      <w:r>
+        <w:rPr>
+          <w:lang w:val="en-US"/>
+        </w:rPr>
+        <w:t xml:space="preserve"> property) af</w:t>
+      </w:r>
+      <w:r>
+        <w:rPr>
+          <w:lang w:val="en-US"/>
+        </w:rPr>
+        <w:t xml:space="preserve">ter running the shell command. </w:t>
+      </w:r>
+    </w:p>
+    <w:p>
+      <w:pPr>
+        <w:rPr>
+          <w:lang w:val="en-US"/>
+        </w:rPr>
+      </w:pPr>
+      <w:r>
+        <w:rPr>
+          <w:lang w:val="en-US"/>
+        </w:rPr>
+        <w:t xml:space="preserve">The source code of a full sample application that defines two commands is included with the </w:t>
       </w:r>
       <w:proofErr w:type="spellStart"/>
       <w:r>
         <w:rPr>
           <w:lang w:val="en-US"/>
         </w:rPr>
-        <w:t>nullable</w:t>
+        <w:t>Ookii.CommandLine</w:t>
       </w:r>
       <w:proofErr w:type="spellEnd"/>
       <w:r>
         <w:rPr>
           <w:lang w:val="en-US"/>
         </w:rPr>
-        <w:t xml:space="preserve"> types, the underlying type is used).</w:t>
-      </w:r>
-    </w:p>
-    <w:p>
-      <w:pPr>
-        <w:rPr>
-          <w:lang w:val="en-US"/>
-        </w:rPr>
-      </w:pPr>
-      <w:r>
-        <w:rPr>
-          <w:lang w:val="en-US"/>
-        </w:rPr>
-        <w:t>The value description can be specified explicitly. For example, you may want to set the value description of a numeric argument</w:t>
-      </w:r>
-      <w:r>
-        <w:rPr>
-          <w:lang w:val="en-US"/>
-        </w:rPr>
-        <w:t xml:space="preserve"> to</w:t>
-      </w:r>
-      <w:r>
-        <w:rPr>
-          <w:lang w:val="en-US"/>
-        </w:rPr>
-        <w:t xml:space="preserve"> “Number” rather than “Int32”. For arguments defined using constructor parameters, use the </w:t>
-      </w:r>
-      <w:r>
-        <w:rPr>
-          <w:rStyle w:val="Code"/>
-        </w:rPr>
-        <w:t>ValueDescriptionAttribute</w:t>
-      </w:r>
-      <w:r>
-        <w:rPr>
-          <w:lang w:val="en-US"/>
-        </w:rPr>
-        <w:t xml:space="preserve"> attribute. For arguments defined by a property, use the </w:t>
-      </w:r>
-      <w:r>
-        <w:rPr>
-          <w:rStyle w:val="Code"/>
-        </w:rPr>
-        <w:t>CommandLineArgumentAttribute.ValueDescription</w:t>
-      </w:r>
-      <w:r>
-        <w:rPr>
-          <w:lang w:val="en-US"/>
-        </w:rPr>
-        <w:t xml:space="preserve"> property.</w:t>
-      </w:r>
-    </w:p>
-    <w:p>
-      <w:pPr>
-        <w:rPr>
-          <w:lang w:val="en-US"/>
-        </w:rPr>
-      </w:pPr>
-      <w:r>
-        <w:rPr>
-          <w:lang w:val="en-US"/>
-        </w:rPr>
-        <w:t>The value description is omitted for switch arguments.</w:t>
-      </w:r>
-    </w:p>
-    <w:p>
-      <w:pPr>
-        <w:rPr>
-          <w:lang w:val="en-US"/>
-        </w:rPr>
-      </w:pPr>
-      <w:r>
-        <w:rPr>
-          <w:lang w:val="en-US"/>
-        </w:rPr>
-        <w:t xml:space="preserve">The exact format of the argument syntax can be customized using the </w:t>
-      </w:r>
-      <w:r>
-        <w:rPr>
-          <w:rStyle w:val="Code"/>
-        </w:rPr>
-        <w:t>WriteUsageOptions</w:t>
-      </w:r>
-      <w:r>
-        <w:rPr>
-          <w:lang w:val="en-US"/>
-        </w:rPr>
-        <w:t xml:space="preserve"> class. You can specify the usage prefix, and various format strings that control how optional arguments, value description</w:t>
-      </w:r>
-      <w:r>
-        <w:rPr>
-          <w:lang w:val="en-US"/>
-        </w:rPr>
-        <w:t>s</w:t>
-      </w:r>
-      <w:r>
-        <w:rPr>
-          <w:lang w:val="en-US"/>
-        </w:rPr>
-        <w:t>, and multi-value arguments are displayed.</w:t>
-      </w:r>
-    </w:p>
-    <w:p>
-      <w:pPr>
-        <w:pStyle w:val="Heading2"/>
-        <w:rPr>
-          <w:lang w:val="en-US"/>
-        </w:rPr>
-      </w:pPr>
-      <w:r>
-        <w:rPr>
-          <w:lang w:val="en-US"/>
-        </w:rPr>
-        <w:t>Argument descriptions</w:t>
-      </w:r>
-    </w:p>
-    <w:p>
-      <w:pPr>
-        <w:rPr>
-          <w:lang w:val="en-US"/>
-        </w:rPr>
-      </w:pPr>
-      <w:r>
-        <w:rPr>
-          <w:lang w:val="en-US"/>
-        </w:rPr>
-        <w:t>The final part of the usage help is a description for all the arguments. A list is written to the output of all arguments, followed by their description.</w:t>
-      </w:r>
-    </w:p>
-    <w:p>
-      <w:pPr>
-        <w:rPr>
-          <w:lang w:val="en-US"/>
-        </w:rPr>
-      </w:pPr>
-      <w:r>
-        <w:rPr>
-          <w:lang w:val="en-US"/>
-        </w:rPr>
-        <w:t xml:space="preserve">The description of an argument can be specified using the </w:t>
-      </w:r>
-      <w:r>
-        <w:rPr>
-          <w:rStyle w:val="Code"/>
-        </w:rPr>
-        <w:t>System.ComponentModel.DescriptionAttribute</w:t>
-      </w:r>
-      <w:r>
-        <w:rPr>
-          <w:lang w:val="en-US"/>
-        </w:rPr>
-        <w:t xml:space="preserve"> attribute. </w:t>
-      </w:r>
-      <w:r>
-        <w:rPr>
-          <w:lang w:val="en-US"/>
-        </w:rPr>
-        <w:t>Apply this attribute to the constructor parameter or property defining the argument.</w:t>
-      </w:r>
-    </w:p>
-    <w:p>
-      <w:pPr>
-        <w:rPr>
-          <w:lang w:val="en-US"/>
-        </w:rPr>
-      </w:pPr>
-      <w:r>
-        <w:rPr>
-          <w:lang w:val="en-US"/>
-        </w:rPr>
-        <w:t xml:space="preserve">The exact format of the argument descriptions can be customized using the </w:t>
-      </w:r>
-      <w:r>
-        <w:rPr>
-          <w:rStyle w:val="Code"/>
-        </w:rPr>
-        <w:t>WriteUsageOptions</w:t>
-      </w:r>
-      <w:r>
-        <w:rPr>
-          <w:lang w:val="en-US"/>
-        </w:rPr>
-        <w:t xml:space="preserve"> class. You can specify a format string that controls how the argument name and description are laid out, and the amount of indentation to use for additional lines of the description.</w:t>
+        <w:t xml:space="preserve"> library.</w:t>
       </w:r>
     </w:p>
     <w:p>
@@ -3822,15 +5262,22 @@
         <w:rPr>
           <w:lang w:val="en-US"/>
         </w:rPr>
-        <w:t>Shell commands</w:t>
-      </w:r>
-    </w:p>
-    <w:p>
-      <w:pPr>
-        <w:rPr>
-          <w:lang w:val="en-US"/>
-        </w:rPr>
-      </w:pPr>
+        <w:lastRenderedPageBreak/>
+        <w:t>Line wrapping text writer</w:t>
+      </w:r>
+    </w:p>
+    <w:p>
+      <w:pPr>
+        <w:rPr>
+          <w:lang w:val="en-US"/>
+        </w:rPr>
+      </w:pPr>
+      <w:r>
+        <w:rPr>
+          <w:lang w:val="en-US"/>
+        </w:rPr>
+        <w:t xml:space="preserve">The </w:t>
+      </w:r>
       <w:proofErr w:type="spellStart"/>
       <w:r>
         <w:rPr>
@@ -3843,657 +5290,6 @@
         <w:rPr>
           <w:lang w:val="en-US"/>
         </w:rPr>
-        <w:t xml:space="preserve"> provides the ability to create an application that has more than one function by using shell commands.</w:t>
-      </w:r>
-    </w:p>
-    <w:p>
-      <w:pPr>
-        <w:rPr>
-          <w:lang w:val="en-US"/>
-        </w:rPr>
-      </w:pPr>
-      <w:r>
-        <w:rPr>
-          <w:lang w:val="en-US"/>
-        </w:rPr>
-        <w:t xml:space="preserve">Shell commands can be used to create shell utilities that perform more than one operation, where each operation has its own set of command line arguments. For example, a utility might be used to modify or query different configuration parameters of a system. Depending on whether it's a query or a modification, and which configuration parameter is used, the arguments to such a utility might differ. Rather than provide different </w:t>
-      </w:r>
-      <w:proofErr w:type="spellStart"/>
-      <w:r>
-        <w:rPr>
-          <w:lang w:val="en-US"/>
-        </w:rPr>
-        <w:t>executables</w:t>
-      </w:r>
-      <w:proofErr w:type="spellEnd"/>
-      <w:r>
-        <w:rPr>
-          <w:lang w:val="en-US"/>
-        </w:rPr>
-        <w:t xml:space="preserve"> for each operation, it is often more convenient to combine related op</w:t>
-      </w:r>
-      <w:r>
-        <w:rPr>
-          <w:lang w:val="en-US"/>
-        </w:rPr>
-        <w:t>erations in a single utility.</w:t>
-      </w:r>
-    </w:p>
-    <w:p>
-      <w:pPr>
-        <w:rPr>
-          <w:lang w:val="en-US"/>
-        </w:rPr>
-      </w:pPr>
-      <w:r>
-        <w:rPr>
-          <w:lang w:val="en-US"/>
-        </w:rPr>
-        <w:t xml:space="preserve">Think for example of the Windows </w:t>
-      </w:r>
-      <w:r>
-        <w:rPr>
-          <w:rStyle w:val="Code"/>
-        </w:rPr>
-        <w:t>net</w:t>
-      </w:r>
-      <w:r>
-        <w:rPr>
-          <w:lang w:val="en-US"/>
-        </w:rPr>
-        <w:t xml:space="preserve"> command, which provides many different operations through the same command. Shell commands allow you to easily create such an application.</w:t>
-      </w:r>
-    </w:p>
-    <w:p>
-      <w:pPr>
-        <w:rPr>
-          <w:lang w:val="en-US"/>
-        </w:rPr>
-      </w:pPr>
-      <w:r>
-        <w:rPr>
-          <w:lang w:val="en-US"/>
-        </w:rPr>
-        <w:t xml:space="preserve">For a program using shell commands, typically the first command line argument will be the name of the operation and identifies which shell command to use, while the remaining arguments are arguments to the command. The </w:t>
-      </w:r>
-      <w:r>
-        <w:rPr>
-          <w:rStyle w:val="Code"/>
-        </w:rPr>
-        <w:t>ShellCommand</w:t>
-      </w:r>
-      <w:r>
-        <w:rPr>
-          <w:lang w:val="en-US"/>
-        </w:rPr>
-        <w:t xml:space="preserve"> class aids you in creating utilities that follow this pattern. </w:t>
-      </w:r>
-    </w:p>
-    <w:p>
-      <w:pPr>
-        <w:rPr>
-          <w:lang w:val="en-US"/>
-        </w:rPr>
-      </w:pPr>
-    </w:p>
-    <w:p>
-      <w:pPr>
-        <w:pStyle w:val="Heading2"/>
-        <w:rPr>
-          <w:lang w:val="en-US"/>
-        </w:rPr>
-      </w:pPr>
-      <w:r>
-        <w:rPr>
-          <w:lang w:val="en-US"/>
-        </w:rPr>
-        <w:lastRenderedPageBreak/>
-        <w:t>Defining shell commands</w:t>
-      </w:r>
-    </w:p>
-    <w:p>
-      <w:pPr>
-        <w:rPr>
-          <w:lang w:val="en-US"/>
-        </w:rPr>
-      </w:pPr>
-      <w:r>
-        <w:rPr>
-          <w:lang w:val="en-US"/>
-        </w:rPr>
-        <w:t xml:space="preserve">A shell command is created by deriving a type from the </w:t>
-      </w:r>
-      <w:r>
-        <w:rPr>
-          <w:rStyle w:val="Code"/>
-        </w:rPr>
-        <w:t>ShellCommand</w:t>
-      </w:r>
-      <w:r>
-        <w:rPr>
-          <w:lang w:val="en-US"/>
-        </w:rPr>
-        <w:t xml:space="preserve"> class, specifying the </w:t>
-      </w:r>
-      <w:r>
-        <w:rPr>
-          <w:rStyle w:val="Code"/>
-        </w:rPr>
-        <w:t>ShellCommandAttribute</w:t>
-      </w:r>
-      <w:r>
-        <w:rPr>
-          <w:lang w:val="en-US"/>
-        </w:rPr>
-        <w:t xml:space="preserve"> on that type to specify the name of the command, and implementing the </w:t>
-      </w:r>
-      <w:r>
-        <w:rPr>
-          <w:rStyle w:val="Code"/>
-        </w:rPr>
-        <w:t>ShellCommand.Run</w:t>
-      </w:r>
-      <w:r>
-        <w:rPr>
-          <w:lang w:val="en-US"/>
-        </w:rPr>
-        <w:t xml:space="preserve"> method for that type.</w:t>
-      </w:r>
-    </w:p>
-    <w:p>
-      <w:pPr>
-        <w:rPr>
-          <w:lang w:val="en-US"/>
-        </w:rPr>
-      </w:pPr>
-      <w:r>
-        <w:rPr>
-          <w:lang w:val="en-US"/>
-        </w:rPr>
-        <w:t xml:space="preserve">The class inheriting </w:t>
-      </w:r>
-      <w:r>
-        <w:rPr>
-          <w:lang w:val="en-US"/>
-        </w:rPr>
-        <w:t xml:space="preserve">the </w:t>
-      </w:r>
-      <w:r>
-        <w:rPr>
-          <w:rStyle w:val="Code"/>
-        </w:rPr>
-        <w:t>ShellCommand</w:t>
-      </w:r>
-      <w:r>
-        <w:rPr>
-          <w:lang w:val="en-US"/>
-        </w:rPr>
-        <w:t xml:space="preserve"> class</w:t>
-      </w:r>
-      <w:r>
-        <w:rPr>
-          <w:lang w:val="en-US"/>
-        </w:rPr>
-        <w:t xml:space="preserve"> defines the arguments for the command. This class will be used with the </w:t>
-      </w:r>
-      <w:r>
-        <w:rPr>
-          <w:rStyle w:val="Code"/>
-        </w:rPr>
-        <w:t>CommandLineParser</w:t>
-      </w:r>
-      <w:r>
-        <w:rPr>
-          <w:lang w:val="en-US"/>
-        </w:rPr>
-        <w:t xml:space="preserve"> class to parse the arguments for the command.</w:t>
-      </w:r>
-    </w:p>
-    <w:p>
-      <w:pPr>
-        <w:pStyle w:val="Heading2"/>
-        <w:rPr>
-          <w:lang w:val="en-US"/>
-        </w:rPr>
-      </w:pPr>
-      <w:r>
-        <w:rPr>
-          <w:lang w:val="en-US"/>
-        </w:rPr>
-        <w:t>Using shell commands</w:t>
-      </w:r>
-    </w:p>
-    <w:p>
-      <w:pPr>
-        <w:rPr>
-          <w:lang w:val="en-US"/>
-        </w:rPr>
-      </w:pPr>
-      <w:r>
-        <w:rPr>
-          <w:lang w:val="en-US"/>
-        </w:rPr>
-        <w:t xml:space="preserve">To use a shell command, you must first determine the shell command the user wishes to invoke, typically by inspecting the first element of the array of arguments passed to the </w:t>
-      </w:r>
-      <w:r>
-        <w:rPr>
-          <w:rStyle w:val="Code"/>
-        </w:rPr>
-        <w:t>Main</w:t>
-      </w:r>
-      <w:r>
-        <w:rPr>
-          <w:lang w:val="en-US"/>
-        </w:rPr>
-        <w:t xml:space="preserve"> method of your application.</w:t>
-      </w:r>
-    </w:p>
-    <w:p>
-      <w:pPr>
-        <w:rPr>
-          <w:lang w:val="en-US"/>
-        </w:rPr>
-      </w:pPr>
-      <w:r>
-        <w:rPr>
-          <w:lang w:val="en-US"/>
-        </w:rPr>
-        <w:t xml:space="preserve">You can then get the </w:t>
-      </w:r>
-      <w:r>
-        <w:rPr>
-          <w:rStyle w:val="Code"/>
-        </w:rPr>
-        <w:t>Type</w:t>
-      </w:r>
-      <w:r>
-        <w:rPr>
-          <w:lang w:val="en-US"/>
-        </w:rPr>
-        <w:t xml:space="preserve"> instance of the shell command’s class by calling the </w:t>
-      </w:r>
-      <w:r>
-        <w:rPr>
-          <w:rStyle w:val="Code"/>
-        </w:rPr>
-        <w:t>ShellCommand.GetShellCommand</w:t>
-      </w:r>
-      <w:r>
-        <w:rPr>
-          <w:lang w:val="en-US"/>
-        </w:rPr>
-        <w:t xml:space="preserve"> method. This method searches the specified assembly for a type that inherits from the </w:t>
-      </w:r>
-      <w:r>
-        <w:rPr>
-          <w:rStyle w:val="Code"/>
-        </w:rPr>
-        <w:t>ShellCommand</w:t>
-      </w:r>
-      <w:r>
-        <w:rPr>
-          <w:lang w:val="en-US"/>
-        </w:rPr>
-        <w:t xml:space="preserve"> class</w:t>
-      </w:r>
-      <w:r>
-        <w:rPr>
-          <w:lang w:val="en-US"/>
-        </w:rPr>
-        <w:t xml:space="preserve">, and has </w:t>
-      </w:r>
-      <w:r>
-        <w:rPr>
-          <w:lang w:val="en-US"/>
-        </w:rPr>
-        <w:t xml:space="preserve">the </w:t>
-      </w:r>
-      <w:r>
-        <w:rPr>
-          <w:rStyle w:val="Code"/>
-        </w:rPr>
-        <w:t>ShellCommandAttribute</w:t>
-      </w:r>
-      <w:r>
-        <w:rPr>
-          <w:lang w:val="en-US"/>
-        </w:rPr>
-        <w:t xml:space="preserve"> attribute applied with the </w:t>
-      </w:r>
-      <w:r>
-        <w:rPr>
-          <w:rStyle w:val="Code"/>
-        </w:rPr>
-        <w:t>ShellCommandAttribute.Name</w:t>
-      </w:r>
-      <w:r>
-        <w:rPr>
-          <w:lang w:val="en-US"/>
-        </w:rPr>
-        <w:t xml:space="preserve"> property set to the specified name. You can also get a list of all shell commands in an assembly by using the </w:t>
-      </w:r>
-      <w:r>
-        <w:rPr>
-          <w:rStyle w:val="Code"/>
-        </w:rPr>
-        <w:t>ShellCommand.GetShellCommands</w:t>
-      </w:r>
-      <w:r>
-        <w:rPr>
-          <w:lang w:val="en-US"/>
-        </w:rPr>
-        <w:t xml:space="preserve"> method.</w:t>
-      </w:r>
-    </w:p>
-    <w:p>
-      <w:pPr>
-        <w:rPr>
-          <w:lang w:val="en-US"/>
-        </w:rPr>
-      </w:pPr>
-      <w:r>
-        <w:rPr>
-          <w:lang w:val="en-US"/>
-        </w:rPr>
-        <w:t xml:space="preserve">This </w:t>
-      </w:r>
-      <w:r>
-        <w:rPr>
-          <w:rStyle w:val="Code"/>
-        </w:rPr>
-        <w:t>Type</w:t>
-      </w:r>
-      <w:r>
-        <w:rPr>
-          <w:lang w:val="en-US"/>
-        </w:rPr>
-        <w:t xml:space="preserve"> instance can be passed to the constructor of the </w:t>
-      </w:r>
-      <w:r>
-        <w:rPr>
-          <w:rStyle w:val="Code"/>
-        </w:rPr>
-        <w:t>CommandLineParser</w:t>
-      </w:r>
-      <w:r>
-        <w:rPr>
-          <w:lang w:val="en-US"/>
-        </w:rPr>
-        <w:t xml:space="preserve"> class, after which you can parse arguments for the command as usual (make sure to pass an index so that the command name is not treated as an argument</w:t>
-      </w:r>
-      <w:r>
-        <w:rPr>
-          <w:lang w:val="en-US"/>
-        </w:rPr>
-        <w:t>)</w:t>
-      </w:r>
-      <w:r>
-        <w:rPr>
-          <w:lang w:val="en-US"/>
-        </w:rPr>
-        <w:t xml:space="preserve">, and finally invoke its </w:t>
-      </w:r>
-      <w:r>
-        <w:rPr>
-          <w:rStyle w:val="Code"/>
-        </w:rPr>
-        <w:t>ShellCommand.Run</w:t>
-      </w:r>
-      <w:r>
-        <w:rPr>
-          <w:lang w:val="en-US"/>
-        </w:rPr>
-        <w:t xml:space="preserve"> method.</w:t>
-      </w:r>
-    </w:p>
-    <w:p>
-      <w:pPr>
-        <w:rPr>
-          <w:lang w:val="en-US"/>
-        </w:rPr>
-      </w:pPr>
-      <w:r>
-        <w:rPr>
-          <w:lang w:val="en-US"/>
-        </w:rPr>
-        <w:t xml:space="preserve">The </w:t>
-      </w:r>
-      <w:r>
-        <w:rPr>
-          <w:rStyle w:val="Code"/>
-        </w:rPr>
-        <w:t>ShellCommand</w:t>
-      </w:r>
-      <w:r>
-        <w:rPr>
-          <w:lang w:val="en-US"/>
-        </w:rPr>
-        <w:t xml:space="preserve"> class provides static utility methods that perform these tasks for you. The </w:t>
-      </w:r>
-      <w:r>
-        <w:rPr>
-          <w:rStyle w:val="Code"/>
-        </w:rPr>
-        <w:t>ShellCommand.CreateShellCommand</w:t>
-      </w:r>
-      <w:r>
-        <w:rPr>
-          <w:lang w:val="en-US"/>
-        </w:rPr>
-        <w:t xml:space="preserve"> method finds and creates a shell command, and writes error and usage information to the output if it failed. If no command name was specified, or the specified command name could not be found, it writes a list of all shell commands</w:t>
-      </w:r>
-      <w:r>
-        <w:rPr>
-          <w:lang w:val="en-US"/>
-        </w:rPr>
-        <w:t xml:space="preserve"> </w:t>
-      </w:r>
-      <w:r>
-        <w:rPr>
-          <w:lang w:val="en-US"/>
-        </w:rPr>
-        <w:t>in the assembly</w:t>
-      </w:r>
-      <w:r>
-        <w:rPr>
-          <w:lang w:val="en-US"/>
-        </w:rPr>
-        <w:t xml:space="preserve"> </w:t>
-      </w:r>
-      <w:r>
-        <w:rPr>
-          <w:lang w:val="en-US"/>
-        </w:rPr>
-        <w:t>and their descriptions</w:t>
-      </w:r>
-      <w:r>
-        <w:rPr>
-          <w:lang w:val="en-US"/>
-        </w:rPr>
-        <w:t xml:space="preserve"> to the output</w:t>
-      </w:r>
-      <w:r>
-        <w:rPr>
-          <w:lang w:val="en-US"/>
-        </w:rPr>
-        <w:t>. If the command was found but parsing its arguments failed, it writes usage information for that command to the output.</w:t>
-      </w:r>
-    </w:p>
-    <w:p>
-      <w:pPr>
-        <w:rPr>
-          <w:lang w:val="en-US"/>
-        </w:rPr>
-      </w:pPr>
-      <w:r>
-        <w:rPr>
-          <w:lang w:val="en-US"/>
-        </w:rPr>
-        <w:t xml:space="preserve">The </w:t>
-      </w:r>
-      <w:r>
-        <w:rPr>
-          <w:rStyle w:val="Code"/>
-        </w:rPr>
-        <w:t>ShellCommand.RunShellCommand</w:t>
-      </w:r>
-      <w:r>
-        <w:rPr>
-          <w:lang w:val="en-US"/>
-        </w:rPr>
-        <w:t xml:space="preserve"> method works the same as the </w:t>
-      </w:r>
-      <w:r>
-        <w:rPr>
-          <w:rStyle w:val="Code"/>
-        </w:rPr>
-        <w:t>ShellCommand.CreateShellCommand</w:t>
-      </w:r>
-      <w:r>
-        <w:rPr>
-          <w:lang w:val="en-US"/>
-        </w:rPr>
-        <w:t xml:space="preserve"> method, but also invokes the </w:t>
-      </w:r>
-      <w:r>
-        <w:rPr>
-          <w:rStyle w:val="Code"/>
-        </w:rPr>
-        <w:t>ShellCommand.Run</w:t>
-      </w:r>
-      <w:r>
-        <w:rPr>
-          <w:lang w:val="en-US"/>
-        </w:rPr>
-        <w:t xml:space="preserve"> method if the command was successfully created.</w:t>
-      </w:r>
-    </w:p>
-    <w:p>
-      <w:pPr>
-        <w:rPr>
-          <w:lang w:val="en-US"/>
-        </w:rPr>
-      </w:pPr>
-      <w:r>
-        <w:rPr>
-          <w:lang w:val="en-US"/>
-        </w:rPr>
-        <w:t xml:space="preserve">It is recommended to return the value of the </w:t>
-      </w:r>
-      <w:r>
-        <w:rPr>
-          <w:rStyle w:val="Code"/>
-        </w:rPr>
-        <w:t>ShellCommand.ExitCode</w:t>
-      </w:r>
-      <w:r>
-        <w:rPr>
-          <w:lang w:val="en-US"/>
-        </w:rPr>
-        <w:t xml:space="preserve"> property to the operating system (by returning it from the </w:t>
-      </w:r>
-      <w:r>
-        <w:rPr>
-          <w:rStyle w:val="Code"/>
-        </w:rPr>
-        <w:t>Main</w:t>
-      </w:r>
-      <w:r>
-        <w:rPr>
-          <w:lang w:val="en-US"/>
-        </w:rPr>
-        <w:t xml:space="preserve"> method or by using the </w:t>
-      </w:r>
-      <w:r>
-        <w:rPr>
-          <w:rStyle w:val="Code"/>
-        </w:rPr>
-        <w:t>Environment.</w:t>
-      </w:r>
-      <w:r>
-        <w:rPr>
-          <w:rStyle w:val="Code"/>
-        </w:rPr>
-        <w:t>ExitCode</w:t>
-      </w:r>
-      <w:r>
-        <w:rPr>
-          <w:lang w:val="en-US"/>
-        </w:rPr>
-        <w:t xml:space="preserve"> property) af</w:t>
-      </w:r>
-      <w:r>
-        <w:rPr>
-          <w:lang w:val="en-US"/>
-        </w:rPr>
-        <w:t xml:space="preserve">ter running the shell command. </w:t>
-      </w:r>
-    </w:p>
-    <w:p>
-      <w:pPr>
-        <w:rPr>
-          <w:lang w:val="en-US"/>
-        </w:rPr>
-      </w:pPr>
-      <w:r>
-        <w:rPr>
-          <w:lang w:val="en-US"/>
-        </w:rPr>
-        <w:t xml:space="preserve">The source code of a full sample application that defines two commands is included with the </w:t>
-      </w:r>
-      <w:proofErr w:type="spellStart"/>
-      <w:r>
-        <w:rPr>
-          <w:lang w:val="en-US"/>
-        </w:rPr>
-        <w:t>Ookii.CommandLine</w:t>
-      </w:r>
-      <w:proofErr w:type="spellEnd"/>
-      <w:r>
-        <w:rPr>
-          <w:lang w:val="en-US"/>
-        </w:rPr>
-        <w:t xml:space="preserve"> library.</w:t>
-      </w:r>
-    </w:p>
-    <w:p>
-      <w:pPr>
-        <w:pStyle w:val="Heading1"/>
-        <w:rPr>
-          <w:lang w:val="en-US"/>
-        </w:rPr>
-      </w:pPr>
-      <w:r>
-        <w:rPr>
-          <w:lang w:val="en-US"/>
-        </w:rPr>
-        <w:t>Line wrapping text writer</w:t>
-      </w:r>
-    </w:p>
-    <w:p>
-      <w:pPr>
-        <w:rPr>
-          <w:lang w:val="en-US"/>
-        </w:rPr>
-      </w:pPr>
-      <w:r>
-        <w:rPr>
-          <w:lang w:val="en-US"/>
-        </w:rPr>
-        <w:t xml:space="preserve">The </w:t>
-      </w:r>
-      <w:proofErr w:type="spellStart"/>
-      <w:r>
-        <w:rPr>
-          <w:lang w:val="en-US"/>
-        </w:rPr>
-        <w:t>Ookii.CommandLine</w:t>
-      </w:r>
-      <w:proofErr w:type="spellEnd"/>
-      <w:r>
-        <w:rPr>
-          <w:lang w:val="en-US"/>
-        </w:rPr>
         <w:t xml:space="preserve"> library includes a utility class, the </w:t>
       </w:r>
       <w:r>
@@ -4508,20 +5304,17 @@
         </w:rPr>
         <w:t xml:space="preserve"> class, which it uses for properly word-wrapping usage help when writing it to the console, but which can also be used in your own code.</w:t>
       </w:r>
-      <w:bookmarkStart w:id="0" w:name="_GoBack"/>
-      <w:bookmarkEnd w:id="0"/>
-    </w:p>
-    <w:p>
-      <w:pPr>
-        <w:rPr>
-          <w:lang w:val="en-US"/>
-        </w:rPr>
-      </w:pPr>
-      <w:r>
-        <w:rPr>
-          <w:lang w:val="en-US"/>
-        </w:rPr>
-        <w:lastRenderedPageBreak/>
+    </w:p>
+    <w:p>
+      <w:pPr>
+        <w:rPr>
+          <w:lang w:val="en-US"/>
+        </w:rPr>
+      </w:pPr>
+      <w:r>
+        <w:rPr>
+          <w:lang w:val="en-US"/>
+        </w:rPr>
         <w:t xml:space="preserve">The </w:t>
       </w:r>
       <w:r>
@@ -4794,11 +5587,127 @@
       </w:rPr>
     </w:lvl>
   </w:abstractNum>
+  <w:abstractNum w:abstractNumId="2">
+    <w:nsid w:val="6A1038AF"/>
+    <w:multiLevelType w:val="hybridMultilevel"/>
+    <w:tmpl w:val="A4F84286"/>
+    <w:lvl w:ilvl="0" w:tplc="04130001">
+      <w:start w:val="1"/>
+      <w:numFmt w:val="bullet"/>
+      <w:lvlText w:val=""/>
+      <w:lvlJc w:val="left"/>
+      <w:pPr>
+        <w:ind w:left="720" w:hanging="360"/>
+      </w:pPr>
+      <w:rPr>
+        <w:rFonts w:ascii="Symbol" w:hAnsi="Symbol" w:hint="default"/>
+      </w:rPr>
+    </w:lvl>
+    <w:lvl w:ilvl="1" w:tplc="04130003" w:tentative="1">
+      <w:start w:val="1"/>
+      <w:numFmt w:val="bullet"/>
+      <w:lvlText w:val="o"/>
+      <w:lvlJc w:val="left"/>
+      <w:pPr>
+        <w:ind w:left="1440" w:hanging="360"/>
+      </w:pPr>
+      <w:rPr>
+        <w:rFonts w:ascii="Courier New" w:hAnsi="Courier New" w:cs="Courier New" w:hint="default"/>
+      </w:rPr>
+    </w:lvl>
+    <w:lvl w:ilvl="2" w:tplc="04130005" w:tentative="1">
+      <w:start w:val="1"/>
+      <w:numFmt w:val="bullet"/>
+      <w:lvlText w:val=""/>
+      <w:lvlJc w:val="left"/>
+      <w:pPr>
+        <w:ind w:left="2160" w:hanging="360"/>
+      </w:pPr>
+      <w:rPr>
+        <w:rFonts w:ascii="Wingdings" w:hAnsi="Wingdings" w:hint="default"/>
+      </w:rPr>
+    </w:lvl>
+    <w:lvl w:ilvl="3" w:tplc="04130001" w:tentative="1">
+      <w:start w:val="1"/>
+      <w:numFmt w:val="bullet"/>
+      <w:lvlText w:val=""/>
+      <w:lvlJc w:val="left"/>
+      <w:pPr>
+        <w:ind w:left="2880" w:hanging="360"/>
+      </w:pPr>
+      <w:rPr>
+        <w:rFonts w:ascii="Symbol" w:hAnsi="Symbol" w:hint="default"/>
+      </w:rPr>
+    </w:lvl>
+    <w:lvl w:ilvl="4" w:tplc="04130003" w:tentative="1">
+      <w:start w:val="1"/>
+      <w:numFmt w:val="bullet"/>
+      <w:lvlText w:val="o"/>
+      <w:lvlJc w:val="left"/>
+      <w:pPr>
+        <w:ind w:left="3600" w:hanging="360"/>
+      </w:pPr>
+      <w:rPr>
+        <w:rFonts w:ascii="Courier New" w:hAnsi="Courier New" w:cs="Courier New" w:hint="default"/>
+      </w:rPr>
+    </w:lvl>
+    <w:lvl w:ilvl="5" w:tplc="04130005" w:tentative="1">
+      <w:start w:val="1"/>
+      <w:numFmt w:val="bullet"/>
+      <w:lvlText w:val=""/>
+      <w:lvlJc w:val="left"/>
+      <w:pPr>
+        <w:ind w:left="4320" w:hanging="360"/>
+      </w:pPr>
+      <w:rPr>
+        <w:rFonts w:ascii="Wingdings" w:hAnsi="Wingdings" w:hint="default"/>
+      </w:rPr>
+    </w:lvl>
+    <w:lvl w:ilvl="6" w:tplc="04130001" w:tentative="1">
+      <w:start w:val="1"/>
+      <w:numFmt w:val="bullet"/>
+      <w:lvlText w:val=""/>
+      <w:lvlJc w:val="left"/>
+      <w:pPr>
+        <w:ind w:left="5040" w:hanging="360"/>
+      </w:pPr>
+      <w:rPr>
+        <w:rFonts w:ascii="Symbol" w:hAnsi="Symbol" w:hint="default"/>
+      </w:rPr>
+    </w:lvl>
+    <w:lvl w:ilvl="7" w:tplc="04130003" w:tentative="1">
+      <w:start w:val="1"/>
+      <w:numFmt w:val="bullet"/>
+      <w:lvlText w:val="o"/>
+      <w:lvlJc w:val="left"/>
+      <w:pPr>
+        <w:ind w:left="5760" w:hanging="360"/>
+      </w:pPr>
+      <w:rPr>
+        <w:rFonts w:ascii="Courier New" w:hAnsi="Courier New" w:cs="Courier New" w:hint="default"/>
+      </w:rPr>
+    </w:lvl>
+    <w:lvl w:ilvl="8" w:tplc="04130005" w:tentative="1">
+      <w:start w:val="1"/>
+      <w:numFmt w:val="bullet"/>
+      <w:lvlText w:val=""/>
+      <w:lvlJc w:val="left"/>
+      <w:pPr>
+        <w:ind w:left="6480" w:hanging="360"/>
+      </w:pPr>
+      <w:rPr>
+        <w:rFonts w:ascii="Wingdings" w:hAnsi="Wingdings" w:hint="default"/>
+      </w:rPr>
+    </w:lvl>
+  </w:abstractNum>
   <w:num w:numId="1">
     <w:abstractNumId w:val="1"/>
   </w:num>
   <w:num w:numId="2">
     <w:abstractNumId w:val="0"/>
+  </w:num>
+  <w:num w:numId="3">
+    <w:abstractNumId w:val="2"/>
   </w:num>
 </w:numbering>
 </file>
@@ -6077,7 +6986,7 @@
 </file>
 
 <file path=customXml/itemProps1.xml><?xml version="1.0" encoding="utf-8"?>
-<ds:datastoreItem xmlns:ds="http://schemas.openxmlformats.org/officeDocument/2006/customXml" ds:itemID="{1AEF0E5C-65DF-44C7-9F36-EFB8F3928768}">
+<ds:datastoreItem xmlns:ds="http://schemas.openxmlformats.org/officeDocument/2006/customXml" ds:itemID="{E810CE2C-1E70-446D-A51A-A50731D4D79B}">
   <ds:schemaRefs>
     <ds:schemaRef ds:uri="http://schemas.openxmlformats.org/officeDocument/2006/bibliography"/>
   </ds:schemaRefs>

</xml_diff>

<commit_message>
- Allow a separator to be specified for multi-value arguments. - Updated documentation to reflect this change.
</commit_message>
<xml_diff>
--- a/Main/Docs/User Guide.docx
+++ b/Main/Docs/User Guide.docx
@@ -587,7 +587,7 @@
         <w:rPr>
           <w:lang w:val="en-US"/>
         </w:rPr>
-        <w:t>Added support for specifying a custom type converter for individual arguments.</w:t>
+        <w:t>Multi-value properties can optionally use a separator character to allow multiple values to be specified without specifying the argument multiple times.</w:t>
       </w:r>
     </w:p>
     <w:p>
@@ -605,7 +605,7 @@
         <w:rPr>
           <w:lang w:val="en-US"/>
         </w:rPr>
-        <w:t>When specifying the default value for an argument defined by a property you can now use any type that can be converted to the argument’s type using its type converter. This makes it possible to define default values for arguments with a type for which there are no literals.</w:t>
+        <w:t>Added support for specifying a custom type converter for individual arguments.</w:t>
       </w:r>
     </w:p>
     <w:p>
@@ -623,35 +623,15 @@
         <w:rPr>
           <w:lang w:val="en-US"/>
         </w:rPr>
-        <w:t xml:space="preserve">A </w:t>
-      </w:r>
-      <w:proofErr w:type="spellStart"/>
-      <w:r>
-        <w:rPr>
-          <w:lang w:val="en-US"/>
-        </w:rPr>
-        <w:t>CommandLineArgumentException</w:t>
-      </w:r>
-      <w:proofErr w:type="spellEnd"/>
-      <w:r>
-        <w:rPr>
-          <w:lang w:val="en-US"/>
-        </w:rPr>
-        <w:t xml:space="preserve"> is thrown when the argument type’s constructor or a property setter throws an exception (instead of a </w:t>
-      </w:r>
-      <w:proofErr w:type="spellStart"/>
-      <w:r>
-        <w:rPr>
-          <w:lang w:val="en-US"/>
-        </w:rPr>
-        <w:t>TargetInvocationException</w:t>
-      </w:r>
-      <w:proofErr w:type="spellEnd"/>
-      <w:r>
-        <w:rPr>
-          <w:lang w:val="en-US"/>
-        </w:rPr>
-        <w:t>).</w:t>
+        <w:t>When specifying the default value for an argument defined by a property you can now use any type that can be converted to the argu</w:t>
+      </w:r>
+      <w:bookmarkStart w:id="0" w:name="_GoBack"/>
+      <w:bookmarkEnd w:id="0"/>
+      <w:r>
+        <w:rPr>
+          <w:lang w:val="en-US"/>
+        </w:rPr>
+        <w:t>ment’s type using its type converter. This makes it possible to define default values for arguments with a type for which there are no literals.</w:t>
       </w:r>
     </w:p>
     <w:p>
@@ -669,21 +649,35 @@
         <w:rPr>
           <w:lang w:val="en-US"/>
         </w:rPr>
-        <w:t xml:space="preserve">The </w:t>
+        <w:t xml:space="preserve">A </w:t>
       </w:r>
       <w:proofErr w:type="spellStart"/>
       <w:r>
         <w:rPr>
           <w:lang w:val="en-US"/>
         </w:rPr>
-        <w:t>CommandLineParser</w:t>
+        <w:t>CommandLineArgumentException</w:t>
       </w:r>
       <w:proofErr w:type="spellEnd"/>
       <w:r>
         <w:rPr>
           <w:lang w:val="en-US"/>
         </w:rPr>
-        <w:t xml:space="preserve"> no longer sets the property value for an unspecified argument with a default value of null.</w:t>
+        <w:t xml:space="preserve"> is thrown when the argument type’s constructor or a property setter throws an exception (instead of a </w:t>
+      </w:r>
+      <w:proofErr w:type="spellStart"/>
+      <w:r>
+        <w:rPr>
+          <w:lang w:val="en-US"/>
+        </w:rPr>
+        <w:t>TargetInvocationException</w:t>
+      </w:r>
+      <w:proofErr w:type="spellEnd"/>
+      <w:r>
+        <w:rPr>
+          <w:lang w:val="en-US"/>
+        </w:rPr>
+        <w:t>).</w:t>
       </w:r>
     </w:p>
     <w:p>
@@ -701,7 +695,21 @@
         <w:rPr>
           <w:lang w:val="en-US"/>
         </w:rPr>
-        <w:t>Shell commands can take their name from the type name.</w:t>
+        <w:t xml:space="preserve">The </w:t>
+      </w:r>
+      <w:proofErr w:type="spellStart"/>
+      <w:r>
+        <w:rPr>
+          <w:lang w:val="en-US"/>
+        </w:rPr>
+        <w:t>CommandLineParser</w:t>
+      </w:r>
+      <w:proofErr w:type="spellEnd"/>
+      <w:r>
+        <w:rPr>
+          <w:lang w:val="en-US"/>
+        </w:rPr>
+        <w:t xml:space="preserve"> no longer sets the property value for an unspecified argument with a default value of null.</w:t>
       </w:r>
     </w:p>
     <w:p>
@@ -719,7 +727,7 @@
         <w:rPr>
           <w:lang w:val="en-US"/>
         </w:rPr>
-        <w:t>Shell commands can use custom argument parsing.</w:t>
+        <w:t>Shell commands can take their name from the type name.</w:t>
       </w:r>
     </w:p>
     <w:p>
@@ -737,6 +745,24 @@
         <w:rPr>
           <w:lang w:val="en-US"/>
         </w:rPr>
+        <w:t>Shell commands can use custom argument parsing.</w:t>
+      </w:r>
+    </w:p>
+    <w:p>
+      <w:pPr>
+        <w:pStyle w:val="ListParagraph"/>
+        <w:numPr>
+          <w:ilvl w:val="0"/>
+          <w:numId w:val="3"/>
+        </w:numPr>
+        <w:rPr>
+          <w:lang w:val="en-US"/>
+        </w:rPr>
+      </w:pPr>
+      <w:r>
+        <w:rPr>
+          <w:lang w:val="en-US"/>
+        </w:rPr>
         <w:t>Various minor bug fixes.</w:t>
       </w:r>
     </w:p>
@@ -1953,6 +1979,99 @@
         <w:rPr>
           <w:lang w:val="en-US"/>
         </w:rPr>
+        <w:t xml:space="preserve">It’s possible to specify a separator for multi-value arguments using the </w:t>
+      </w:r>
+      <w:r>
+        <w:rPr>
+          <w:rStyle w:val="Code"/>
+        </w:rPr>
+        <w:t>MultiValueSeparatorAttribute</w:t>
+      </w:r>
+      <w:r>
+        <w:rPr>
+          <w:lang w:val="en-US"/>
+        </w:rPr>
+        <w:t xml:space="preserve"> attribute. This makes it possible to specify multiple values for the argument while the argument itself is specified only once. For example, if the separator is set to a comma, you can specify the values as follows:</w:t>
+      </w:r>
+    </w:p>
+    <w:p>
+      <w:pPr>
+        <w:pStyle w:val="Sample"/>
+      </w:pPr>
+      <w:r>
+        <w:t>-ArgumentName Value1,Value2,Value3</w:t>
+      </w:r>
+    </w:p>
+    <w:p>
+      <w:pPr>
+        <w:rPr>
+          <w:lang w:val="en-US"/>
+        </w:rPr>
+      </w:pPr>
+      <w:r>
+        <w:rPr>
+          <w:lang w:val="en-US"/>
+        </w:rPr>
+        <w:t>In this case, the value of the argument named “</w:t>
+      </w:r>
+      <w:proofErr w:type="spellStart"/>
+      <w:r>
+        <w:rPr>
+          <w:lang w:val="en-US"/>
+        </w:rPr>
+        <w:t>ArgumentName</w:t>
+      </w:r>
+      <w:proofErr w:type="spellEnd"/>
+      <w:r>
+        <w:rPr>
+          <w:lang w:val="en-US"/>
+        </w:rPr>
+        <w:t>” will be a list with the three values “Value1”, “Value2” and “Value3”.</w:t>
+      </w:r>
+    </w:p>
+    <w:p>
+      <w:pPr>
+        <w:rPr>
+          <w:lang w:val="en-US"/>
+        </w:rPr>
+      </w:pPr>
+      <w:r>
+        <w:rPr>
+          <w:b/>
+          <w:lang w:val="en-US"/>
+        </w:rPr>
+        <w:t>Note:</w:t>
+      </w:r>
+      <w:r>
+        <w:rPr>
+          <w:lang w:val="en-US"/>
+        </w:rPr>
+        <w:t xml:space="preserve"> if you specify a separator for a multi-value argument, it is </w:t>
+      </w:r>
+      <w:r>
+        <w:rPr>
+          <w:i/>
+          <w:lang w:val="en-US"/>
+        </w:rPr>
+        <w:t>not</w:t>
+      </w:r>
+      <w:r>
+        <w:rPr>
+          <w:lang w:val="en-US"/>
+        </w:rPr>
+        <w:t xml:space="preserve"> possible to have an argument value containing the separator. There is no way to escape the separator. Therefore, make sure you pick a separator that will never be used in the argument values, and be extra careful with culture-sensitive argument types (for example, if you use a comma as the separator for a multi-value argument of floating point numbers, cultures that use a comma as the decimal separator will not be able to specify values properly).</w:t>
+      </w:r>
+    </w:p>
+    <w:p>
+      <w:pPr>
+        <w:rPr>
+          <w:lang w:val="en-US"/>
+        </w:rPr>
+      </w:pPr>
+      <w:r>
+        <w:rPr>
+          <w:lang w:val="en-US"/>
+        </w:rPr>
         <w:t>If an argument is not a multi-value argument, it is an e</w:t>
       </w:r>
       <w:r>
@@ -1965,15 +2084,7 @@
         <w:rPr>
           <w:lang w:val="en-US"/>
         </w:rPr>
-        <w:t>, unless d</w:t>
-      </w:r>
-      <w:bookmarkStart w:id="0" w:name="_GoBack"/>
-      <w:bookmarkEnd w:id="0"/>
-      <w:r>
-        <w:rPr>
-          <w:lang w:val="en-US"/>
-        </w:rPr>
-        <w:t>uplicate arguments are allowed in which case only the last value is used.</w:t>
+        <w:t>, unless duplicate arguments are allowed in which case only the last value is used.</w:t>
       </w:r>
     </w:p>
     <w:p>
@@ -2031,6 +2142,7 @@
         <w:rPr>
           <w:lang w:val="en-US"/>
         </w:rPr>
+        <w:lastRenderedPageBreak/>
         <w:t>Dictionary arguments</w:t>
       </w:r>
     </w:p>
@@ -2058,115 +2170,274 @@
         <w:pStyle w:val="Sample"/>
       </w:pPr>
       <w:r>
-        <w:t>-</w:t>
+        <w:t>-ArgumentName Key1=Value1 –ArgumentName Key2=Value2</w:t>
+      </w:r>
+    </w:p>
+    <w:p>
+      <w:pPr>
+        <w:rPr>
+          <w:lang w:val="en-US"/>
+        </w:rPr>
+      </w:pPr>
+      <w:r>
+        <w:rPr>
+          <w:lang w:val="en-US"/>
+        </w:rPr>
+        <w:t>In this case, the value of the argument named “</w:t>
       </w:r>
       <w:proofErr w:type="spellStart"/>
       <w:r>
+        <w:rPr>
+          <w:lang w:val="en-US"/>
+        </w:rPr>
         <w:t>ArgumentName</w:t>
       </w:r>
       <w:proofErr w:type="spellEnd"/>
       <w:r>
-        <w:t xml:space="preserve"> Key1=Value1 –</w:t>
+        <w:rPr>
+          <w:lang w:val="en-US"/>
+        </w:rPr>
+        <w:t>” will be a dictionary with two keys, Key1 and Key2, with the associated values Value1 and Value2 respectively.</w:t>
+      </w:r>
+    </w:p>
+    <w:p>
+      <w:pPr>
+        <w:rPr>
+          <w:lang w:val="en-US"/>
+        </w:rPr>
+      </w:pPr>
+      <w:r>
+        <w:rPr>
+          <w:lang w:val="en-US"/>
+        </w:rPr>
+        <w:t xml:space="preserve">A dictionary argument must have a type of </w:t>
+      </w:r>
+      <w:r>
+        <w:rPr>
+          <w:rStyle w:val="Code"/>
+        </w:rPr>
+        <w:t>Dictionary&lt;TKey, TValue&gt;</w:t>
+      </w:r>
+      <w:r>
+        <w:rPr>
+          <w:lang w:val="en-US"/>
+        </w:rPr>
+        <w:t xml:space="preserve"> where</w:t>
+      </w:r>
+      <w:r>
+        <w:rPr>
+          <w:lang w:val="en-US"/>
+        </w:rPr>
+        <w:t xml:space="preserve"> </w:t>
       </w:r>
       <w:proofErr w:type="spellStart"/>
       <w:r>
-        <w:t>ArgumentName</w:t>
+        <w:rPr>
+          <w:lang w:val="en-US"/>
+        </w:rPr>
+        <w:t>TKey</w:t>
       </w:r>
       <w:proofErr w:type="spellEnd"/>
       <w:r>
-        <w:t xml:space="preserve"> Key2=Value2</w:t>
-      </w:r>
-    </w:p>
-    <w:p>
-      <w:pPr>
-        <w:rPr>
-          <w:lang w:val="en-US"/>
-        </w:rPr>
-      </w:pPr>
-      <w:r>
-        <w:rPr>
-          <w:lang w:val="en-US"/>
-        </w:rPr>
-        <w:t>In this case, the value of the argument named “</w:t>
+        <w:rPr>
+          <w:lang w:val="en-US"/>
+        </w:rPr>
+        <w:t xml:space="preserve"> and </w:t>
       </w:r>
       <w:proofErr w:type="spellStart"/>
       <w:r>
         <w:rPr>
           <w:lang w:val="en-US"/>
         </w:rPr>
-        <w:t>ArgumentName</w:t>
+        <w:t>TValue</w:t>
       </w:r>
       <w:proofErr w:type="spellEnd"/>
       <w:r>
         <w:rPr>
           <w:lang w:val="en-US"/>
         </w:rPr>
-        <w:t>” will be a dictionary with two keys, Key1 and Key2, with the associated values Value1 and Value2 respectively.</w:t>
-      </w:r>
-    </w:p>
-    <w:p>
-      <w:pPr>
-        <w:rPr>
-          <w:lang w:val="en-US"/>
-        </w:rPr>
-      </w:pPr>
-      <w:r>
-        <w:rPr>
-          <w:lang w:val="en-US"/>
-        </w:rPr>
-        <w:t xml:space="preserve">A dictionary argument must have a type of </w:t>
-      </w:r>
-      <w:r>
-        <w:rPr>
-          <w:rStyle w:val="Code"/>
-        </w:rPr>
-        <w:t>Dictionary&lt;TKey, TValue&gt;</w:t>
-      </w:r>
-      <w:r>
-        <w:rPr>
-          <w:lang w:val="en-US"/>
-        </w:rPr>
-        <w:t xml:space="preserve"> where</w:t>
-      </w:r>
+        <w:t xml:space="preserve"> are the types of the key and value. When using a read-only property to define the argument, you can use any type that implements </w:t>
+      </w:r>
+      <w:r>
+        <w:rPr>
+          <w:rStyle w:val="Code"/>
+        </w:rPr>
+        <w:t>IDictionary&lt;TKey, TValue&gt;</w:t>
+      </w:r>
+      <w:r>
+        <w:rPr>
+          <w:lang w:val="en-US"/>
+        </w:rPr>
+        <w:t>.</w:t>
+      </w:r>
+    </w:p>
+    <w:p>
+      <w:pPr>
+        <w:rPr>
+          <w:lang w:val="en-US"/>
+        </w:rPr>
+      </w:pPr>
+      <w:r>
+        <w:rPr>
+          <w:lang w:val="en-US"/>
+        </w:rPr>
+        <w:t xml:space="preserve">If you specify the same key more than once an exception will be thrown unless the </w:t>
+      </w:r>
+      <w:r>
+        <w:rPr>
+          <w:rStyle w:val="Code"/>
+        </w:rPr>
+        <w:t>AllowDuplicateDictionaryKeysAttribute</w:t>
+      </w:r>
+      <w:r>
+        <w:rPr>
+          <w:lang w:val="en-US"/>
+        </w:rPr>
+        <w:t xml:space="preserve"> attribute is specified on the constructor parameter or property that defines the dictionary argument.</w:t>
+      </w:r>
+    </w:p>
+    <w:p>
+      <w:pPr>
+        <w:pStyle w:val="Heading2"/>
+        <w:rPr>
+          <w:lang w:val="en-US"/>
+        </w:rPr>
+      </w:pPr>
+      <w:r>
+        <w:rPr>
+          <w:lang w:val="en-US"/>
+        </w:rPr>
+        <w:t>Switch arguments</w:t>
+      </w:r>
+    </w:p>
+    <w:p>
+      <w:pPr>
+        <w:rPr>
+          <w:lang w:val="en-US"/>
+        </w:rPr>
+      </w:pPr>
+      <w:r>
+        <w:rPr>
+          <w:lang w:val="en-US"/>
+        </w:rPr>
+        <w:t>A switch argument is an argument with a Boolean type (</w:t>
+      </w:r>
+      <w:proofErr w:type="spellStart"/>
+      <w:r>
+        <w:rPr>
+          <w:rStyle w:val="Code"/>
+        </w:rPr>
+        <w:t>bool</w:t>
+      </w:r>
+      <w:proofErr w:type="spellEnd"/>
       <w:r>
         <w:rPr>
           <w:lang w:val="en-US"/>
         </w:rPr>
         <w:t xml:space="preserve"> </w:t>
       </w:r>
+      <w:r>
+        <w:rPr>
+          <w:lang w:val="en-US"/>
+        </w:rPr>
+        <w:t>in C#). Its value is determined by its presence or absence on the command line; the value will be true if the argument is supplied, and false if not. The following arguments set the switch argument named “switch” to true:</w:t>
+      </w:r>
+    </w:p>
+    <w:p>
+      <w:pPr>
+        <w:pStyle w:val="Sample"/>
+      </w:pPr>
+      <w:r>
+        <w:t>-switch</w:t>
+      </w:r>
+    </w:p>
+    <w:p>
+      <w:pPr>
+        <w:rPr>
+          <w:lang w:val="en-US"/>
+        </w:rPr>
+      </w:pPr>
+      <w:r>
+        <w:rPr>
+          <w:lang w:val="en-US"/>
+        </w:rPr>
+        <w:t>A switch argument’s value can be specified explicitly, as in the following example:</w:t>
+      </w:r>
+    </w:p>
+    <w:p>
+      <w:pPr>
+        <w:pStyle w:val="Sample"/>
+      </w:pPr>
+      <w:r>
+        <w:t>-switch:true</w:t>
+      </w:r>
+    </w:p>
+    <w:p>
+      <w:pPr>
+        <w:rPr>
+          <w:lang w:val="en-US"/>
+        </w:rPr>
+      </w:pPr>
+      <w:r>
+        <w:rPr>
+          <w:lang w:val="en-US"/>
+        </w:rPr>
+        <w:t>You must use a colon to specify an explicit value for a switch argument; you cannot use white space to separate the name and the value.</w:t>
+      </w:r>
+    </w:p>
+    <w:p>
+      <w:pPr>
+        <w:rPr>
+          <w:lang w:val="en-US"/>
+        </w:rPr>
+      </w:pPr>
+      <w:proofErr w:type="gramStart"/>
+      <w:r>
+        <w:rPr>
+          <w:lang w:val="en-US"/>
+        </w:rPr>
+        <w:t xml:space="preserve">If you use a </w:t>
+      </w:r>
       <w:proofErr w:type="spellStart"/>
       <w:r>
         <w:rPr>
           <w:lang w:val="en-US"/>
         </w:rPr>
-        <w:t>TKey</w:t>
+        <w:t>nullable</w:t>
       </w:r>
       <w:proofErr w:type="spellEnd"/>
       <w:r>
         <w:rPr>
           <w:lang w:val="en-US"/>
         </w:rPr>
-        <w:t xml:space="preserve"> and </w:t>
+        <w:t xml:space="preserve"> Boolean type (</w:t>
       </w:r>
       <w:proofErr w:type="spellStart"/>
       <w:r>
         <w:rPr>
-          <w:lang w:val="en-US"/>
-        </w:rPr>
-        <w:t>TValue</w:t>
+          <w:rStyle w:val="Code"/>
+        </w:rPr>
+        <w:t>bool</w:t>
       </w:r>
       <w:proofErr w:type="spellEnd"/>
       <w:r>
         <w:rPr>
-          <w:lang w:val="en-US"/>
-        </w:rPr>
-        <w:t xml:space="preserve"> are the types of the key and value. When using a read-only property to define the argument, you can use any type that implements </w:t>
-      </w:r>
-      <w:r>
-        <w:rPr>
-          <w:rStyle w:val="Code"/>
-        </w:rPr>
-        <w:t>IDictionary&lt;TKey, TValue&gt;</w:t>
+          <w:rStyle w:val="Code"/>
+        </w:rPr>
+        <w:t>?</w:t>
+      </w:r>
+      <w:proofErr w:type="gramEnd"/>
+      <w:r>
+        <w:rPr>
+          <w:lang w:val="en-US"/>
+        </w:rPr>
+        <w:t xml:space="preserve"> In C#) as the type of the argument, it will be null if omitted, true if supplied, and false only if explicitly set to false using </w:t>
+      </w:r>
+      <w:r>
+        <w:rPr>
+          <w:rStyle w:val="Code"/>
+        </w:rPr>
+        <w:t>-switch:false</w:t>
       </w:r>
       <w:r>
         <w:rPr>
@@ -2185,19 +2456,25 @@
         <w:rPr>
           <w:lang w:val="en-US"/>
         </w:rPr>
-        <w:t xml:space="preserve">If you specify the same key more than once an exception will be thrown unless the </w:t>
-      </w:r>
-      <w:r>
-        <w:rPr>
-          <w:rStyle w:val="Code"/>
-        </w:rPr>
-        <w:t>AllowDuplicateDictionaryKeysAttribute</w:t>
-      </w:r>
-      <w:r>
-        <w:rPr>
-          <w:lang w:val="en-US"/>
-        </w:rPr>
-        <w:t xml:space="preserve"> attribute is specified on the constructor parameter or property that defines the dictionary argument.</w:t>
+        <w:t xml:space="preserve">If the type of the argument is an array of Boolean values, it will act as a multi-value argument and a switch. A value of true </w:t>
+      </w:r>
+      <w:r>
+        <w:rPr>
+          <w:lang w:val="en-US"/>
+        </w:rPr>
+        <w:t xml:space="preserve">(or the explicit value if one is given) </w:t>
+      </w:r>
+      <w:r>
+        <w:rPr>
+          <w:lang w:val="en-US"/>
+        </w:rPr>
+        <w:t>gets added to the array for</w:t>
+      </w:r>
+      <w:r>
+        <w:rPr>
+          <w:lang w:val="en-US"/>
+        </w:rPr>
+        <w:t xml:space="preserve"> every time that the argument is supplied.</w:t>
       </w:r>
     </w:p>
     <w:p>
@@ -2211,138 +2488,281 @@
         <w:rPr>
           <w:lang w:val="en-US"/>
         </w:rPr>
+        <w:t>Argument value conversion</w:t>
+      </w:r>
+    </w:p>
+    <w:p>
+      <w:pPr>
+        <w:rPr>
+          <w:lang w:val="en-US"/>
+        </w:rPr>
+      </w:pPr>
+      <w:proofErr w:type="spellStart"/>
+      <w:r>
+        <w:rPr>
+          <w:lang w:val="en-US"/>
+        </w:rPr>
+        <w:t>Ookii.CommandLine</w:t>
+      </w:r>
+      <w:proofErr w:type="spellEnd"/>
+      <w:r>
+        <w:rPr>
+          <w:lang w:val="en-US"/>
+        </w:rPr>
+        <w:t xml:space="preserve"> allows you to define arguments with any .Net type, including types such as </w:t>
+      </w:r>
+      <w:r>
+        <w:rPr>
+          <w:rStyle w:val="Code"/>
+        </w:rPr>
+        <w:t>System.String</w:t>
+      </w:r>
+      <w:r>
+        <w:rPr>
+          <w:lang w:val="en-US"/>
+        </w:rPr>
+        <w:t xml:space="preserve">, </w:t>
+      </w:r>
+      <w:r>
+        <w:rPr>
+          <w:rStyle w:val="Code"/>
+        </w:rPr>
+        <w:t>System.Int32</w:t>
+      </w:r>
+      <w:r>
+        <w:rPr>
+          <w:lang w:val="en-US"/>
+        </w:rPr>
+        <w:t xml:space="preserve">, </w:t>
+      </w:r>
+      <w:r>
+        <w:rPr>
+          <w:rStyle w:val="Code"/>
+        </w:rPr>
+        <w:t>System.DateTime</w:t>
+      </w:r>
+      <w:r>
+        <w:rPr>
+          <w:lang w:val="en-US"/>
+        </w:rPr>
+        <w:t>, and many more. Any type can be used; the only requirement is that it is possible to convert a string value to that type.</w:t>
+      </w:r>
+    </w:p>
+    <w:p>
+      <w:pPr>
+        <w:rPr>
+          <w:lang w:val="en-US"/>
+        </w:rPr>
+      </w:pPr>
+      <w:r>
+        <w:rPr>
+          <w:lang w:val="en-US"/>
+        </w:rPr>
+        <w:t xml:space="preserve">The .Net Framework provides a very flexible method for converting one type to another through the </w:t>
+      </w:r>
+      <w:r>
+        <w:rPr>
+          <w:rStyle w:val="Code"/>
+        </w:rPr>
+        <w:t>System.ComponentModel.TypeConverter</w:t>
+      </w:r>
+      <w:r>
+        <w:rPr>
+          <w:lang w:val="en-US"/>
+        </w:rPr>
+        <w:t xml:space="preserve"> class. You can use any type that has a type converter than can convert from a string for a command line argument. Most built-in types in .Net Framework have such a type co</w:t>
+      </w:r>
+      <w:r>
+        <w:rPr>
+          <w:lang w:val="en-US"/>
+        </w:rPr>
+        <w:t>nverter. You can also use your own</w:t>
+      </w:r>
+      <w:r>
+        <w:rPr>
+          <w:lang w:val="en-US"/>
+        </w:rPr>
+        <w:t xml:space="preserve"> types by </w:t>
+      </w:r>
+      <w:r>
+        <w:rPr>
+          <w:lang w:val="en-US"/>
+        </w:rPr>
+        <w:t>creating</w:t>
+      </w:r>
+      <w:r>
+        <w:rPr>
+          <w:lang w:val="en-US"/>
+        </w:rPr>
+        <w:t xml:space="preserve"> a type converter for that type</w:t>
+      </w:r>
+      <w:r>
+        <w:rPr>
+          <w:lang w:val="en-US"/>
+        </w:rPr>
+        <w:t>.</w:t>
+      </w:r>
+    </w:p>
+    <w:p>
+      <w:pPr>
+        <w:rPr>
+          <w:lang w:val="en-US"/>
+        </w:rPr>
+      </w:pPr>
+      <w:r>
+        <w:rPr>
+          <w:lang w:val="en-US"/>
+        </w:rPr>
         <w:lastRenderedPageBreak/>
-        <w:t>Switch arguments</w:t>
-      </w:r>
-    </w:p>
-    <w:p>
-      <w:pPr>
-        <w:rPr>
-          <w:lang w:val="en-US"/>
-        </w:rPr>
-      </w:pPr>
-      <w:r>
-        <w:rPr>
-          <w:lang w:val="en-US"/>
-        </w:rPr>
-        <w:t>A switch argument is an argument with a Boolean type (</w:t>
+        <w:t xml:space="preserve">It is possible to override the default conversion by specifying a custom type converter using the </w:t>
+      </w:r>
+      <w:r>
+        <w:rPr>
+          <w:rStyle w:val="Code"/>
+        </w:rPr>
+        <w:t>System.ComponentModel.TypeConverterAttribute</w:t>
+      </w:r>
+      <w:r>
+        <w:rPr>
+          <w:lang w:val="en-US"/>
+        </w:rPr>
+        <w:t>. W</w:t>
+      </w:r>
+      <w:r>
+        <w:rPr>
+          <w:lang w:val="en-US"/>
+        </w:rPr>
+        <w:t xml:space="preserve">hen this attribute is applied to a constructor parameter or property that defines an argument, the specified type converter will be used for conversion instead. Note that for multi-value, dictionary and </w:t>
       </w:r>
       <w:proofErr w:type="spellStart"/>
       <w:r>
         <w:rPr>
-          <w:rStyle w:val="Code"/>
-        </w:rPr>
-        <w:t>bool</w:t>
+          <w:lang w:val="en-US"/>
+        </w:rPr>
+        <w:t>nullable</w:t>
       </w:r>
       <w:proofErr w:type="spellEnd"/>
       <w:r>
         <w:rPr>
           <w:lang w:val="en-US"/>
         </w:rPr>
-        <w:t xml:space="preserve"> </w:t>
-      </w:r>
-      <w:r>
-        <w:rPr>
-          <w:lang w:val="en-US"/>
-        </w:rPr>
-        <w:t>in C#). Its value is determined by its presence or absence on the command line; the value will be true if the argument is supplied, and false if not. The following arguments set the switch argument named “switch” to true:</w:t>
-      </w:r>
-    </w:p>
-    <w:p>
-      <w:pPr>
-        <w:pStyle w:val="Sample"/>
-      </w:pPr>
-      <w:r>
-        <w:t>-switch</w:t>
-      </w:r>
-    </w:p>
-    <w:p>
-      <w:pPr>
-        <w:rPr>
-          <w:lang w:val="en-US"/>
-        </w:rPr>
-      </w:pPr>
-      <w:r>
-        <w:rPr>
-          <w:lang w:val="en-US"/>
-        </w:rPr>
-        <w:t>A switch argument’s value can be specified explicitly, as in the following example:</w:t>
-      </w:r>
-    </w:p>
-    <w:p>
-      <w:pPr>
-        <w:pStyle w:val="Sample"/>
-      </w:pPr>
-      <w:r>
-        <w:t>-switch:true</w:t>
-      </w:r>
-    </w:p>
-    <w:p>
-      <w:pPr>
-        <w:rPr>
-          <w:lang w:val="en-US"/>
-        </w:rPr>
-      </w:pPr>
-      <w:r>
-        <w:rPr>
-          <w:lang w:val="en-US"/>
-        </w:rPr>
-        <w:t>You must use a colon to specify an explicit value for a switch argument; you cannot use white space to separate the name and the value.</w:t>
-      </w:r>
-    </w:p>
-    <w:p>
-      <w:pPr>
-        <w:rPr>
-          <w:lang w:val="en-US"/>
-        </w:rPr>
-      </w:pPr>
-      <w:proofErr w:type="gramStart"/>
-      <w:r>
-        <w:rPr>
-          <w:lang w:val="en-US"/>
-        </w:rPr>
-        <w:t xml:space="preserve">If you use a </w:t>
-      </w:r>
-      <w:proofErr w:type="spellStart"/>
-      <w:r>
-        <w:rPr>
-          <w:lang w:val="en-US"/>
-        </w:rPr>
-        <w:t>nullable</w:t>
-      </w:r>
-      <w:proofErr w:type="spellEnd"/>
-      <w:r>
-        <w:rPr>
-          <w:lang w:val="en-US"/>
-        </w:rPr>
-        <w:t xml:space="preserve"> Boolean type (</w:t>
-      </w:r>
-      <w:proofErr w:type="spellStart"/>
-      <w:r>
-        <w:rPr>
-          <w:rStyle w:val="Code"/>
-        </w:rPr>
-        <w:t>bool</w:t>
-      </w:r>
-      <w:proofErr w:type="spellEnd"/>
-      <w:r>
-        <w:rPr>
-          <w:rStyle w:val="Code"/>
-        </w:rPr>
-        <w:t>?</w:t>
-      </w:r>
-      <w:proofErr w:type="gramEnd"/>
-      <w:r>
-        <w:rPr>
-          <w:lang w:val="en-US"/>
-        </w:rPr>
-        <w:t xml:space="preserve"> In C#) as the type of the argument, it will be null if omitted, true if supplied, and false only if explicitly set to false using </w:t>
-      </w:r>
-      <w:r>
-        <w:rPr>
-          <w:rStyle w:val="Code"/>
-        </w:rPr>
-        <w:t>-switch:false</w:t>
+        <w:t xml:space="preserve"> value-type arguments the converter must be for the element type (e.g. if the argument is a multi-value argument of type </w:t>
+      </w:r>
+      <w:r>
+        <w:rPr>
+          <w:rStyle w:val="Code"/>
+        </w:rPr>
+        <w:t>int[]</w:t>
+      </w:r>
+      <w:r>
+        <w:rPr>
+          <w:lang w:val="en-US"/>
+        </w:rPr>
+        <w:t xml:space="preserve">, the type converter must be able to convert to </w:t>
+      </w:r>
+      <w:r>
+        <w:rPr>
+          <w:rStyle w:val="Code"/>
+        </w:rPr>
+        <w:t>int</w:t>
+      </w:r>
+      <w:r>
+        <w:rPr>
+          <w:lang w:val="en-US"/>
+        </w:rPr>
+        <w:t xml:space="preserve">). </w:t>
+      </w:r>
+      <w:r>
+        <w:rPr>
+          <w:lang w:val="en-US"/>
+        </w:rPr>
+        <w:t xml:space="preserve">For a dictionary argument the element type is </w:t>
+      </w:r>
+      <w:r>
+        <w:rPr>
+          <w:rStyle w:val="Code"/>
+        </w:rPr>
+        <w:t>KeyValuePair&lt;TKey, TValue&gt;</w:t>
+      </w:r>
+      <w:r>
+        <w:rPr>
+          <w:lang w:val="en-US"/>
+        </w:rPr>
+        <w:t xml:space="preserve">, and the type converter is responsible for </w:t>
+      </w:r>
+      <w:r>
+        <w:rPr>
+          <w:lang w:val="en-US"/>
+        </w:rPr>
+        <w:t>parsing the key and value from the argument value.</w:t>
+      </w:r>
+    </w:p>
+    <w:p>
+      <w:pPr>
+        <w:rPr>
+          <w:lang w:val="en-US"/>
+        </w:rPr>
+      </w:pPr>
+      <w:r>
+        <w:rPr>
+          <w:lang w:val="en-US"/>
+        </w:rPr>
+        <w:t xml:space="preserve">For many types, the conversion can be culture dependent. For example, converting numbers or dates depends on the culture </w:t>
+      </w:r>
+      <w:r>
+        <w:rPr>
+          <w:lang w:val="en-US"/>
+        </w:rPr>
+        <w:t>which defines</w:t>
+      </w:r>
+      <w:r>
+        <w:rPr>
+          <w:lang w:val="en-US"/>
+        </w:rPr>
+        <w:t xml:space="preserve"> the accepted forma</w:t>
+      </w:r>
+      <w:r>
+        <w:rPr>
+          <w:lang w:val="en-US"/>
+        </w:rPr>
+        <w:t>ts and how they’re interpreted; s</w:t>
+      </w:r>
+      <w:r>
+        <w:rPr>
+          <w:lang w:val="en-US"/>
+        </w:rPr>
+        <w:t>ome cultures might use a period as the decimal separators, while others use a comma.</w:t>
+      </w:r>
+    </w:p>
+    <w:p>
+      <w:pPr>
+        <w:rPr>
+          <w:lang w:val="en-US"/>
+        </w:rPr>
+      </w:pPr>
+      <w:r>
+        <w:rPr>
+          <w:lang w:val="en-US"/>
+        </w:rPr>
+        <w:t xml:space="preserve">The culture used for argument value conversions is specified the </w:t>
+      </w:r>
+      <w:r>
+        <w:rPr>
+          <w:rStyle w:val="Code"/>
+        </w:rPr>
+        <w:t>CommandLineParser.Culture</w:t>
+      </w:r>
+      <w:r>
+        <w:rPr>
+          <w:lang w:val="en-US"/>
+        </w:rPr>
+        <w:t xml:space="preserve"> property, which defaults to the current culture. If you wish your argument parsing to be independent of the user’s culture, set this property to </w:t>
+      </w:r>
+      <w:r>
+        <w:rPr>
+          <w:rStyle w:val="Code"/>
+        </w:rPr>
+        <w:t>System.Globalization.CultureInfo.InvariantCulture</w:t>
       </w:r>
       <w:r>
         <w:rPr>
@@ -2353,330 +2773,6 @@
     </w:p>
     <w:p>
       <w:pPr>
-        <w:rPr>
-          <w:lang w:val="en-US"/>
-        </w:rPr>
-      </w:pPr>
-      <w:r>
-        <w:rPr>
-          <w:lang w:val="en-US"/>
-        </w:rPr>
-        <w:t xml:space="preserve">If the type of the argument is an array of Boolean values, it will act as a multi-value argument and a switch. A value of true </w:t>
-      </w:r>
-      <w:r>
-        <w:rPr>
-          <w:lang w:val="en-US"/>
-        </w:rPr>
-        <w:t xml:space="preserve">(or the explicit value if one is given) </w:t>
-      </w:r>
-      <w:r>
-        <w:rPr>
-          <w:lang w:val="en-US"/>
-        </w:rPr>
-        <w:t>gets added to the array for</w:t>
-      </w:r>
-      <w:r>
-        <w:rPr>
-          <w:lang w:val="en-US"/>
-        </w:rPr>
-        <w:t xml:space="preserve"> every time that the argument is supplied.</w:t>
-      </w:r>
-    </w:p>
-    <w:p>
-      <w:pPr>
-        <w:pStyle w:val="Heading2"/>
-        <w:rPr>
-          <w:lang w:val="en-US"/>
-        </w:rPr>
-      </w:pPr>
-      <w:r>
-        <w:rPr>
-          <w:lang w:val="en-US"/>
-        </w:rPr>
-        <w:t>Argument value conversion</w:t>
-      </w:r>
-    </w:p>
-    <w:p>
-      <w:pPr>
-        <w:rPr>
-          <w:lang w:val="en-US"/>
-        </w:rPr>
-      </w:pPr>
-      <w:proofErr w:type="spellStart"/>
-      <w:r>
-        <w:rPr>
-          <w:lang w:val="en-US"/>
-        </w:rPr>
-        <w:t>Ookii.CommandLine</w:t>
-      </w:r>
-      <w:proofErr w:type="spellEnd"/>
-      <w:r>
-        <w:rPr>
-          <w:lang w:val="en-US"/>
-        </w:rPr>
-        <w:t xml:space="preserve"> allows you to define arguments with any .Net type, including types such as </w:t>
-      </w:r>
-      <w:r>
-        <w:rPr>
-          <w:rStyle w:val="Code"/>
-        </w:rPr>
-        <w:t>System.String</w:t>
-      </w:r>
-      <w:r>
-        <w:rPr>
-          <w:lang w:val="en-US"/>
-        </w:rPr>
-        <w:t xml:space="preserve">, </w:t>
-      </w:r>
-      <w:r>
-        <w:rPr>
-          <w:rStyle w:val="Code"/>
-        </w:rPr>
-        <w:t>System.Int32</w:t>
-      </w:r>
-      <w:r>
-        <w:rPr>
-          <w:lang w:val="en-US"/>
-        </w:rPr>
-        <w:t xml:space="preserve">, </w:t>
-      </w:r>
-      <w:r>
-        <w:rPr>
-          <w:rStyle w:val="Code"/>
-        </w:rPr>
-        <w:t>System.DateTime</w:t>
-      </w:r>
-      <w:r>
-        <w:rPr>
-          <w:lang w:val="en-US"/>
-        </w:rPr>
-        <w:t>, and many more. Any type can be used; the only requirement is that it is possible to convert a string value to that type.</w:t>
-      </w:r>
-    </w:p>
-    <w:p>
-      <w:pPr>
-        <w:rPr>
-          <w:lang w:val="en-US"/>
-        </w:rPr>
-      </w:pPr>
-      <w:r>
-        <w:rPr>
-          <w:lang w:val="en-US"/>
-        </w:rPr>
-        <w:t xml:space="preserve">The .Net Framework provides a very flexible method for converting one type to another through the </w:t>
-      </w:r>
-      <w:r>
-        <w:rPr>
-          <w:rStyle w:val="Code"/>
-        </w:rPr>
-        <w:t>System.ComponentModel.TypeConverter</w:t>
-      </w:r>
-      <w:r>
-        <w:rPr>
-          <w:lang w:val="en-US"/>
-        </w:rPr>
-        <w:t xml:space="preserve"> class. You can use any type that has a type converter than can convert from a string for a command line argument. Most built-in types in .Net Framework have such a type co</w:t>
-      </w:r>
-      <w:r>
-        <w:rPr>
-          <w:lang w:val="en-US"/>
-        </w:rPr>
-        <w:t>nverter. You can also use your own</w:t>
-      </w:r>
-      <w:r>
-        <w:rPr>
-          <w:lang w:val="en-US"/>
-        </w:rPr>
-        <w:t xml:space="preserve"> types by </w:t>
-      </w:r>
-      <w:r>
-        <w:rPr>
-          <w:lang w:val="en-US"/>
-        </w:rPr>
-        <w:t>creating</w:t>
-      </w:r>
-      <w:r>
-        <w:rPr>
-          <w:lang w:val="en-US"/>
-        </w:rPr>
-        <w:t xml:space="preserve"> a type converter for that type</w:t>
-      </w:r>
-      <w:r>
-        <w:rPr>
-          <w:lang w:val="en-US"/>
-        </w:rPr>
-        <w:t>.</w:t>
-      </w:r>
-    </w:p>
-    <w:p>
-      <w:pPr>
-        <w:rPr>
-          <w:lang w:val="en-US"/>
-        </w:rPr>
-      </w:pPr>
-      <w:r>
-        <w:rPr>
-          <w:lang w:val="en-US"/>
-        </w:rPr>
-        <w:t xml:space="preserve">It is possible to override the default conversion by specifying a custom type converter using the </w:t>
-      </w:r>
-      <w:r>
-        <w:rPr>
-          <w:rStyle w:val="Code"/>
-        </w:rPr>
-        <w:t>System.ComponentModel.TypeConverterAttribute</w:t>
-      </w:r>
-      <w:r>
-        <w:rPr>
-          <w:lang w:val="en-US"/>
-        </w:rPr>
-        <w:t>. W</w:t>
-      </w:r>
-      <w:r>
-        <w:rPr>
-          <w:lang w:val="en-US"/>
-        </w:rPr>
-        <w:t xml:space="preserve">hen this attribute is applied to a constructor parameter or property that defines an argument, the specified type converter will be used for conversion instead. Note that for multi-value, dictionary and </w:t>
-      </w:r>
-      <w:proofErr w:type="spellStart"/>
-      <w:r>
-        <w:rPr>
-          <w:lang w:val="en-US"/>
-        </w:rPr>
-        <w:t>nullable</w:t>
-      </w:r>
-      <w:proofErr w:type="spellEnd"/>
-      <w:r>
-        <w:rPr>
-          <w:lang w:val="en-US"/>
-        </w:rPr>
-        <w:t xml:space="preserve"> value-type arguments the converter must be for the element type (e.g. if the argument is a multi-value argument of type </w:t>
-      </w:r>
-      <w:r>
-        <w:rPr>
-          <w:rStyle w:val="Code"/>
-        </w:rPr>
-        <w:t>int[]</w:t>
-      </w:r>
-      <w:r>
-        <w:rPr>
-          <w:lang w:val="en-US"/>
-        </w:rPr>
-        <w:t xml:space="preserve">, the type converter must be able to convert to </w:t>
-      </w:r>
-      <w:r>
-        <w:rPr>
-          <w:rStyle w:val="Code"/>
-        </w:rPr>
-        <w:t>int</w:t>
-      </w:r>
-      <w:r>
-        <w:rPr>
-          <w:lang w:val="en-US"/>
-        </w:rPr>
-        <w:t xml:space="preserve">). </w:t>
-      </w:r>
-      <w:r>
-        <w:rPr>
-          <w:lang w:val="en-US"/>
-        </w:rPr>
-        <w:t xml:space="preserve">For a dictionary argument the element type is </w:t>
-      </w:r>
-      <w:r>
-        <w:rPr>
-          <w:rStyle w:val="Code"/>
-        </w:rPr>
-        <w:t>KeyValuePair&lt;TKey, TValue&gt;</w:t>
-      </w:r>
-      <w:r>
-        <w:rPr>
-          <w:lang w:val="en-US"/>
-        </w:rPr>
-        <w:t xml:space="preserve">, and the type converter is responsible for </w:t>
-      </w:r>
-      <w:r>
-        <w:rPr>
-          <w:lang w:val="en-US"/>
-        </w:rPr>
-        <w:t>parsing the key and value from the argument value.</w:t>
-      </w:r>
-    </w:p>
-    <w:p>
-      <w:pPr>
-        <w:rPr>
-          <w:lang w:val="en-US"/>
-        </w:rPr>
-      </w:pPr>
-      <w:r>
-        <w:rPr>
-          <w:lang w:val="en-US"/>
-        </w:rPr>
-        <w:t xml:space="preserve">For many types, the conversion can be culture dependent. For example, converting numbers or dates depends on the culture </w:t>
-      </w:r>
-      <w:r>
-        <w:rPr>
-          <w:lang w:val="en-US"/>
-        </w:rPr>
-        <w:t>which defines</w:t>
-      </w:r>
-      <w:r>
-        <w:rPr>
-          <w:lang w:val="en-US"/>
-        </w:rPr>
-        <w:t xml:space="preserve"> the accepted forma</w:t>
-      </w:r>
-      <w:r>
-        <w:rPr>
-          <w:lang w:val="en-US"/>
-        </w:rPr>
-        <w:t>ts and how they’re interpreted; s</w:t>
-      </w:r>
-      <w:r>
-        <w:rPr>
-          <w:lang w:val="en-US"/>
-        </w:rPr>
-        <w:t>ome cultures might use a period as the decimal separators, while others use a comma.</w:t>
-      </w:r>
-    </w:p>
-    <w:p>
-      <w:pPr>
-        <w:rPr>
-          <w:lang w:val="en-US"/>
-        </w:rPr>
-      </w:pPr>
-      <w:r>
-        <w:rPr>
-          <w:lang w:val="en-US"/>
-        </w:rPr>
-        <w:t xml:space="preserve">The culture used for argument value conversions is specified the </w:t>
-      </w:r>
-      <w:r>
-        <w:rPr>
-          <w:rStyle w:val="Code"/>
-        </w:rPr>
-        <w:t>CommandLineParser.Culture</w:t>
-      </w:r>
-      <w:r>
-        <w:rPr>
-          <w:lang w:val="en-US"/>
-        </w:rPr>
-        <w:t xml:space="preserve"> property, which defaults to the current culture. If you wish your argument parsing to be independent of the user’s culture, set this property to </w:t>
-      </w:r>
-      <w:r>
-        <w:rPr>
-          <w:rStyle w:val="Code"/>
-        </w:rPr>
-        <w:t>System.Globalization.CultureInfo.InvariantCulture</w:t>
-      </w:r>
-      <w:r>
-        <w:rPr>
-          <w:lang w:val="en-US"/>
-        </w:rPr>
-        <w:t>.</w:t>
-      </w:r>
-    </w:p>
-    <w:p>
-      <w:pPr>
         <w:pStyle w:val="Heading1"/>
         <w:rPr>
           <w:lang w:val="en-US"/>
@@ -2686,7 +2782,6 @@
         <w:rPr>
           <w:lang w:val="en-US"/>
         </w:rPr>
-        <w:lastRenderedPageBreak/>
         <w:t>Defining command line arguments</w:t>
       </w:r>
     </w:p>
@@ -2895,6 +2990,7 @@
         <w:rPr>
           <w:lang w:val="en-US"/>
         </w:rPr>
+        <w:lastRenderedPageBreak/>
         <w:t xml:space="preserve">This constructor defines the following arguments: a required positional argument of type </w:t>
       </w:r>
       <w:r>
@@ -3114,205 +3210,199 @@
         <w:rPr>
           <w:lang w:val="en-US"/>
         </w:rPr>
-        <w:t xml:space="preserve">lied to it. The property must have </w:t>
-      </w:r>
+        <w:t>lied to it. The property must have a getter and setter, except for multi-value and dictionary arguments which can be defined by read-only properties under certain conditions</w:t>
+      </w:r>
+      <w:r>
+        <w:rPr>
+          <w:lang w:val="en-US"/>
+        </w:rPr>
+        <w:t>.</w:t>
+      </w:r>
+    </w:p>
+    <w:p>
+      <w:pPr>
+        <w:rPr>
+          <w:lang w:val="en-US"/>
+        </w:rPr>
+      </w:pPr>
+      <w:r>
+        <w:rPr>
+          <w:lang w:val="en-US"/>
+        </w:rPr>
+        <w:t xml:space="preserve">The type of the argument is the type of the property, and the name of the argument matches the property name by default, but this can be overridden using the </w:t>
+      </w:r>
+      <w:r>
+        <w:rPr>
+          <w:rStyle w:val="Code"/>
+        </w:rPr>
+        <w:t>CommandLineArgumentAttribute</w:t>
+      </w:r>
+      <w:r>
+        <w:rPr>
+          <w:lang w:val="en-US"/>
+        </w:rPr>
+        <w:t xml:space="preserve"> constructor.</w:t>
+      </w:r>
+    </w:p>
+    <w:p>
+      <w:pPr>
+        <w:rPr>
+          <w:lang w:val="en-US"/>
+        </w:rPr>
+      </w:pPr>
+      <w:r>
+        <w:rPr>
+          <w:lang w:val="en-US"/>
+        </w:rPr>
+        <w:t xml:space="preserve">An argument defined by a property is by default optional and not positional. Its default value can be set using the </w:t>
+      </w:r>
+      <w:r>
+        <w:rPr>
+          <w:rStyle w:val="Code"/>
+        </w:rPr>
+        <w:t>CommandLineArgumentAttribute.DefaultValue</w:t>
+      </w:r>
+      <w:r>
+        <w:rPr>
+          <w:lang w:val="en-US"/>
+        </w:rPr>
+        <w:t xml:space="preserve"> property.</w:t>
+      </w:r>
+    </w:p>
+    <w:p>
+      <w:pPr>
+        <w:rPr>
+          <w:lang w:val="en-US"/>
+        </w:rPr>
+      </w:pPr>
+      <w:r>
+        <w:rPr>
+          <w:lang w:val="en-US"/>
+        </w:rPr>
+        <w:t xml:space="preserve">To create a required argument, set the </w:t>
+      </w:r>
+      <w:r>
+        <w:rPr>
+          <w:rStyle w:val="Code"/>
+        </w:rPr>
+        <w:t>CommandLineArgumentAttribute.IsRequired</w:t>
+      </w:r>
+      <w:r>
+        <w:rPr>
+          <w:lang w:val="en-US"/>
+        </w:rPr>
+        <w:t xml:space="preserve"> property to true.</w:t>
+      </w:r>
+    </w:p>
+    <w:p>
+      <w:pPr>
+        <w:rPr>
+          <w:lang w:val="en-US"/>
+        </w:rPr>
+      </w:pPr>
+      <w:r>
+        <w:rPr>
+          <w:lang w:val="en-US"/>
+        </w:rPr>
+        <w:t xml:space="preserve">To create a positional argument, set the </w:t>
+      </w:r>
+      <w:r>
+        <w:rPr>
+          <w:rStyle w:val="Code"/>
+        </w:rPr>
+        <w:t>CommandLineArgumentAttribute.Position</w:t>
+      </w:r>
+      <w:r>
+        <w:rPr>
+          <w:lang w:val="en-US"/>
+        </w:rPr>
+        <w:t xml:space="preserve"> property to a non-negative number. This property determines the relative ordering of the positional arguments only, not their actual position, so it’s fine if you skip numbers. Positional arguments defined by properties come after arguments defined by constructor parameters, so </w:t>
+      </w:r>
+      <w:r>
+        <w:rPr>
+          <w:lang w:val="en-US"/>
+        </w:rPr>
+        <w:t xml:space="preserve">if there are three constructor parameters, the property with the lowest position value will be the fourth positional argument. Remember that you cannot have required positional arguments after optional ones, and that a multi-value positional argument must be the last positional argument. If your properties violate these rules, the </w:t>
+      </w:r>
+      <w:r>
+        <w:rPr>
+          <w:rStyle w:val="Code"/>
+        </w:rPr>
+        <w:t>CommandLineParser</w:t>
+      </w:r>
+      <w:r>
+        <w:rPr>
+          <w:lang w:val="en-US"/>
+        </w:rPr>
+        <w:t xml:space="preserve"> class’s constructor will throw an exception.</w:t>
+      </w:r>
+    </w:p>
+    <w:p>
+      <w:pPr>
+        <w:rPr>
+          <w:lang w:val="en-US"/>
+        </w:rPr>
+      </w:pPr>
+      <w:r>
+        <w:rPr>
+          <w:lang w:val="en-US"/>
+        </w:rPr>
+        <w:t xml:space="preserve">To define a multi-value argument, you can use either a read-write property of an array type (e.g. </w:t>
+      </w:r>
+      <w:r>
+        <w:rPr>
+          <w:rStyle w:val="Code"/>
+        </w:rPr>
+        <w:t>int[]</w:t>
+      </w:r>
+      <w:r>
+        <w:rPr>
+          <w:lang w:val="en-US"/>
+        </w:rPr>
+        <w:t xml:space="preserve">) or a read-only property </w:t>
+      </w:r>
+      <w:r>
+        <w:rPr>
+          <w:lang w:val="en-US"/>
+        </w:rPr>
+        <w:t xml:space="preserve">of any type implementing </w:t>
+      </w:r>
+      <w:r>
+        <w:rPr>
+          <w:rStyle w:val="Code"/>
+        </w:rPr>
+        <w:t>ICollection&lt;T&gt;</w:t>
+      </w:r>
+      <w:r>
+        <w:rPr>
+          <w:lang w:val="en-US"/>
+        </w:rPr>
+        <w:t xml:space="preserve"> (e.g. </w:t>
+      </w:r>
+      <w:r>
+        <w:rPr>
+          <w:rStyle w:val="Code"/>
+        </w:rPr>
+        <w:t>List&lt;int&gt;</w:t>
+      </w:r>
+      <w:r>
+        <w:rPr>
+          <w:lang w:val="en-US"/>
+        </w:rPr>
+        <w:t>).</w:t>
+      </w:r>
+    </w:p>
+    <w:p>
+      <w:pPr>
+        <w:rPr>
+          <w:lang w:val="en-US"/>
+        </w:rPr>
+      </w:pPr>
       <w:r>
         <w:rPr>
           <w:lang w:val="en-US"/>
         </w:rPr>
         <w:lastRenderedPageBreak/>
-        <w:t>a getter and setter, except for multi-value and dictionary arguments which can be defined by read-only properties under certain conditions</w:t>
-      </w:r>
-      <w:r>
-        <w:rPr>
-          <w:lang w:val="en-US"/>
-        </w:rPr>
-        <w:t>.</w:t>
-      </w:r>
-    </w:p>
-    <w:p>
-      <w:pPr>
-        <w:rPr>
-          <w:lang w:val="en-US"/>
-        </w:rPr>
-      </w:pPr>
-      <w:r>
-        <w:rPr>
-          <w:lang w:val="en-US"/>
-        </w:rPr>
-        <w:t xml:space="preserve">The type of the argument is the type of the property, and the name of the argument matches the property name by default, but this can be overridden using the </w:t>
-      </w:r>
-      <w:r>
-        <w:rPr>
-          <w:rStyle w:val="Code"/>
-        </w:rPr>
-        <w:t>CommandLineArgumentAttribute</w:t>
-      </w:r>
-      <w:r>
-        <w:rPr>
-          <w:lang w:val="en-US"/>
-        </w:rPr>
-        <w:t xml:space="preserve"> constructor.</w:t>
-      </w:r>
-    </w:p>
-    <w:p>
-      <w:pPr>
-        <w:rPr>
-          <w:lang w:val="en-US"/>
-        </w:rPr>
-      </w:pPr>
-      <w:r>
-        <w:rPr>
-          <w:lang w:val="en-US"/>
-        </w:rPr>
-        <w:t xml:space="preserve">An argument defined by a property is by default optional and not positional. Its default value can be set using the </w:t>
-      </w:r>
-      <w:r>
-        <w:rPr>
-          <w:rStyle w:val="Code"/>
-        </w:rPr>
-        <w:t>CommandLineArgumentAttribute.DefaultValue</w:t>
-      </w:r>
-      <w:r>
-        <w:rPr>
-          <w:lang w:val="en-US"/>
-        </w:rPr>
-        <w:t xml:space="preserve"> property.</w:t>
-      </w:r>
-    </w:p>
-    <w:p>
-      <w:pPr>
-        <w:rPr>
-          <w:lang w:val="en-US"/>
-        </w:rPr>
-      </w:pPr>
-      <w:r>
-        <w:rPr>
-          <w:lang w:val="en-US"/>
-        </w:rPr>
-        <w:t xml:space="preserve">To create a required argument, set the </w:t>
-      </w:r>
-      <w:r>
-        <w:rPr>
-          <w:rStyle w:val="Code"/>
-        </w:rPr>
-        <w:t>CommandLineArgumentAttribute.IsRequired</w:t>
-      </w:r>
-      <w:r>
-        <w:rPr>
-          <w:lang w:val="en-US"/>
-        </w:rPr>
-        <w:t xml:space="preserve"> property to true.</w:t>
-      </w:r>
-    </w:p>
-    <w:p>
-      <w:pPr>
-        <w:rPr>
-          <w:lang w:val="en-US"/>
-        </w:rPr>
-      </w:pPr>
-      <w:r>
-        <w:rPr>
-          <w:lang w:val="en-US"/>
-        </w:rPr>
-        <w:t xml:space="preserve">To create a positional argument, set the </w:t>
-      </w:r>
-      <w:r>
-        <w:rPr>
-          <w:rStyle w:val="Code"/>
-        </w:rPr>
-        <w:t>CommandLineArgumentAttribute.Position</w:t>
-      </w:r>
-      <w:r>
-        <w:rPr>
-          <w:lang w:val="en-US"/>
-        </w:rPr>
-        <w:t xml:space="preserve"> property to a non-negative number. This property determines the relative ordering of the positional arguments only, not their actual position, so it’s fine if you skip numbers. Positional arguments defined by properties come after arguments defined by constructor parameters, so </w:t>
-      </w:r>
-      <w:r>
-        <w:rPr>
-          <w:lang w:val="en-US"/>
-        </w:rPr>
-        <w:t xml:space="preserve">if there are three constructor parameters, the property with the lowest position value will be the fourth positional argument. Remember that you cannot have required positional arguments after optional ones, and that a multi-value positional argument must be the last positional argument. If your properties violate these rules, the </w:t>
-      </w:r>
-      <w:r>
-        <w:rPr>
-          <w:rStyle w:val="Code"/>
-        </w:rPr>
-        <w:t>CommandLineParser</w:t>
-      </w:r>
-      <w:r>
-        <w:rPr>
-          <w:lang w:val="en-US"/>
-        </w:rPr>
-        <w:t xml:space="preserve"> class’s constructor will throw an exception.</w:t>
-      </w:r>
-    </w:p>
-    <w:p>
-      <w:pPr>
-        <w:rPr>
-          <w:lang w:val="en-US"/>
-        </w:rPr>
-      </w:pPr>
-      <w:r>
-        <w:rPr>
-          <w:lang w:val="en-US"/>
-        </w:rPr>
-        <w:t xml:space="preserve">To define a multi-value argument, you can use either a read-write property of an array type (e.g. </w:t>
-      </w:r>
-      <w:r>
-        <w:rPr>
-          <w:rStyle w:val="Code"/>
-        </w:rPr>
-        <w:t>int[]</w:t>
-      </w:r>
-      <w:r>
-        <w:rPr>
-          <w:lang w:val="en-US"/>
-        </w:rPr>
-        <w:t xml:space="preserve">) or a read-only property </w:t>
-      </w:r>
-      <w:r>
-        <w:rPr>
-          <w:lang w:val="en-US"/>
-        </w:rPr>
-        <w:t xml:space="preserve">of any type implementing </w:t>
-      </w:r>
-      <w:r>
-        <w:rPr>
-          <w:rStyle w:val="Code"/>
-        </w:rPr>
-        <w:t>ICollection&lt;T&gt;</w:t>
-      </w:r>
-      <w:r>
-        <w:rPr>
-          <w:lang w:val="en-US"/>
-        </w:rPr>
-        <w:t xml:space="preserve"> (e.g. </w:t>
-      </w:r>
-      <w:r>
-        <w:rPr>
-          <w:rStyle w:val="Code"/>
-        </w:rPr>
-        <w:t>List&lt;int&gt;</w:t>
-      </w:r>
-      <w:r>
-        <w:rPr>
-          <w:lang w:val="en-US"/>
-        </w:rPr>
-        <w:t>).</w:t>
-      </w:r>
-    </w:p>
-    <w:p>
-      <w:pPr>
-        <w:rPr>
-          <w:lang w:val="en-US"/>
-        </w:rPr>
-      </w:pPr>
-      <w:r>
-        <w:rPr>
-          <w:lang w:val="en-US"/>
-        </w:rPr>
         <w:t xml:space="preserve">To define a dictionary argument, you can use either a read-write property of type </w:t>
       </w:r>
       <w:r>
@@ -3488,205 +3578,205 @@
         <w:rPr>
           <w:lang w:val="en-US"/>
         </w:rPr>
+        <w:t>The second property defines a</w:t>
+      </w:r>
+      <w:r>
+        <w:rPr>
+          <w:lang w:val="en-US"/>
+        </w:rPr>
+        <w:t>n optional</w:t>
+      </w:r>
+      <w:r>
+        <w:rPr>
+          <w:lang w:val="en-US"/>
+        </w:rPr>
+        <w:t xml:space="preserve"> positional argument of type </w:t>
+      </w:r>
+      <w:proofErr w:type="spellStart"/>
+      <w:r>
+        <w:rPr>
+          <w:lang w:val="en-US"/>
+        </w:rPr>
+        <w:t>int</w:t>
+      </w:r>
+      <w:proofErr w:type="spellEnd"/>
+      <w:r>
+        <w:rPr>
+          <w:lang w:val="en-US"/>
+        </w:rPr>
+        <w:t xml:space="preserve"> with the name “</w:t>
+      </w:r>
+      <w:proofErr w:type="spellStart"/>
+      <w:r>
+        <w:rPr>
+          <w:lang w:val="en-US"/>
+        </w:rPr>
+        <w:t>OtherName</w:t>
+      </w:r>
+      <w:proofErr w:type="spellEnd"/>
+      <w:r>
+        <w:rPr>
+          <w:lang w:val="en-US"/>
+        </w:rPr>
+        <w:t xml:space="preserve">”. The argument will be the first positional argument after the </w:t>
+      </w:r>
+      <w:r>
+        <w:rPr>
+          <w:lang w:val="en-US"/>
+        </w:rPr>
+        <w:t xml:space="preserve">arguments defined by </w:t>
+      </w:r>
+      <w:r>
+        <w:rPr>
+          <w:lang w:val="en-US"/>
+        </w:rPr>
+        <w:t xml:space="preserve">constructor </w:t>
+      </w:r>
+      <w:r>
+        <w:rPr>
+          <w:lang w:val="en-US"/>
+        </w:rPr>
+        <w:t>parameters.</w:t>
+      </w:r>
+    </w:p>
+    <w:p>
+      <w:pPr>
+        <w:rPr>
+          <w:lang w:val="en-US"/>
+        </w:rPr>
+      </w:pPr>
+      <w:r>
+        <w:rPr>
+          <w:lang w:val="en-US"/>
+        </w:rPr>
+        <w:t>The third property defines a switch argument, because its type is a Boolean. Switch arguments can be supplied without a value; they will be true if present and false is not.</w:t>
+      </w:r>
+    </w:p>
+    <w:p>
+      <w:pPr>
+        <w:rPr>
+          <w:lang w:val="en-US"/>
+        </w:rPr>
+      </w:pPr>
+      <w:r>
+        <w:rPr>
+          <w:lang w:val="en-US"/>
+        </w:rPr>
+        <w:t xml:space="preserve">The fourth property does not define an argument, because it doesn’t have the </w:t>
+      </w:r>
+      <w:r>
+        <w:rPr>
+          <w:rStyle w:val="Code"/>
+        </w:rPr>
+        <w:t>CommandLineArgumentAttribute</w:t>
+      </w:r>
+      <w:r>
+        <w:rPr>
+          <w:lang w:val="en-US"/>
+        </w:rPr>
+        <w:t xml:space="preserve"> applied.</w:t>
+      </w:r>
+    </w:p>
+    <w:p>
+      <w:pPr>
+        <w:pStyle w:val="Heading1"/>
+        <w:rPr>
+          <w:lang w:val="en-US"/>
+        </w:rPr>
+      </w:pPr>
+      <w:r>
+        <w:rPr>
+          <w:lang w:val="en-US"/>
+        </w:rPr>
+        <w:t>Parsing command line arguments</w:t>
+      </w:r>
+    </w:p>
+    <w:p>
+      <w:pPr>
+        <w:rPr>
+          <w:lang w:val="en-US"/>
+        </w:rPr>
+      </w:pPr>
+      <w:r>
+        <w:rPr>
+          <w:lang w:val="en-US"/>
+        </w:rPr>
+        <w:t>When you have defined the command line arguments, you can now parse the command line to determine the argument values.</w:t>
+      </w:r>
+    </w:p>
+    <w:p>
+      <w:pPr>
+        <w:rPr>
+          <w:lang w:val="en-US"/>
+        </w:rPr>
+      </w:pPr>
+      <w:r>
+        <w:rPr>
+          <w:lang w:val="en-US"/>
+        </w:rPr>
+        <w:t xml:space="preserve">In order to do this, you first must create an instance of the </w:t>
+      </w:r>
+      <w:r>
+        <w:rPr>
+          <w:rStyle w:val="Code"/>
+        </w:rPr>
+        <w:t>CommandLineParser</w:t>
+      </w:r>
+      <w:r>
+        <w:rPr>
+          <w:lang w:val="en-US"/>
+        </w:rPr>
+        <w:t xml:space="preserve"> class, passing the type of the class that defines the parameters to the constructor. Then call the </w:t>
+      </w:r>
+      <w:r>
+        <w:rPr>
+          <w:rStyle w:val="Code"/>
+        </w:rPr>
+        <w:t>CommandLineParser.Parse</w:t>
+      </w:r>
+      <w:r>
+        <w:rPr>
+          <w:lang w:val="en-US"/>
+        </w:rPr>
+        <w:t xml:space="preserve"> method, passing the arguments your application received.</w:t>
+      </w:r>
+    </w:p>
+    <w:p>
+      <w:pPr>
+        <w:rPr>
+          <w:lang w:val="en-US"/>
+        </w:rPr>
+      </w:pPr>
+      <w:r>
+        <w:rPr>
+          <w:lang w:val="en-US"/>
+        </w:rPr>
+        <w:t xml:space="preserve">If argument parsing is successful, the </w:t>
+      </w:r>
+      <w:r>
+        <w:rPr>
+          <w:rStyle w:val="Code"/>
+        </w:rPr>
+        <w:t>CommandLineParser.Parse</w:t>
+      </w:r>
+      <w:r>
+        <w:rPr>
+          <w:lang w:val="en-US"/>
+        </w:rPr>
+        <w:t xml:space="preserve"> method will create a new instance of the class defining the arguments, passing the values parsed from the command line to the constructor parameters (if any). It will then set the value of each property to the value of the corresponding argument. This is not done in any particular order, so do not write code that makes assumptions about this. Finally, it will return this instance.</w:t>
+      </w:r>
+    </w:p>
+    <w:p>
+      <w:pPr>
+        <w:rPr>
+          <w:lang w:val="en-US"/>
+        </w:rPr>
+      </w:pPr>
+      <w:r>
+        <w:rPr>
+          <w:lang w:val="en-US"/>
+        </w:rPr>
         <w:lastRenderedPageBreak/>
-        <w:t>The second property defines a</w:t>
-      </w:r>
-      <w:r>
-        <w:rPr>
-          <w:lang w:val="en-US"/>
-        </w:rPr>
-        <w:t>n optional</w:t>
-      </w:r>
-      <w:r>
-        <w:rPr>
-          <w:lang w:val="en-US"/>
-        </w:rPr>
-        <w:t xml:space="preserve"> positional argument of type </w:t>
-      </w:r>
-      <w:proofErr w:type="spellStart"/>
-      <w:r>
-        <w:rPr>
-          <w:lang w:val="en-US"/>
-        </w:rPr>
-        <w:t>int</w:t>
-      </w:r>
-      <w:proofErr w:type="spellEnd"/>
-      <w:r>
-        <w:rPr>
-          <w:lang w:val="en-US"/>
-        </w:rPr>
-        <w:t xml:space="preserve"> with the name “</w:t>
-      </w:r>
-      <w:proofErr w:type="spellStart"/>
-      <w:r>
-        <w:rPr>
-          <w:lang w:val="en-US"/>
-        </w:rPr>
-        <w:t>OtherName</w:t>
-      </w:r>
-      <w:proofErr w:type="spellEnd"/>
-      <w:r>
-        <w:rPr>
-          <w:lang w:val="en-US"/>
-        </w:rPr>
-        <w:t xml:space="preserve">”. The argument will be the first positional argument after the </w:t>
-      </w:r>
-      <w:r>
-        <w:rPr>
-          <w:lang w:val="en-US"/>
-        </w:rPr>
-        <w:t xml:space="preserve">arguments defined by </w:t>
-      </w:r>
-      <w:r>
-        <w:rPr>
-          <w:lang w:val="en-US"/>
-        </w:rPr>
-        <w:t xml:space="preserve">constructor </w:t>
-      </w:r>
-      <w:r>
-        <w:rPr>
-          <w:lang w:val="en-US"/>
-        </w:rPr>
-        <w:t>parameters.</w:t>
-      </w:r>
-    </w:p>
-    <w:p>
-      <w:pPr>
-        <w:rPr>
-          <w:lang w:val="en-US"/>
-        </w:rPr>
-      </w:pPr>
-      <w:r>
-        <w:rPr>
-          <w:lang w:val="en-US"/>
-        </w:rPr>
-        <w:t>The third property defines a switch argument, because its type is a Boolean. Switch arguments can be supplied without a value; they will be true if present and false is not.</w:t>
-      </w:r>
-    </w:p>
-    <w:p>
-      <w:pPr>
-        <w:rPr>
-          <w:lang w:val="en-US"/>
-        </w:rPr>
-      </w:pPr>
-      <w:r>
-        <w:rPr>
-          <w:lang w:val="en-US"/>
-        </w:rPr>
-        <w:t xml:space="preserve">The fourth property does not define an argument, because it doesn’t have the </w:t>
-      </w:r>
-      <w:r>
-        <w:rPr>
-          <w:rStyle w:val="Code"/>
-        </w:rPr>
-        <w:t>CommandLineArgumentAttribute</w:t>
-      </w:r>
-      <w:r>
-        <w:rPr>
-          <w:lang w:val="en-US"/>
-        </w:rPr>
-        <w:t xml:space="preserve"> applied.</w:t>
-      </w:r>
-    </w:p>
-    <w:p>
-      <w:pPr>
-        <w:pStyle w:val="Heading1"/>
-        <w:rPr>
-          <w:lang w:val="en-US"/>
-        </w:rPr>
-      </w:pPr>
-      <w:r>
-        <w:rPr>
-          <w:lang w:val="en-US"/>
-        </w:rPr>
-        <w:t>Parsing command line arguments</w:t>
-      </w:r>
-    </w:p>
-    <w:p>
-      <w:pPr>
-        <w:rPr>
-          <w:lang w:val="en-US"/>
-        </w:rPr>
-      </w:pPr>
-      <w:r>
-        <w:rPr>
-          <w:lang w:val="en-US"/>
-        </w:rPr>
-        <w:t>When you have defined the command line arguments, you can now parse the command line to determine the argument values.</w:t>
-      </w:r>
-    </w:p>
-    <w:p>
-      <w:pPr>
-        <w:rPr>
-          <w:lang w:val="en-US"/>
-        </w:rPr>
-      </w:pPr>
-      <w:r>
-        <w:rPr>
-          <w:lang w:val="en-US"/>
-        </w:rPr>
-        <w:t xml:space="preserve">In order to do this, you first must create an instance of the </w:t>
-      </w:r>
-      <w:r>
-        <w:rPr>
-          <w:rStyle w:val="Code"/>
-        </w:rPr>
-        <w:t>CommandLineParser</w:t>
-      </w:r>
-      <w:r>
-        <w:rPr>
-          <w:lang w:val="en-US"/>
-        </w:rPr>
-        <w:t xml:space="preserve"> class, passing the type of the class that defines the parameters to the constructor. Then call the </w:t>
-      </w:r>
-      <w:r>
-        <w:rPr>
-          <w:rStyle w:val="Code"/>
-        </w:rPr>
-        <w:t>CommandLineParser.Parse</w:t>
-      </w:r>
-      <w:r>
-        <w:rPr>
-          <w:lang w:val="en-US"/>
-        </w:rPr>
-        <w:t xml:space="preserve"> method, passing the arguments your application received.</w:t>
-      </w:r>
-    </w:p>
-    <w:p>
-      <w:pPr>
-        <w:rPr>
-          <w:lang w:val="en-US"/>
-        </w:rPr>
-      </w:pPr>
-      <w:r>
-        <w:rPr>
-          <w:lang w:val="en-US"/>
-        </w:rPr>
-        <w:t xml:space="preserve">If argument parsing is successful, the </w:t>
-      </w:r>
-      <w:r>
-        <w:rPr>
-          <w:rStyle w:val="Code"/>
-        </w:rPr>
-        <w:t>CommandLineParser.Parse</w:t>
-      </w:r>
-      <w:r>
-        <w:rPr>
-          <w:lang w:val="en-US"/>
-        </w:rPr>
-        <w:t xml:space="preserve"> method will create a new instance of the class defining the arguments, passing the values parsed from the command line to the constructor parameters (if any). It will then set the value of each property to the value of the corresponding argument. This is not done in any particular order, so do not write code that makes assumptions about this. Finally, it will return this instance.</w:t>
-      </w:r>
-    </w:p>
-    <w:p>
-      <w:pPr>
-        <w:rPr>
-          <w:lang w:val="en-US"/>
-        </w:rPr>
-      </w:pPr>
-      <w:r>
-        <w:rPr>
-          <w:lang w:val="en-US"/>
-        </w:rPr>
         <w:t xml:space="preserve">If argument parsing fails, the </w:t>
       </w:r>
       <w:r>
@@ -3863,7 +3953,6 @@
         <w:br/>
       </w:r>
       <w:r>
-        <w:lastRenderedPageBreak/>
         <w:t xml:space="preserve">    </w:t>
       </w:r>
       <w:r>
@@ -4030,6 +4119,7 @@
         <w:rPr>
           <w:rStyle w:val="Code"/>
         </w:rPr>
+        <w:lastRenderedPageBreak/>
         <w:t>CommandLineParser.WriteUsageToConsole</w:t>
       </w:r>
       <w:r>
@@ -4153,9 +4243,6 @@
       </w:r>
       <w:r>
         <w:br/>
-      </w:r>
-      <w:r>
-        <w:lastRenderedPageBreak/>
         <w:t xml:space="preserve">            ? : Displays this help message.</w:t>
       </w:r>
       <w:r>
@@ -4263,6 +4350,7 @@
         <w:rPr>
           <w:lang w:val="en-US"/>
         </w:rPr>
+        <w:lastRenderedPageBreak/>
         <w:t xml:space="preserve">The description is specified by specifying the </w:t>
       </w:r>
       <w:r>
@@ -4393,141 +4481,349 @@
         <w:rPr>
           <w:lang w:val="en-US"/>
         </w:rPr>
+        <w:t>For optional arguments, the name and value description are enclosed by square brackets. For a positional argument, the name is enclosed by square brackets to indicate the name itself is optional. For an array argument, the value descriptio</w:t>
+      </w:r>
+      <w:r>
+        <w:rPr>
+          <w:lang w:val="en-US"/>
+        </w:rPr>
+        <w:t>n is followed by three periods.</w:t>
+      </w:r>
+    </w:p>
+    <w:p>
+      <w:pPr>
+        <w:rPr>
+          <w:lang w:val="en-US"/>
+        </w:rPr>
+      </w:pPr>
+      <w:r>
+        <w:rPr>
+          <w:lang w:val="en-US"/>
+        </w:rPr>
+        <w:t xml:space="preserve">The value description of an argument is short description (typically one word) that describes what kind of value the argument expects. It default to the type of the argument (for array arguments, the element type is used; for </w:t>
+      </w:r>
+      <w:proofErr w:type="spellStart"/>
+      <w:r>
+        <w:rPr>
+          <w:lang w:val="en-US"/>
+        </w:rPr>
+        <w:t>nullable</w:t>
+      </w:r>
+      <w:proofErr w:type="spellEnd"/>
+      <w:r>
+        <w:rPr>
+          <w:lang w:val="en-US"/>
+        </w:rPr>
+        <w:t xml:space="preserve"> types, the underlying type is used).</w:t>
+      </w:r>
+    </w:p>
+    <w:p>
+      <w:pPr>
+        <w:rPr>
+          <w:lang w:val="en-US"/>
+        </w:rPr>
+      </w:pPr>
+      <w:r>
+        <w:rPr>
+          <w:lang w:val="en-US"/>
+        </w:rPr>
+        <w:t>The value description can be specified explicitly. For example, you may want to set the value description of a numeric argument</w:t>
+      </w:r>
+      <w:r>
+        <w:rPr>
+          <w:lang w:val="en-US"/>
+        </w:rPr>
+        <w:t xml:space="preserve"> to</w:t>
+      </w:r>
+      <w:r>
+        <w:rPr>
+          <w:lang w:val="en-US"/>
+        </w:rPr>
+        <w:t xml:space="preserve"> “Number” rather than “Int32”. For arguments defined using constructor parameters, use the </w:t>
+      </w:r>
+      <w:r>
+        <w:rPr>
+          <w:rStyle w:val="Code"/>
+        </w:rPr>
+        <w:t>ValueDescriptionAttribute</w:t>
+      </w:r>
+      <w:r>
+        <w:rPr>
+          <w:lang w:val="en-US"/>
+        </w:rPr>
+        <w:t xml:space="preserve"> attribute. For arguments defined by a property, use the </w:t>
+      </w:r>
+      <w:r>
+        <w:rPr>
+          <w:rStyle w:val="Code"/>
+        </w:rPr>
+        <w:t>CommandLineArgumentAttribute.ValueDescription</w:t>
+      </w:r>
+      <w:r>
+        <w:rPr>
+          <w:lang w:val="en-US"/>
+        </w:rPr>
+        <w:t xml:space="preserve"> property.</w:t>
+      </w:r>
+    </w:p>
+    <w:p>
+      <w:pPr>
+        <w:rPr>
+          <w:lang w:val="en-US"/>
+        </w:rPr>
+      </w:pPr>
+      <w:r>
+        <w:rPr>
+          <w:lang w:val="en-US"/>
+        </w:rPr>
+        <w:t>The value description is omitted for switch arguments.</w:t>
+      </w:r>
+    </w:p>
+    <w:p>
+      <w:pPr>
+        <w:rPr>
+          <w:lang w:val="en-US"/>
+        </w:rPr>
+      </w:pPr>
+      <w:r>
+        <w:rPr>
+          <w:lang w:val="en-US"/>
+        </w:rPr>
+        <w:t xml:space="preserve">The exact format of the argument syntax can be customized using the </w:t>
+      </w:r>
+      <w:r>
+        <w:rPr>
+          <w:rStyle w:val="Code"/>
+        </w:rPr>
+        <w:t>WriteUsageOptions</w:t>
+      </w:r>
+      <w:r>
+        <w:rPr>
+          <w:lang w:val="en-US"/>
+        </w:rPr>
+        <w:t xml:space="preserve"> class. You can specify the usage prefix, and various format strings that control how optional arguments, value description</w:t>
+      </w:r>
+      <w:r>
+        <w:rPr>
+          <w:lang w:val="en-US"/>
+        </w:rPr>
+        <w:t>s</w:t>
+      </w:r>
+      <w:r>
+        <w:rPr>
+          <w:lang w:val="en-US"/>
+        </w:rPr>
+        <w:t>, and multi-value arguments are displayed.</w:t>
+      </w:r>
+    </w:p>
+    <w:p>
+      <w:pPr>
+        <w:pStyle w:val="Heading2"/>
+        <w:rPr>
+          <w:lang w:val="en-US"/>
+        </w:rPr>
+      </w:pPr>
+      <w:r>
+        <w:rPr>
+          <w:lang w:val="en-US"/>
+        </w:rPr>
+        <w:t>Argument descriptions</w:t>
+      </w:r>
+    </w:p>
+    <w:p>
+      <w:pPr>
+        <w:rPr>
+          <w:lang w:val="en-US"/>
+        </w:rPr>
+      </w:pPr>
+      <w:r>
+        <w:rPr>
+          <w:lang w:val="en-US"/>
+        </w:rPr>
+        <w:t>The final part of the usage help is a description for all the arguments. A list is written to the output of all arguments, followed by their description.</w:t>
+      </w:r>
+    </w:p>
+    <w:p>
+      <w:pPr>
+        <w:rPr>
+          <w:lang w:val="en-US"/>
+        </w:rPr>
+      </w:pPr>
+      <w:r>
+        <w:rPr>
+          <w:lang w:val="en-US"/>
+        </w:rPr>
         <w:lastRenderedPageBreak/>
-        <w:t>For optional arguments, the name and value description are enclosed by square brackets. For a positional argument, the name is enclosed by square brackets to indicate the name itself is optional. For an array argument, the value descriptio</w:t>
-      </w:r>
-      <w:r>
-        <w:rPr>
-          <w:lang w:val="en-US"/>
-        </w:rPr>
-        <w:t>n is followed by three periods.</w:t>
-      </w:r>
-    </w:p>
-    <w:p>
-      <w:pPr>
-        <w:rPr>
-          <w:lang w:val="en-US"/>
-        </w:rPr>
-      </w:pPr>
-      <w:r>
-        <w:rPr>
-          <w:lang w:val="en-US"/>
-        </w:rPr>
-        <w:t xml:space="preserve">The value description of an argument is short description (typically one word) that describes what kind of value the argument expects. It default to the type of the argument (for array arguments, the element type is used; for </w:t>
-      </w:r>
+        <w:t xml:space="preserve">The description of an argument can be specified using the </w:t>
+      </w:r>
+      <w:r>
+        <w:rPr>
+          <w:rStyle w:val="Code"/>
+        </w:rPr>
+        <w:t>System.ComponentModel.DescriptionAttribute</w:t>
+      </w:r>
+      <w:r>
+        <w:rPr>
+          <w:lang w:val="en-US"/>
+        </w:rPr>
+        <w:t xml:space="preserve"> attribute. </w:t>
+      </w:r>
+      <w:r>
+        <w:rPr>
+          <w:lang w:val="en-US"/>
+        </w:rPr>
+        <w:t>Apply this attribute to the constructor parameter or property defining the argument.</w:t>
+      </w:r>
+    </w:p>
+    <w:p>
+      <w:pPr>
+        <w:rPr>
+          <w:lang w:val="en-US"/>
+        </w:rPr>
+      </w:pPr>
+      <w:r>
+        <w:rPr>
+          <w:lang w:val="en-US"/>
+        </w:rPr>
+        <w:t xml:space="preserve">The exact format of the argument descriptions can be customized using the </w:t>
+      </w:r>
+      <w:r>
+        <w:rPr>
+          <w:rStyle w:val="Code"/>
+        </w:rPr>
+        <w:t>WriteUsageOptions</w:t>
+      </w:r>
+      <w:r>
+        <w:rPr>
+          <w:lang w:val="en-US"/>
+        </w:rPr>
+        <w:t xml:space="preserve"> class. You can specify a format string that controls how the argument name and description are laid out, and the amount of indentation to use for additional lines of the description.</w:t>
+      </w:r>
+    </w:p>
+    <w:p>
+      <w:pPr>
+        <w:pStyle w:val="Heading1"/>
+        <w:rPr>
+          <w:lang w:val="en-US"/>
+        </w:rPr>
+      </w:pPr>
+      <w:r>
+        <w:rPr>
+          <w:lang w:val="en-US"/>
+        </w:rPr>
+        <w:t>Shell commands</w:t>
+      </w:r>
+    </w:p>
+    <w:p>
+      <w:pPr>
+        <w:rPr>
+          <w:lang w:val="en-US"/>
+        </w:rPr>
+      </w:pPr>
       <w:proofErr w:type="spellStart"/>
       <w:r>
         <w:rPr>
           <w:lang w:val="en-US"/>
         </w:rPr>
-        <w:t>nullable</w:t>
+        <w:t>Ookii.CommandLine</w:t>
       </w:r>
       <w:proofErr w:type="spellEnd"/>
       <w:r>
         <w:rPr>
           <w:lang w:val="en-US"/>
         </w:rPr>
-        <w:t xml:space="preserve"> types, the underlying type is used).</w:t>
-      </w:r>
-    </w:p>
-    <w:p>
-      <w:pPr>
-        <w:rPr>
-          <w:lang w:val="en-US"/>
-        </w:rPr>
-      </w:pPr>
-      <w:r>
-        <w:rPr>
-          <w:lang w:val="en-US"/>
-        </w:rPr>
-        <w:t>The value description can be specified explicitly. For example, you may want to set the value description of a numeric argument</w:t>
-      </w:r>
-      <w:r>
-        <w:rPr>
-          <w:lang w:val="en-US"/>
-        </w:rPr>
-        <w:t xml:space="preserve"> to</w:t>
-      </w:r>
-      <w:r>
-        <w:rPr>
-          <w:lang w:val="en-US"/>
-        </w:rPr>
-        <w:t xml:space="preserve"> “Number” rather than “Int32”. For arguments defined using constructor parameters, use the </w:t>
-      </w:r>
-      <w:r>
-        <w:rPr>
-          <w:rStyle w:val="Code"/>
-        </w:rPr>
-        <w:t>ValueDescriptionAttribute</w:t>
-      </w:r>
-      <w:r>
-        <w:rPr>
-          <w:lang w:val="en-US"/>
-        </w:rPr>
-        <w:t xml:space="preserve"> attribute. For arguments defined by a property, use the </w:t>
-      </w:r>
-      <w:r>
-        <w:rPr>
-          <w:rStyle w:val="Code"/>
-        </w:rPr>
-        <w:t>CommandLineArgumentAttribute.ValueDescription</w:t>
-      </w:r>
-      <w:r>
-        <w:rPr>
-          <w:lang w:val="en-US"/>
-        </w:rPr>
-        <w:t xml:space="preserve"> property.</w:t>
-      </w:r>
-    </w:p>
-    <w:p>
-      <w:pPr>
-        <w:rPr>
-          <w:lang w:val="en-US"/>
-        </w:rPr>
-      </w:pPr>
-      <w:r>
-        <w:rPr>
-          <w:lang w:val="en-US"/>
-        </w:rPr>
-        <w:t>The value description is omitted for switch arguments.</w:t>
-      </w:r>
-    </w:p>
-    <w:p>
-      <w:pPr>
-        <w:rPr>
-          <w:lang w:val="en-US"/>
-        </w:rPr>
-      </w:pPr>
-      <w:r>
-        <w:rPr>
-          <w:lang w:val="en-US"/>
-        </w:rPr>
-        <w:t xml:space="preserve">The exact format of the argument syntax can be customized using the </w:t>
-      </w:r>
-      <w:r>
-        <w:rPr>
-          <w:rStyle w:val="Code"/>
-        </w:rPr>
-        <w:t>WriteUsageOptions</w:t>
-      </w:r>
-      <w:r>
-        <w:rPr>
-          <w:lang w:val="en-US"/>
-        </w:rPr>
-        <w:t xml:space="preserve"> class. You can specify the usage prefix, and various format strings that control how optional arguments, value description</w:t>
-      </w:r>
-      <w:r>
-        <w:rPr>
-          <w:lang w:val="en-US"/>
-        </w:rPr>
-        <w:t>s</w:t>
-      </w:r>
-      <w:r>
-        <w:rPr>
-          <w:lang w:val="en-US"/>
-        </w:rPr>
-        <w:t>, and multi-value arguments are displayed.</w:t>
-      </w:r>
+        <w:t xml:space="preserve"> provides the ability to create an application that has more than one function by using shell commands.</w:t>
+      </w:r>
+    </w:p>
+    <w:p>
+      <w:pPr>
+        <w:rPr>
+          <w:lang w:val="en-US"/>
+        </w:rPr>
+      </w:pPr>
+      <w:r>
+        <w:rPr>
+          <w:lang w:val="en-US"/>
+        </w:rPr>
+        <w:t xml:space="preserve">Shell commands can be used to create shell utilities that perform more than one operation, where each operation has its own set of command line arguments. For example, a utility might be used to modify or query different configuration parameters of a system. Depending on whether it's a query or a modification, and which configuration parameter is used, the arguments to such a utility might differ. Rather than provide different </w:t>
+      </w:r>
+      <w:proofErr w:type="spellStart"/>
+      <w:r>
+        <w:rPr>
+          <w:lang w:val="en-US"/>
+        </w:rPr>
+        <w:t>executables</w:t>
+      </w:r>
+      <w:proofErr w:type="spellEnd"/>
+      <w:r>
+        <w:rPr>
+          <w:lang w:val="en-US"/>
+        </w:rPr>
+        <w:t xml:space="preserve"> for each operation, it is often more convenient to combine related op</w:t>
+      </w:r>
+      <w:r>
+        <w:rPr>
+          <w:lang w:val="en-US"/>
+        </w:rPr>
+        <w:t>erations in a single utility.</w:t>
+      </w:r>
+    </w:p>
+    <w:p>
+      <w:pPr>
+        <w:rPr>
+          <w:lang w:val="en-US"/>
+        </w:rPr>
+      </w:pPr>
+      <w:r>
+        <w:rPr>
+          <w:lang w:val="en-US"/>
+        </w:rPr>
+        <w:t xml:space="preserve">Think for example of the Windows </w:t>
+      </w:r>
+      <w:r>
+        <w:rPr>
+          <w:rStyle w:val="Code"/>
+        </w:rPr>
+        <w:t>net</w:t>
+      </w:r>
+      <w:r>
+        <w:rPr>
+          <w:lang w:val="en-US"/>
+        </w:rPr>
+        <w:t xml:space="preserve"> command, which provides many different operations through the same command. Shell commands allow you to easily create such an application.</w:t>
+      </w:r>
+    </w:p>
+    <w:p>
+      <w:pPr>
+        <w:rPr>
+          <w:lang w:val="en-US"/>
+        </w:rPr>
+      </w:pPr>
+      <w:r>
+        <w:rPr>
+          <w:lang w:val="en-US"/>
+        </w:rPr>
+        <w:t xml:space="preserve">For a program using shell commands, typically the first command line argument will be the name of the operation and identifies which shell command to use, while the remaining arguments are arguments to the command. The </w:t>
+      </w:r>
+      <w:r>
+        <w:rPr>
+          <w:rStyle w:val="Code"/>
+        </w:rPr>
+        <w:t>ShellCommand</w:t>
+      </w:r>
+      <w:r>
+        <w:rPr>
+          <w:lang w:val="en-US"/>
+        </w:rPr>
+        <w:t xml:space="preserve"> class aids you in creating utilities that follow this pattern. </w:t>
+      </w:r>
+    </w:p>
+    <w:p>
+      <w:pPr>
+        <w:rPr>
+          <w:lang w:val="en-US"/>
+        </w:rPr>
+      </w:pPr>
     </w:p>
     <w:p>
       <w:pPr>
@@ -4540,76 +4836,507 @@
         <w:rPr>
           <w:lang w:val="en-US"/>
         </w:rPr>
-        <w:t>Argument descriptions</w:t>
-      </w:r>
-    </w:p>
-    <w:p>
-      <w:pPr>
-        <w:rPr>
-          <w:lang w:val="en-US"/>
-        </w:rPr>
-      </w:pPr>
-      <w:r>
-        <w:rPr>
-          <w:lang w:val="en-US"/>
-        </w:rPr>
-        <w:t>The final part of the usage help is a description for all the arguments. A list is written to the output of all arguments, followed by their description.</w:t>
-      </w:r>
-    </w:p>
-    <w:p>
-      <w:pPr>
-        <w:rPr>
-          <w:lang w:val="en-US"/>
-        </w:rPr>
-      </w:pPr>
-      <w:r>
-        <w:rPr>
-          <w:lang w:val="en-US"/>
-        </w:rPr>
-        <w:t xml:space="preserve">The description of an argument can be specified using the </w:t>
-      </w:r>
-      <w:r>
-        <w:rPr>
-          <w:rStyle w:val="Code"/>
-        </w:rPr>
-        <w:t>System.ComponentModel.DescriptionAttribute</w:t>
-      </w:r>
-      <w:r>
-        <w:rPr>
-          <w:lang w:val="en-US"/>
-        </w:rPr>
-        <w:t xml:space="preserve"> attribute. </w:t>
-      </w:r>
-      <w:r>
-        <w:rPr>
-          <w:lang w:val="en-US"/>
-        </w:rPr>
-        <w:t>Apply this attribute to the constructor parameter or property defining the argument.</w:t>
-      </w:r>
-    </w:p>
-    <w:p>
-      <w:pPr>
-        <w:rPr>
-          <w:lang w:val="en-US"/>
-        </w:rPr>
-      </w:pPr>
-      <w:r>
-        <w:rPr>
-          <w:lang w:val="en-US"/>
-        </w:rPr>
-        <w:t xml:space="preserve">The exact format of the argument descriptions can be customized using the </w:t>
-      </w:r>
-      <w:r>
-        <w:rPr>
-          <w:rStyle w:val="Code"/>
-        </w:rPr>
-        <w:t>WriteUsageOptions</w:t>
-      </w:r>
-      <w:r>
-        <w:rPr>
-          <w:lang w:val="en-US"/>
-        </w:rPr>
-        <w:t xml:space="preserve"> class. You can specify a format string that controls how the argument name and description are laid out, and the amount of indentation to use for additional lines of the description.</w:t>
+        <w:t>Defining shell commands</w:t>
+      </w:r>
+    </w:p>
+    <w:p>
+      <w:pPr>
+        <w:rPr>
+          <w:lang w:val="en-US"/>
+        </w:rPr>
+      </w:pPr>
+      <w:r>
+        <w:rPr>
+          <w:lang w:val="en-US"/>
+        </w:rPr>
+        <w:t xml:space="preserve">A shell command is created by deriving a type from the </w:t>
+      </w:r>
+      <w:r>
+        <w:rPr>
+          <w:rStyle w:val="Code"/>
+        </w:rPr>
+        <w:t>ShellCommand</w:t>
+      </w:r>
+      <w:r>
+        <w:rPr>
+          <w:lang w:val="en-US"/>
+        </w:rPr>
+        <w:t xml:space="preserve"> class, specifying the </w:t>
+      </w:r>
+      <w:r>
+        <w:rPr>
+          <w:rStyle w:val="Code"/>
+        </w:rPr>
+        <w:t>ShellCommandAttribute</w:t>
+      </w:r>
+      <w:r>
+        <w:rPr>
+          <w:lang w:val="en-US"/>
+        </w:rPr>
+        <w:t xml:space="preserve"> on that type to specify the name of the command, and implementing the </w:t>
+      </w:r>
+      <w:r>
+        <w:rPr>
+          <w:rStyle w:val="Code"/>
+        </w:rPr>
+        <w:t>ShellCommand.Run</w:t>
+      </w:r>
+      <w:r>
+        <w:rPr>
+          <w:lang w:val="en-US"/>
+        </w:rPr>
+        <w:t xml:space="preserve"> method for that type.</w:t>
+      </w:r>
+    </w:p>
+    <w:p>
+      <w:pPr>
+        <w:rPr>
+          <w:lang w:val="en-US"/>
+        </w:rPr>
+      </w:pPr>
+      <w:r>
+        <w:rPr>
+          <w:lang w:val="en-US"/>
+        </w:rPr>
+        <w:t xml:space="preserve">The class inheriting </w:t>
+      </w:r>
+      <w:r>
+        <w:rPr>
+          <w:lang w:val="en-US"/>
+        </w:rPr>
+        <w:t xml:space="preserve">the </w:t>
+      </w:r>
+      <w:r>
+        <w:rPr>
+          <w:rStyle w:val="Code"/>
+        </w:rPr>
+        <w:t>ShellCommand</w:t>
+      </w:r>
+      <w:r>
+        <w:rPr>
+          <w:lang w:val="en-US"/>
+        </w:rPr>
+        <w:t xml:space="preserve"> class</w:t>
+      </w:r>
+      <w:r>
+        <w:rPr>
+          <w:lang w:val="en-US"/>
+        </w:rPr>
+        <w:t xml:space="preserve"> defines the arguments for the command. This class will be used with the </w:t>
+      </w:r>
+      <w:r>
+        <w:rPr>
+          <w:rStyle w:val="Code"/>
+        </w:rPr>
+        <w:t>CommandLineParser</w:t>
+      </w:r>
+      <w:r>
+        <w:rPr>
+          <w:lang w:val="en-US"/>
+        </w:rPr>
+        <w:t xml:space="preserve"> class to parse the arguments for the command.</w:t>
+      </w:r>
+    </w:p>
+    <w:p>
+      <w:pPr>
+        <w:pStyle w:val="Heading2"/>
+        <w:rPr>
+          <w:lang w:val="en-US"/>
+        </w:rPr>
+      </w:pPr>
+      <w:r>
+        <w:rPr>
+          <w:lang w:val="en-US"/>
+        </w:rPr>
+        <w:t>Using shell commands</w:t>
+      </w:r>
+    </w:p>
+    <w:p>
+      <w:pPr>
+        <w:rPr>
+          <w:lang w:val="en-US"/>
+        </w:rPr>
+      </w:pPr>
+      <w:r>
+        <w:rPr>
+          <w:lang w:val="en-US"/>
+        </w:rPr>
+        <w:t xml:space="preserve">To use a shell command, you must first determine the shell command the user wishes to invoke, typically by inspecting the first element of the array of arguments passed to the </w:t>
+      </w:r>
+      <w:r>
+        <w:rPr>
+          <w:rStyle w:val="Code"/>
+        </w:rPr>
+        <w:t>Main</w:t>
+      </w:r>
+      <w:r>
+        <w:rPr>
+          <w:lang w:val="en-US"/>
+        </w:rPr>
+        <w:t xml:space="preserve"> method of your application.</w:t>
+      </w:r>
+    </w:p>
+    <w:p>
+      <w:pPr>
+        <w:rPr>
+          <w:lang w:val="en-US"/>
+        </w:rPr>
+      </w:pPr>
+      <w:r>
+        <w:rPr>
+          <w:lang w:val="en-US"/>
+        </w:rPr>
+        <w:t xml:space="preserve">You can then get the </w:t>
+      </w:r>
+      <w:r>
+        <w:rPr>
+          <w:rStyle w:val="Code"/>
+        </w:rPr>
+        <w:t>Type</w:t>
+      </w:r>
+      <w:r>
+        <w:rPr>
+          <w:lang w:val="en-US"/>
+        </w:rPr>
+        <w:t xml:space="preserve"> instance of the shell command’s class by calling the </w:t>
+      </w:r>
+      <w:r>
+        <w:rPr>
+          <w:rStyle w:val="Code"/>
+        </w:rPr>
+        <w:t>ShellCommand.GetShellCommand</w:t>
+      </w:r>
+      <w:r>
+        <w:rPr>
+          <w:lang w:val="en-US"/>
+        </w:rPr>
+        <w:t xml:space="preserve"> method. This method searches the specified assembly for a type that inherits from the </w:t>
+      </w:r>
+      <w:r>
+        <w:rPr>
+          <w:rStyle w:val="Code"/>
+        </w:rPr>
+        <w:t>ShellCommand</w:t>
+      </w:r>
+      <w:r>
+        <w:rPr>
+          <w:lang w:val="en-US"/>
+        </w:rPr>
+        <w:t xml:space="preserve"> class</w:t>
+      </w:r>
+      <w:r>
+        <w:rPr>
+          <w:lang w:val="en-US"/>
+        </w:rPr>
+        <w:t xml:space="preserve">, and has </w:t>
+      </w:r>
+      <w:r>
+        <w:rPr>
+          <w:lang w:val="en-US"/>
+        </w:rPr>
+        <w:t xml:space="preserve">the </w:t>
+      </w:r>
+      <w:r>
+        <w:rPr>
+          <w:rStyle w:val="Code"/>
+        </w:rPr>
+        <w:t>ShellCommandAttribute</w:t>
+      </w:r>
+      <w:r>
+        <w:rPr>
+          <w:lang w:val="en-US"/>
+        </w:rPr>
+        <w:t xml:space="preserve"> attribute applied with the </w:t>
+      </w:r>
+      <w:r>
+        <w:rPr>
+          <w:rStyle w:val="Code"/>
+        </w:rPr>
+        <w:t>ShellCommandAttribute.Name</w:t>
+      </w:r>
+      <w:r>
+        <w:rPr>
+          <w:lang w:val="en-US"/>
+        </w:rPr>
+        <w:t xml:space="preserve"> property set to the specified name. You can also </w:t>
+      </w:r>
+      <w:r>
+        <w:rPr>
+          <w:lang w:val="en-US"/>
+        </w:rPr>
+        <w:lastRenderedPageBreak/>
+        <w:t xml:space="preserve">get a list of all shell commands in an assembly by using the </w:t>
+      </w:r>
+      <w:r>
+        <w:rPr>
+          <w:rStyle w:val="Code"/>
+        </w:rPr>
+        <w:t>ShellCommand.GetShellCommands</w:t>
+      </w:r>
+      <w:r>
+        <w:rPr>
+          <w:lang w:val="en-US"/>
+        </w:rPr>
+        <w:t xml:space="preserve"> method.</w:t>
+      </w:r>
+    </w:p>
+    <w:p>
+      <w:pPr>
+        <w:rPr>
+          <w:lang w:val="en-US"/>
+        </w:rPr>
+      </w:pPr>
+      <w:r>
+        <w:rPr>
+          <w:lang w:val="en-US"/>
+        </w:rPr>
+        <w:t xml:space="preserve">This </w:t>
+      </w:r>
+      <w:r>
+        <w:rPr>
+          <w:rStyle w:val="Code"/>
+        </w:rPr>
+        <w:t>Type</w:t>
+      </w:r>
+      <w:r>
+        <w:rPr>
+          <w:lang w:val="en-US"/>
+        </w:rPr>
+        <w:t xml:space="preserve"> instance can be passed to the constructor of the </w:t>
+      </w:r>
+      <w:r>
+        <w:rPr>
+          <w:rStyle w:val="Code"/>
+        </w:rPr>
+        <w:t>CommandLineParser</w:t>
+      </w:r>
+      <w:r>
+        <w:rPr>
+          <w:lang w:val="en-US"/>
+        </w:rPr>
+        <w:t xml:space="preserve"> class, after which you can parse arguments for the command as usual (make sure to pass an index so that the command name is not treated as an argument</w:t>
+      </w:r>
+      <w:r>
+        <w:rPr>
+          <w:lang w:val="en-US"/>
+        </w:rPr>
+        <w:t>)</w:t>
+      </w:r>
+      <w:r>
+        <w:rPr>
+          <w:lang w:val="en-US"/>
+        </w:rPr>
+        <w:t xml:space="preserve">, and finally invoke its </w:t>
+      </w:r>
+      <w:r>
+        <w:rPr>
+          <w:rStyle w:val="Code"/>
+        </w:rPr>
+        <w:t>ShellCommand.Run</w:t>
+      </w:r>
+      <w:r>
+        <w:rPr>
+          <w:lang w:val="en-US"/>
+        </w:rPr>
+        <w:t xml:space="preserve"> method.</w:t>
+      </w:r>
+    </w:p>
+    <w:p>
+      <w:pPr>
+        <w:rPr>
+          <w:lang w:val="en-US"/>
+        </w:rPr>
+      </w:pPr>
+      <w:r>
+        <w:rPr>
+          <w:lang w:val="en-US"/>
+        </w:rPr>
+        <w:t xml:space="preserve">The </w:t>
+      </w:r>
+      <w:r>
+        <w:rPr>
+          <w:rStyle w:val="Code"/>
+        </w:rPr>
+        <w:t>ShellCommand</w:t>
+      </w:r>
+      <w:r>
+        <w:rPr>
+          <w:lang w:val="en-US"/>
+        </w:rPr>
+        <w:t xml:space="preserve"> class provides static utility methods that perform these tasks for you. The </w:t>
+      </w:r>
+      <w:r>
+        <w:rPr>
+          <w:rStyle w:val="Code"/>
+        </w:rPr>
+        <w:t>ShellCommand.CreateShellCommand</w:t>
+      </w:r>
+      <w:r>
+        <w:rPr>
+          <w:lang w:val="en-US"/>
+        </w:rPr>
+        <w:t xml:space="preserve"> method finds and creates a shell command, and writes error and usage information to the output if it failed. If no command name was specified, or the specified command name could not be found, it writes a list of all shell commands</w:t>
+      </w:r>
+      <w:r>
+        <w:rPr>
+          <w:lang w:val="en-US"/>
+        </w:rPr>
+        <w:t xml:space="preserve"> </w:t>
+      </w:r>
+      <w:r>
+        <w:rPr>
+          <w:lang w:val="en-US"/>
+        </w:rPr>
+        <w:t>in the assembly</w:t>
+      </w:r>
+      <w:r>
+        <w:rPr>
+          <w:lang w:val="en-US"/>
+        </w:rPr>
+        <w:t xml:space="preserve"> and their descriptions to the output</w:t>
+      </w:r>
+      <w:r>
+        <w:rPr>
+          <w:lang w:val="en-US"/>
+        </w:rPr>
+        <w:t>. If the command was found but parsing its arguments failed, it writes usage information for that command to the output.</w:t>
+      </w:r>
+    </w:p>
+    <w:p>
+      <w:pPr>
+        <w:rPr>
+          <w:lang w:val="en-US"/>
+        </w:rPr>
+      </w:pPr>
+      <w:r>
+        <w:rPr>
+          <w:lang w:val="en-US"/>
+        </w:rPr>
+        <w:t xml:space="preserve">The </w:t>
+      </w:r>
+      <w:r>
+        <w:rPr>
+          <w:rStyle w:val="Code"/>
+        </w:rPr>
+        <w:t>ShellCommand.RunShellCommand</w:t>
+      </w:r>
+      <w:r>
+        <w:rPr>
+          <w:lang w:val="en-US"/>
+        </w:rPr>
+        <w:t xml:space="preserve"> method works the same as the </w:t>
+      </w:r>
+      <w:r>
+        <w:rPr>
+          <w:rStyle w:val="Code"/>
+        </w:rPr>
+        <w:t>ShellCommand.CreateShellCommand</w:t>
+      </w:r>
+      <w:r>
+        <w:rPr>
+          <w:lang w:val="en-US"/>
+        </w:rPr>
+        <w:t xml:space="preserve"> method, but also invokes the </w:t>
+      </w:r>
+      <w:r>
+        <w:rPr>
+          <w:rStyle w:val="Code"/>
+        </w:rPr>
+        <w:t>ShellCommand.Run</w:t>
+      </w:r>
+      <w:r>
+        <w:rPr>
+          <w:lang w:val="en-US"/>
+        </w:rPr>
+        <w:t xml:space="preserve"> method if the command was successfully created.</w:t>
+      </w:r>
+    </w:p>
+    <w:p>
+      <w:pPr>
+        <w:rPr>
+          <w:lang w:val="en-US"/>
+        </w:rPr>
+      </w:pPr>
+      <w:r>
+        <w:rPr>
+          <w:lang w:val="en-US"/>
+        </w:rPr>
+        <w:t xml:space="preserve">It is recommended to return the value of the </w:t>
+      </w:r>
+      <w:r>
+        <w:rPr>
+          <w:rStyle w:val="Code"/>
+        </w:rPr>
+        <w:t>ShellCommand.ExitCode</w:t>
+      </w:r>
+      <w:r>
+        <w:rPr>
+          <w:lang w:val="en-US"/>
+        </w:rPr>
+        <w:t xml:space="preserve"> property to the operating system (by returning it from the </w:t>
+      </w:r>
+      <w:r>
+        <w:rPr>
+          <w:rStyle w:val="Code"/>
+        </w:rPr>
+        <w:t>Main</w:t>
+      </w:r>
+      <w:r>
+        <w:rPr>
+          <w:lang w:val="en-US"/>
+        </w:rPr>
+        <w:t xml:space="preserve"> method or by using the </w:t>
+      </w:r>
+      <w:r>
+        <w:rPr>
+          <w:rStyle w:val="Code"/>
+        </w:rPr>
+        <w:t>Environment.</w:t>
+      </w:r>
+      <w:r>
+        <w:rPr>
+          <w:rStyle w:val="Code"/>
+        </w:rPr>
+        <w:t>ExitCode</w:t>
+      </w:r>
+      <w:r>
+        <w:rPr>
+          <w:lang w:val="en-US"/>
+        </w:rPr>
+        <w:t xml:space="preserve"> property) af</w:t>
+      </w:r>
+      <w:r>
+        <w:rPr>
+          <w:lang w:val="en-US"/>
+        </w:rPr>
+        <w:t xml:space="preserve">ter running the shell command. </w:t>
+      </w:r>
+    </w:p>
+    <w:p>
+      <w:pPr>
+        <w:rPr>
+          <w:lang w:val="en-US"/>
+        </w:rPr>
+      </w:pPr>
+      <w:r>
+        <w:rPr>
+          <w:lang w:val="en-US"/>
+        </w:rPr>
+        <w:t xml:space="preserve">The source code of a full sample application that defines two commands is included with the </w:t>
+      </w:r>
+      <w:proofErr w:type="spellStart"/>
+      <w:r>
+        <w:rPr>
+          <w:lang w:val="en-US"/>
+        </w:rPr>
+        <w:t>Ookii.CommandLine</w:t>
+      </w:r>
+      <w:proofErr w:type="spellEnd"/>
+      <w:r>
+        <w:rPr>
+          <w:lang w:val="en-US"/>
+        </w:rPr>
+        <w:t xml:space="preserve"> library.</w:t>
       </w:r>
     </w:p>
     <w:p>
@@ -4623,646 +5350,6 @@
         <w:rPr>
           <w:lang w:val="en-US"/>
         </w:rPr>
-        <w:t>Shell commands</w:t>
-      </w:r>
-    </w:p>
-    <w:p>
-      <w:pPr>
-        <w:rPr>
-          <w:lang w:val="en-US"/>
-        </w:rPr>
-      </w:pPr>
-      <w:proofErr w:type="spellStart"/>
-      <w:r>
-        <w:rPr>
-          <w:lang w:val="en-US"/>
-        </w:rPr>
-        <w:t>Ookii.CommandLine</w:t>
-      </w:r>
-      <w:proofErr w:type="spellEnd"/>
-      <w:r>
-        <w:rPr>
-          <w:lang w:val="en-US"/>
-        </w:rPr>
-        <w:t xml:space="preserve"> provides the ability to create an application that has more than one function by using shell commands.</w:t>
-      </w:r>
-    </w:p>
-    <w:p>
-      <w:pPr>
-        <w:rPr>
-          <w:lang w:val="en-US"/>
-        </w:rPr>
-      </w:pPr>
-      <w:r>
-        <w:rPr>
-          <w:lang w:val="en-US"/>
-        </w:rPr>
-        <w:t xml:space="preserve">Shell commands can be used to create shell utilities that perform more than one operation, where each operation has its own set of command line arguments. For example, a utility might be used to modify or query different configuration parameters of a system. Depending on whether it's a query or a modification, and which configuration parameter is used, the arguments to such a utility might differ. Rather than provide different </w:t>
-      </w:r>
-      <w:proofErr w:type="spellStart"/>
-      <w:r>
-        <w:rPr>
-          <w:lang w:val="en-US"/>
-        </w:rPr>
-        <w:t>executables</w:t>
-      </w:r>
-      <w:proofErr w:type="spellEnd"/>
-      <w:r>
-        <w:rPr>
-          <w:lang w:val="en-US"/>
-        </w:rPr>
-        <w:t xml:space="preserve"> for each operation, it is often more convenient to combine related op</w:t>
-      </w:r>
-      <w:r>
-        <w:rPr>
-          <w:lang w:val="en-US"/>
-        </w:rPr>
-        <w:t>erations in a single utility.</w:t>
-      </w:r>
-    </w:p>
-    <w:p>
-      <w:pPr>
-        <w:rPr>
-          <w:lang w:val="en-US"/>
-        </w:rPr>
-      </w:pPr>
-      <w:r>
-        <w:rPr>
-          <w:lang w:val="en-US"/>
-        </w:rPr>
-        <w:t xml:space="preserve">Think for example of the Windows </w:t>
-      </w:r>
-      <w:r>
-        <w:rPr>
-          <w:rStyle w:val="Code"/>
-        </w:rPr>
-        <w:t>net</w:t>
-      </w:r>
-      <w:r>
-        <w:rPr>
-          <w:lang w:val="en-US"/>
-        </w:rPr>
-        <w:t xml:space="preserve"> command, which provides many different operations through the same command. Shell commands allow you to easily create such an application.</w:t>
-      </w:r>
-    </w:p>
-    <w:p>
-      <w:pPr>
-        <w:rPr>
-          <w:lang w:val="en-US"/>
-        </w:rPr>
-      </w:pPr>
-      <w:r>
-        <w:rPr>
-          <w:lang w:val="en-US"/>
-        </w:rPr>
-        <w:t xml:space="preserve">For a program using shell commands, typically the first command line argument will be the name of the operation and identifies which shell command to use, while the remaining arguments are </w:t>
-      </w:r>
-      <w:r>
-        <w:rPr>
-          <w:lang w:val="en-US"/>
-        </w:rPr>
-        <w:lastRenderedPageBreak/>
-        <w:t xml:space="preserve">arguments to the command. The </w:t>
-      </w:r>
-      <w:r>
-        <w:rPr>
-          <w:rStyle w:val="Code"/>
-        </w:rPr>
-        <w:t>ShellCommand</w:t>
-      </w:r>
-      <w:r>
-        <w:rPr>
-          <w:lang w:val="en-US"/>
-        </w:rPr>
-        <w:t xml:space="preserve"> class aids you in creating utilities that follow this pattern. </w:t>
-      </w:r>
-    </w:p>
-    <w:p>
-      <w:pPr>
-        <w:rPr>
-          <w:lang w:val="en-US"/>
-        </w:rPr>
-      </w:pPr>
-    </w:p>
-    <w:p>
-      <w:pPr>
-        <w:pStyle w:val="Heading2"/>
-        <w:rPr>
-          <w:lang w:val="en-US"/>
-        </w:rPr>
-      </w:pPr>
-      <w:r>
-        <w:rPr>
-          <w:lang w:val="en-US"/>
-        </w:rPr>
-        <w:t>Defining shell commands</w:t>
-      </w:r>
-    </w:p>
-    <w:p>
-      <w:pPr>
-        <w:rPr>
-          <w:lang w:val="en-US"/>
-        </w:rPr>
-      </w:pPr>
-      <w:r>
-        <w:rPr>
-          <w:lang w:val="en-US"/>
-        </w:rPr>
-        <w:t xml:space="preserve">A shell command is created by deriving a type from the </w:t>
-      </w:r>
-      <w:r>
-        <w:rPr>
-          <w:rStyle w:val="Code"/>
-        </w:rPr>
-        <w:t>ShellCommand</w:t>
-      </w:r>
-      <w:r>
-        <w:rPr>
-          <w:lang w:val="en-US"/>
-        </w:rPr>
-        <w:t xml:space="preserve"> class, specifying the </w:t>
-      </w:r>
-      <w:r>
-        <w:rPr>
-          <w:rStyle w:val="Code"/>
-        </w:rPr>
-        <w:t>ShellCommandAttribute</w:t>
-      </w:r>
-      <w:r>
-        <w:rPr>
-          <w:lang w:val="en-US"/>
-        </w:rPr>
-        <w:t xml:space="preserve"> on that type to specify the name of the command, and implementing the </w:t>
-      </w:r>
-      <w:r>
-        <w:rPr>
-          <w:rStyle w:val="Code"/>
-        </w:rPr>
-        <w:t>ShellCommand.Run</w:t>
-      </w:r>
-      <w:r>
-        <w:rPr>
-          <w:lang w:val="en-US"/>
-        </w:rPr>
-        <w:t xml:space="preserve"> method for that type.</w:t>
-      </w:r>
-    </w:p>
-    <w:p>
-      <w:pPr>
-        <w:rPr>
-          <w:lang w:val="en-US"/>
-        </w:rPr>
-      </w:pPr>
-      <w:r>
-        <w:rPr>
-          <w:lang w:val="en-US"/>
-        </w:rPr>
-        <w:t xml:space="preserve">The class inheriting </w:t>
-      </w:r>
-      <w:r>
-        <w:rPr>
-          <w:lang w:val="en-US"/>
-        </w:rPr>
-        <w:t xml:space="preserve">the </w:t>
-      </w:r>
-      <w:r>
-        <w:rPr>
-          <w:rStyle w:val="Code"/>
-        </w:rPr>
-        <w:t>ShellCommand</w:t>
-      </w:r>
-      <w:r>
-        <w:rPr>
-          <w:lang w:val="en-US"/>
-        </w:rPr>
-        <w:t xml:space="preserve"> class</w:t>
-      </w:r>
-      <w:r>
-        <w:rPr>
-          <w:lang w:val="en-US"/>
-        </w:rPr>
-        <w:t xml:space="preserve"> defines the arguments for the command. This class will be used with the </w:t>
-      </w:r>
-      <w:r>
-        <w:rPr>
-          <w:rStyle w:val="Code"/>
-        </w:rPr>
-        <w:t>CommandLineParser</w:t>
-      </w:r>
-      <w:r>
-        <w:rPr>
-          <w:lang w:val="en-US"/>
-        </w:rPr>
-        <w:t xml:space="preserve"> class to parse the arguments for the command.</w:t>
-      </w:r>
-    </w:p>
-    <w:p>
-      <w:pPr>
-        <w:pStyle w:val="Heading2"/>
-        <w:rPr>
-          <w:lang w:val="en-US"/>
-        </w:rPr>
-      </w:pPr>
-      <w:r>
-        <w:rPr>
-          <w:lang w:val="en-US"/>
-        </w:rPr>
-        <w:t>Using shell commands</w:t>
-      </w:r>
-    </w:p>
-    <w:p>
-      <w:pPr>
-        <w:rPr>
-          <w:lang w:val="en-US"/>
-        </w:rPr>
-      </w:pPr>
-      <w:r>
-        <w:rPr>
-          <w:lang w:val="en-US"/>
-        </w:rPr>
-        <w:t xml:space="preserve">To use a shell command, you must first determine the shell command the user wishes to invoke, typically by inspecting the first element of the array of arguments passed to the </w:t>
-      </w:r>
-      <w:r>
-        <w:rPr>
-          <w:rStyle w:val="Code"/>
-        </w:rPr>
-        <w:t>Main</w:t>
-      </w:r>
-      <w:r>
-        <w:rPr>
-          <w:lang w:val="en-US"/>
-        </w:rPr>
-        <w:t xml:space="preserve"> method of your application.</w:t>
-      </w:r>
-    </w:p>
-    <w:p>
-      <w:pPr>
-        <w:rPr>
-          <w:lang w:val="en-US"/>
-        </w:rPr>
-      </w:pPr>
-      <w:r>
-        <w:rPr>
-          <w:lang w:val="en-US"/>
-        </w:rPr>
-        <w:t xml:space="preserve">You can then get the </w:t>
-      </w:r>
-      <w:r>
-        <w:rPr>
-          <w:rStyle w:val="Code"/>
-        </w:rPr>
-        <w:t>Type</w:t>
-      </w:r>
-      <w:r>
-        <w:rPr>
-          <w:lang w:val="en-US"/>
-        </w:rPr>
-        <w:t xml:space="preserve"> instance of the shell command’s class by calling the </w:t>
-      </w:r>
-      <w:r>
-        <w:rPr>
-          <w:rStyle w:val="Code"/>
-        </w:rPr>
-        <w:t>ShellCommand.GetShellCommand</w:t>
-      </w:r>
-      <w:r>
-        <w:rPr>
-          <w:lang w:val="en-US"/>
-        </w:rPr>
-        <w:t xml:space="preserve"> method. This method searches the specified assembly for a type that inherits from the </w:t>
-      </w:r>
-      <w:r>
-        <w:rPr>
-          <w:rStyle w:val="Code"/>
-        </w:rPr>
-        <w:t>ShellCommand</w:t>
-      </w:r>
-      <w:r>
-        <w:rPr>
-          <w:lang w:val="en-US"/>
-        </w:rPr>
-        <w:t xml:space="preserve"> class</w:t>
-      </w:r>
-      <w:r>
-        <w:rPr>
-          <w:lang w:val="en-US"/>
-        </w:rPr>
-        <w:t xml:space="preserve">, and has </w:t>
-      </w:r>
-      <w:r>
-        <w:rPr>
-          <w:lang w:val="en-US"/>
-        </w:rPr>
-        <w:t xml:space="preserve">the </w:t>
-      </w:r>
-      <w:r>
-        <w:rPr>
-          <w:rStyle w:val="Code"/>
-        </w:rPr>
-        <w:t>ShellCommandAttribute</w:t>
-      </w:r>
-      <w:r>
-        <w:rPr>
-          <w:lang w:val="en-US"/>
-        </w:rPr>
-        <w:t xml:space="preserve"> attribute applied with the </w:t>
-      </w:r>
-      <w:r>
-        <w:rPr>
-          <w:rStyle w:val="Code"/>
-        </w:rPr>
-        <w:t>ShellCommandAttribute.Name</w:t>
-      </w:r>
-      <w:r>
-        <w:rPr>
-          <w:lang w:val="en-US"/>
-        </w:rPr>
-        <w:t xml:space="preserve"> property set to the specified name. You can also get a list of all shell commands in an assembly by using the </w:t>
-      </w:r>
-      <w:r>
-        <w:rPr>
-          <w:rStyle w:val="Code"/>
-        </w:rPr>
-        <w:t>ShellCommand.GetShellCommands</w:t>
-      </w:r>
-      <w:r>
-        <w:rPr>
-          <w:lang w:val="en-US"/>
-        </w:rPr>
-        <w:t xml:space="preserve"> method.</w:t>
-      </w:r>
-    </w:p>
-    <w:p>
-      <w:pPr>
-        <w:rPr>
-          <w:lang w:val="en-US"/>
-        </w:rPr>
-      </w:pPr>
-      <w:r>
-        <w:rPr>
-          <w:lang w:val="en-US"/>
-        </w:rPr>
-        <w:t xml:space="preserve">This </w:t>
-      </w:r>
-      <w:r>
-        <w:rPr>
-          <w:rStyle w:val="Code"/>
-        </w:rPr>
-        <w:t>Type</w:t>
-      </w:r>
-      <w:r>
-        <w:rPr>
-          <w:lang w:val="en-US"/>
-        </w:rPr>
-        <w:t xml:space="preserve"> instance can be passed to the constructor of the </w:t>
-      </w:r>
-      <w:r>
-        <w:rPr>
-          <w:rStyle w:val="Code"/>
-        </w:rPr>
-        <w:t>CommandLineParser</w:t>
-      </w:r>
-      <w:r>
-        <w:rPr>
-          <w:lang w:val="en-US"/>
-        </w:rPr>
-        <w:t xml:space="preserve"> class, after which you can parse arguments for the command as usual (make sure to pass an index so that the command name is not treated as an argument</w:t>
-      </w:r>
-      <w:r>
-        <w:rPr>
-          <w:lang w:val="en-US"/>
-        </w:rPr>
-        <w:t>)</w:t>
-      </w:r>
-      <w:r>
-        <w:rPr>
-          <w:lang w:val="en-US"/>
-        </w:rPr>
-        <w:t xml:space="preserve">, and finally invoke its </w:t>
-      </w:r>
-      <w:r>
-        <w:rPr>
-          <w:rStyle w:val="Code"/>
-        </w:rPr>
-        <w:t>ShellCommand.Run</w:t>
-      </w:r>
-      <w:r>
-        <w:rPr>
-          <w:lang w:val="en-US"/>
-        </w:rPr>
-        <w:t xml:space="preserve"> method.</w:t>
-      </w:r>
-    </w:p>
-    <w:p>
-      <w:pPr>
-        <w:rPr>
-          <w:lang w:val="en-US"/>
-        </w:rPr>
-      </w:pPr>
-      <w:r>
-        <w:rPr>
-          <w:lang w:val="en-US"/>
-        </w:rPr>
-        <w:t xml:space="preserve">The </w:t>
-      </w:r>
-      <w:r>
-        <w:rPr>
-          <w:rStyle w:val="Code"/>
-        </w:rPr>
-        <w:t>ShellCommand</w:t>
-      </w:r>
-      <w:r>
-        <w:rPr>
-          <w:lang w:val="en-US"/>
-        </w:rPr>
-        <w:t xml:space="preserve"> class provides static utility methods that perform these tasks for you. The </w:t>
-      </w:r>
-      <w:r>
-        <w:rPr>
-          <w:rStyle w:val="Code"/>
-        </w:rPr>
-        <w:t>ShellCommand.CreateShellCommand</w:t>
-      </w:r>
-      <w:r>
-        <w:rPr>
-          <w:lang w:val="en-US"/>
-        </w:rPr>
-        <w:t xml:space="preserve"> method finds and creates a shell command, and writes error and usage information to the output if it failed. If no command name was specified, or the specified command name could not be found, it writes a list of all shell commands</w:t>
-      </w:r>
-      <w:r>
-        <w:rPr>
-          <w:lang w:val="en-US"/>
-        </w:rPr>
-        <w:t xml:space="preserve"> </w:t>
-      </w:r>
-      <w:r>
-        <w:rPr>
-          <w:lang w:val="en-US"/>
-        </w:rPr>
-        <w:t>in the assembly</w:t>
-      </w:r>
-      <w:r>
-        <w:rPr>
-          <w:lang w:val="en-US"/>
-        </w:rPr>
-        <w:t xml:space="preserve"> and their descriptions to the output</w:t>
-      </w:r>
-      <w:r>
-        <w:rPr>
-          <w:lang w:val="en-US"/>
-        </w:rPr>
-        <w:t>. If the command was found but parsing its arguments failed, it writes usage information for that command to the output.</w:t>
-      </w:r>
-    </w:p>
-    <w:p>
-      <w:pPr>
-        <w:rPr>
-          <w:lang w:val="en-US"/>
-        </w:rPr>
-      </w:pPr>
-      <w:r>
-        <w:rPr>
-          <w:lang w:val="en-US"/>
-        </w:rPr>
-        <w:t xml:space="preserve">The </w:t>
-      </w:r>
-      <w:r>
-        <w:rPr>
-          <w:rStyle w:val="Code"/>
-        </w:rPr>
-        <w:t>ShellCommand.RunShellCommand</w:t>
-      </w:r>
-      <w:r>
-        <w:rPr>
-          <w:lang w:val="en-US"/>
-        </w:rPr>
-        <w:t xml:space="preserve"> method works the same as the </w:t>
-      </w:r>
-      <w:r>
-        <w:rPr>
-          <w:rStyle w:val="Code"/>
-        </w:rPr>
-        <w:t>ShellCommand.CreateShellCommand</w:t>
-      </w:r>
-      <w:r>
-        <w:rPr>
-          <w:lang w:val="en-US"/>
-        </w:rPr>
-        <w:t xml:space="preserve"> method, but also invokes the </w:t>
-      </w:r>
-      <w:r>
-        <w:rPr>
-          <w:rStyle w:val="Code"/>
-        </w:rPr>
-        <w:t>ShellCommand.Run</w:t>
-      </w:r>
-      <w:r>
-        <w:rPr>
-          <w:lang w:val="en-US"/>
-        </w:rPr>
-        <w:t xml:space="preserve"> method if the command was successfully created.</w:t>
-      </w:r>
-    </w:p>
-    <w:p>
-      <w:pPr>
-        <w:rPr>
-          <w:lang w:val="en-US"/>
-        </w:rPr>
-      </w:pPr>
-      <w:r>
-        <w:rPr>
-          <w:lang w:val="en-US"/>
-        </w:rPr>
-        <w:t xml:space="preserve">It is recommended to return the value of the </w:t>
-      </w:r>
-      <w:r>
-        <w:rPr>
-          <w:rStyle w:val="Code"/>
-        </w:rPr>
-        <w:t>ShellCommand.ExitCode</w:t>
-      </w:r>
-      <w:r>
-        <w:rPr>
-          <w:lang w:val="en-US"/>
-        </w:rPr>
-        <w:t xml:space="preserve"> property to the operating system (by returning it from the </w:t>
-      </w:r>
-      <w:r>
-        <w:rPr>
-          <w:rStyle w:val="Code"/>
-        </w:rPr>
-        <w:t>Main</w:t>
-      </w:r>
-      <w:r>
-        <w:rPr>
-          <w:lang w:val="en-US"/>
-        </w:rPr>
-        <w:t xml:space="preserve"> method or by using the </w:t>
-      </w:r>
-      <w:r>
-        <w:rPr>
-          <w:rStyle w:val="Code"/>
-        </w:rPr>
-        <w:t>Environment.</w:t>
-      </w:r>
-      <w:r>
-        <w:rPr>
-          <w:rStyle w:val="Code"/>
-        </w:rPr>
-        <w:t>ExitCode</w:t>
-      </w:r>
-      <w:r>
-        <w:rPr>
-          <w:lang w:val="en-US"/>
-        </w:rPr>
-        <w:t xml:space="preserve"> property) af</w:t>
-      </w:r>
-      <w:r>
-        <w:rPr>
-          <w:lang w:val="en-US"/>
-        </w:rPr>
-        <w:t xml:space="preserve">ter running the shell command. </w:t>
-      </w:r>
-    </w:p>
-    <w:p>
-      <w:pPr>
-        <w:rPr>
-          <w:lang w:val="en-US"/>
-        </w:rPr>
-      </w:pPr>
-      <w:r>
-        <w:rPr>
-          <w:lang w:val="en-US"/>
-        </w:rPr>
-        <w:t xml:space="preserve">The source code of a full sample application that defines two commands is included with the </w:t>
-      </w:r>
-      <w:proofErr w:type="spellStart"/>
-      <w:r>
-        <w:rPr>
-          <w:lang w:val="en-US"/>
-        </w:rPr>
-        <w:t>Ookii.CommandLine</w:t>
-      </w:r>
-      <w:proofErr w:type="spellEnd"/>
-      <w:r>
-        <w:rPr>
-          <w:lang w:val="en-US"/>
-        </w:rPr>
-        <w:t xml:space="preserve"> library.</w:t>
-      </w:r>
-    </w:p>
-    <w:p>
-      <w:pPr>
-        <w:pStyle w:val="Heading1"/>
-        <w:rPr>
-          <w:lang w:val="en-US"/>
-        </w:rPr>
-      </w:pPr>
-      <w:r>
-        <w:rPr>
-          <w:lang w:val="en-US"/>
-        </w:rPr>
-        <w:lastRenderedPageBreak/>
         <w:t>Line wrapping text writer</w:t>
       </w:r>
     </w:p>
@@ -6986,7 +7073,7 @@
 </file>
 
 <file path=customXml/itemProps1.xml><?xml version="1.0" encoding="utf-8"?>
-<ds:datastoreItem xmlns:ds="http://schemas.openxmlformats.org/officeDocument/2006/customXml" ds:itemID="{E810CE2C-1E70-446D-A51A-A50731D4D79B}">
+<ds:datastoreItem xmlns:ds="http://schemas.openxmlformats.org/officeDocument/2006/customXml" ds:itemID="{99DC842E-0863-4211-8B26-06B56EE92E4D}">
   <ds:schemaRefs>
     <ds:schemaRef ds:uri="http://schemas.openxmlformats.org/officeDocument/2006/bibliography"/>
   </ds:schemaRefs>

</xml_diff>

<commit_message>
- Changed the default usage description format, and updated documentation accordingly - Updated year and version number in help files.
</commit_message>
<xml_diff>
--- a/Main/Docs/User Guide.docx
+++ b/Main/Docs/User Guide.docx
@@ -623,15 +623,7 @@
         <w:rPr>
           <w:lang w:val="en-US"/>
         </w:rPr>
-        <w:t>When specifying the default value for an argument defined by a property you can now use any type that can be converted to the argu</w:t>
-      </w:r>
-      <w:bookmarkStart w:id="0" w:name="_GoBack"/>
-      <w:bookmarkEnd w:id="0"/>
-      <w:r>
-        <w:rPr>
-          <w:lang w:val="en-US"/>
-        </w:rPr>
-        <w:t>ment’s type using its type converter. This makes it possible to define default values for arguments with a type for which there are no literals.</w:t>
+        <w:t>When specifying the default value for an argument defined by a property you can now use any type that can be converted to the argument’s type using its type converter. This makes it possible to define default values for arguments with a type for which there are no literals.</w:t>
       </w:r>
     </w:p>
     <w:p>
@@ -4207,104 +4199,188 @@
       </w:r>
       <w:r>
         <w:br/>
-        <w:t xml:space="preserve">       source : The source data.</w:t>
+      </w:r>
+      <w:r>
+        <w:t xml:space="preserve">    -source &lt;String&gt;</w:t>
       </w:r>
       <w:r>
         <w:br/>
       </w:r>
       <w:r>
+        <w:t xml:space="preserve">        The source data.</w:t>
+      </w:r>
+      <w:r>
         <w:br/>
-        <w:t xml:space="preserve">  destination : The destination data.</w:t>
       </w:r>
       <w:r>
         <w:br/>
       </w:r>
       <w:r>
+        <w:t xml:space="preserve">    -destination &lt;String&gt;</w:t>
+      </w:r>
+      <w:r>
         <w:br/>
-        <w:t xml:space="preserve">        index : The operation's index. This argument is optional, </w:t>
+      </w:r>
+      <w:r>
+        <w:t xml:space="preserve">        The destination data.</w:t>
       </w:r>
       <w:r>
         <w:br/>
-        <w:t xml:space="preserve">                and the default value is 1.</w:t>
       </w:r>
       <w:r>
         <w:br/>
       </w:r>
       <w:r>
+        <w:t xml:space="preserve">    -index &lt;Number&gt;</w:t>
+      </w:r>
+      <w:r>
         <w:br/>
-        <w:t xml:space="preserve">           id : Sets the operation ID. The default value is </w:t>
+      </w:r>
+      <w:r>
+        <w:t xml:space="preserve">        The operation's index. This argument is optional, and the</w:t>
       </w:r>
       <w:r>
         <w:br/>
-        <w:t xml:space="preserve">                "default".</w:t>
+        <w:t xml:space="preserve">       </w:t>
+      </w:r>
+      <w:r>
+        <w:t xml:space="preserve"> default value is 1.</w:t>
       </w:r>
       <w:r>
         <w:br/>
       </w:r>
       <w:r>
         <w:br/>
-        <w:t xml:space="preserve">            ? : Displays this help message.</w:t>
+      </w:r>
+      <w:r>
+        <w:t xml:space="preserve">    -id &lt;String&gt;</w:t>
       </w:r>
       <w:r>
         <w:br/>
       </w:r>
       <w:r>
+        <w:t xml:space="preserve">        Sets the operation ID. The default value is "default".</w:t>
+      </w:r>
+      <w:r>
         <w:br/>
-        <w:t xml:space="preserve">        Count : Provides the count for something to the application.</w:t>
       </w:r>
       <w:r>
         <w:br/>
-        <w:t xml:space="preserve">                This argument is required.</w:t>
+      </w:r>
+      <w:r>
+        <w:t xml:space="preserve">    -? [&lt;Boolean&gt;]</w:t>
       </w:r>
       <w:r>
         <w:br/>
       </w:r>
       <w:r>
+        <w:t xml:space="preserve">        Displays this help message.</w:t>
+      </w:r>
+      <w:r>
         <w:br/>
-        <w:t xml:space="preserve">         Date : Provides a date to the application; the format to </w:t>
       </w:r>
       <w:r>
         <w:br/>
-        <w:t xml:space="preserve">                use depends on your regional settings.</w:t>
+      </w:r>
+      <w:r>
+        <w:t xml:space="preserve">    -Count &lt;Number&gt;</w:t>
       </w:r>
       <w:r>
         <w:br/>
       </w:r>
       <w:r>
+        <w:t xml:space="preserve">        Provides the count for something to the application. This</w:t>
+      </w:r>
+      <w:r>
         <w:br/>
-        <w:t xml:space="preserve">            v : Print verbose information; this is an example of a</w:t>
+        <w:t xml:space="preserve">        </w:t>
+      </w:r>
+      <w:r>
+        <w:t>argument is required.</w:t>
       </w:r>
       <w:r>
         <w:br/>
-        <w:t xml:space="preserve">                switch argument.</w:t>
       </w:r>
       <w:r>
         <w:br/>
       </w:r>
       <w:r>
+        <w:t xml:space="preserve">    -Date &lt;DateTime&gt;</w:t>
+      </w:r>
+      <w:r>
         <w:br/>
-        <w:t xml:space="preserve">          val : This is an example of an array argument, which can </w:t>
+      </w:r>
+      <w:r>
+        <w:t xml:space="preserve">        Provides a date to the application; the format to use</w:t>
       </w:r>
       <w:r>
         <w:br/>
-        <w:t xml:space="preserve">                be repeated multiple times to set more than one </w:t>
+        <w:t xml:space="preserve">        </w:t>
+      </w:r>
+      <w:r>
+        <w:t>depends on your regional settings.</w:t>
       </w:r>
       <w:r>
         <w:br/>
-        <w:t xml:space="preserve">                value.</w:t>
-      </w:r>
-    </w:p>
-    <w:p>
-      <w:pPr>
-        <w:rPr>
-          <w:lang w:val="en-US"/>
-        </w:rPr>
-      </w:pPr>
-      <w:r>
-        <w:rPr>
-          <w:lang w:val="en-US"/>
-        </w:rPr>
-        <w:t>The usage help consists of three components: the application description, the argument syntax, and the argument descriptions.</w:t>
+      </w:r>
+      <w:r>
+        <w:br/>
+      </w:r>
+      <w:r>
+        <w:t xml:space="preserve">    -v [&lt;Boolean&gt;]</w:t>
+      </w:r>
+      <w:r>
+        <w:br/>
+      </w:r>
+      <w:r>
+        <w:t xml:space="preserve">        Print verbose information; this is an example of a switch</w:t>
+      </w:r>
+      <w:r>
+        <w:br/>
+        <w:t xml:space="preserve">        </w:t>
+      </w:r>
+      <w:r>
+        <w:t>argument.</w:t>
+      </w:r>
+      <w:r>
+        <w:br/>
+      </w:r>
+      <w:r>
+        <w:t xml:space="preserve">    -val &lt;String&gt;</w:t>
+      </w:r>
+      <w:r>
+        <w:br/>
+      </w:r>
+      <w:r>
+        <w:t xml:space="preserve">        This is an example of an array argument, which can be</w:t>
+      </w:r>
+      <w:r>
+        <w:br/>
+        <w:t xml:space="preserve">        </w:t>
+      </w:r>
+      <w:r>
+        <w:t>repeated multiple times to set more than one value.</w:t>
+      </w:r>
+    </w:p>
+    <w:p>
+      <w:pPr>
+        <w:rPr>
+          <w:lang w:val="en-US"/>
+        </w:rPr>
+      </w:pPr>
+      <w:r>
+        <w:rPr>
+          <w:lang w:val="en-US"/>
+        </w:rPr>
+        <w:t xml:space="preserve">The usage help consists of </w:t>
+      </w:r>
+      <w:bookmarkStart w:id="0" w:name="_GoBack"/>
+      <w:bookmarkEnd w:id="0"/>
+      <w:r>
+        <w:rPr>
+          <w:lang w:val="en-US"/>
+        </w:rPr>
+        <w:t>three components: the application description, the argument syntax, and the argument descriptions.</w:t>
       </w:r>
     </w:p>
     <w:p>
@@ -4318,6 +4394,7 @@
         <w:rPr>
           <w:lang w:val="en-US"/>
         </w:rPr>
+        <w:lastRenderedPageBreak/>
         <w:t>Application description</w:t>
       </w:r>
     </w:p>
@@ -4350,7 +4427,6 @@
         <w:rPr>
           <w:lang w:val="en-US"/>
         </w:rPr>
-        <w:lastRenderedPageBreak/>
         <w:t xml:space="preserve">The description is specified by specifying the </w:t>
       </w:r>
       <w:r>
@@ -4627,6 +4703,7 @@
         <w:rPr>
           <w:lang w:val="en-US"/>
         </w:rPr>
+        <w:lastRenderedPageBreak/>
         <w:t>Argument descriptions</w:t>
       </w:r>
     </w:p>
@@ -4653,157 +4730,364 @@
         <w:rPr>
           <w:lang w:val="en-US"/>
         </w:rPr>
+        <w:t xml:space="preserve">The description of an argument can be specified using the </w:t>
+      </w:r>
+      <w:r>
+        <w:rPr>
+          <w:rStyle w:val="Code"/>
+        </w:rPr>
+        <w:t>System.ComponentModel.DescriptionAttribute</w:t>
+      </w:r>
+      <w:r>
+        <w:rPr>
+          <w:lang w:val="en-US"/>
+        </w:rPr>
+        <w:t xml:space="preserve"> attribute. </w:t>
+      </w:r>
+      <w:r>
+        <w:rPr>
+          <w:lang w:val="en-US"/>
+        </w:rPr>
+        <w:t>Apply this attribute to the constructor parameter or property defining the argument.</w:t>
+      </w:r>
+    </w:p>
+    <w:p>
+      <w:pPr>
+        <w:rPr>
+          <w:lang w:val="en-US"/>
+        </w:rPr>
+      </w:pPr>
+      <w:r>
+        <w:rPr>
+          <w:lang w:val="en-US"/>
+        </w:rPr>
+        <w:t xml:space="preserve">The exact format of the argument descriptions can be customized using the </w:t>
+      </w:r>
+      <w:r>
+        <w:rPr>
+          <w:rStyle w:val="Code"/>
+        </w:rPr>
+        <w:t>WriteUsageOptions</w:t>
+      </w:r>
+      <w:r>
+        <w:rPr>
+          <w:lang w:val="en-US"/>
+        </w:rPr>
+        <w:t xml:space="preserve"> class. You can specify a format string that controls how the argument name and description are laid out, and the amount of indentation to use for additional lines of the description.</w:t>
+      </w:r>
+    </w:p>
+    <w:p>
+      <w:pPr>
+        <w:pStyle w:val="Heading1"/>
+        <w:rPr>
+          <w:lang w:val="en-US"/>
+        </w:rPr>
+      </w:pPr>
+      <w:r>
+        <w:rPr>
+          <w:lang w:val="en-US"/>
+        </w:rPr>
+        <w:t>Shell commands</w:t>
+      </w:r>
+    </w:p>
+    <w:p>
+      <w:pPr>
+        <w:rPr>
+          <w:lang w:val="en-US"/>
+        </w:rPr>
+      </w:pPr>
+      <w:proofErr w:type="spellStart"/>
+      <w:r>
+        <w:rPr>
+          <w:lang w:val="en-US"/>
+        </w:rPr>
+        <w:t>Ookii.CommandLine</w:t>
+      </w:r>
+      <w:proofErr w:type="spellEnd"/>
+      <w:r>
+        <w:rPr>
+          <w:lang w:val="en-US"/>
+        </w:rPr>
+        <w:t xml:space="preserve"> provides the ability to create an application that has more than one function by using shell commands.</w:t>
+      </w:r>
+    </w:p>
+    <w:p>
+      <w:pPr>
+        <w:rPr>
+          <w:lang w:val="en-US"/>
+        </w:rPr>
+      </w:pPr>
+      <w:r>
+        <w:rPr>
+          <w:lang w:val="en-US"/>
+        </w:rPr>
+        <w:t xml:space="preserve">Shell commands can be used to create shell utilities that perform more than one operation, where each operation has its own set of command line arguments. For example, a utility might be used to modify or query different configuration parameters of a system. Depending on whether it's a query or a modification, and which configuration parameter is used, the arguments to such a utility might differ. Rather than provide different </w:t>
+      </w:r>
+      <w:proofErr w:type="spellStart"/>
+      <w:r>
+        <w:rPr>
+          <w:lang w:val="en-US"/>
+        </w:rPr>
+        <w:t>executables</w:t>
+      </w:r>
+      <w:proofErr w:type="spellEnd"/>
+      <w:r>
+        <w:rPr>
+          <w:lang w:val="en-US"/>
+        </w:rPr>
+        <w:t xml:space="preserve"> for each operation, it is often more convenient to combine related op</w:t>
+      </w:r>
+      <w:r>
+        <w:rPr>
+          <w:lang w:val="en-US"/>
+        </w:rPr>
+        <w:t>erations in a single utility.</w:t>
+      </w:r>
+    </w:p>
+    <w:p>
+      <w:pPr>
+        <w:rPr>
+          <w:lang w:val="en-US"/>
+        </w:rPr>
+      </w:pPr>
+      <w:r>
+        <w:rPr>
+          <w:lang w:val="en-US"/>
+        </w:rPr>
+        <w:t xml:space="preserve">Think for example of the Windows </w:t>
+      </w:r>
+      <w:r>
+        <w:rPr>
+          <w:rStyle w:val="Code"/>
+        </w:rPr>
+        <w:t>net</w:t>
+      </w:r>
+      <w:r>
+        <w:rPr>
+          <w:lang w:val="en-US"/>
+        </w:rPr>
+        <w:t xml:space="preserve"> command, which provides many different operations through the same command. Shell commands allow you to easily create such an application.</w:t>
+      </w:r>
+    </w:p>
+    <w:p>
+      <w:pPr>
+        <w:rPr>
+          <w:lang w:val="en-US"/>
+        </w:rPr>
+      </w:pPr>
+      <w:r>
+        <w:rPr>
+          <w:lang w:val="en-US"/>
+        </w:rPr>
+        <w:t xml:space="preserve">For a program using shell commands, typically the first command line argument will be the name of the operation and identifies which shell command to use, while the remaining arguments are arguments to the command. The </w:t>
+      </w:r>
+      <w:r>
+        <w:rPr>
+          <w:rStyle w:val="Code"/>
+        </w:rPr>
+        <w:t>ShellCommand</w:t>
+      </w:r>
+      <w:r>
+        <w:rPr>
+          <w:lang w:val="en-US"/>
+        </w:rPr>
+        <w:t xml:space="preserve"> class aids you in creating utilities that follow this pattern. </w:t>
+      </w:r>
+    </w:p>
+    <w:p>
+      <w:pPr>
+        <w:rPr>
+          <w:lang w:val="en-US"/>
+        </w:rPr>
+      </w:pPr>
+    </w:p>
+    <w:p>
+      <w:pPr>
+        <w:pStyle w:val="Heading2"/>
+        <w:rPr>
+          <w:lang w:val="en-US"/>
+        </w:rPr>
+      </w:pPr>
+      <w:r>
+        <w:rPr>
+          <w:lang w:val="en-US"/>
+        </w:rPr>
+        <w:t>Defining shell commands</w:t>
+      </w:r>
+    </w:p>
+    <w:p>
+      <w:pPr>
+        <w:rPr>
+          <w:lang w:val="en-US"/>
+        </w:rPr>
+      </w:pPr>
+      <w:r>
+        <w:rPr>
+          <w:lang w:val="en-US"/>
+        </w:rPr>
+        <w:t xml:space="preserve">A shell command is created by deriving a type from the </w:t>
+      </w:r>
+      <w:r>
+        <w:rPr>
+          <w:rStyle w:val="Code"/>
+        </w:rPr>
+        <w:t>ShellCommand</w:t>
+      </w:r>
+      <w:r>
+        <w:rPr>
+          <w:lang w:val="en-US"/>
+        </w:rPr>
+        <w:t xml:space="preserve"> class, specifying the </w:t>
+      </w:r>
+      <w:r>
+        <w:rPr>
+          <w:rStyle w:val="Code"/>
+        </w:rPr>
+        <w:t>ShellCommandAttribute</w:t>
+      </w:r>
+      <w:r>
+        <w:rPr>
+          <w:lang w:val="en-US"/>
+        </w:rPr>
+        <w:t xml:space="preserve"> on that type to specify the name of the command, and implementing the </w:t>
+      </w:r>
+      <w:r>
+        <w:rPr>
+          <w:rStyle w:val="Code"/>
+        </w:rPr>
+        <w:t>ShellCommand.Run</w:t>
+      </w:r>
+      <w:r>
+        <w:rPr>
+          <w:lang w:val="en-US"/>
+        </w:rPr>
+        <w:t xml:space="preserve"> method for that type.</w:t>
+      </w:r>
+    </w:p>
+    <w:p>
+      <w:pPr>
+        <w:rPr>
+          <w:lang w:val="en-US"/>
+        </w:rPr>
+      </w:pPr>
+      <w:r>
+        <w:rPr>
+          <w:lang w:val="en-US"/>
+        </w:rPr>
+        <w:t xml:space="preserve">The class inheriting </w:t>
+      </w:r>
+      <w:r>
+        <w:rPr>
+          <w:lang w:val="en-US"/>
+        </w:rPr>
+        <w:t xml:space="preserve">the </w:t>
+      </w:r>
+      <w:r>
+        <w:rPr>
+          <w:rStyle w:val="Code"/>
+        </w:rPr>
+        <w:t>ShellCommand</w:t>
+      </w:r>
+      <w:r>
+        <w:rPr>
+          <w:lang w:val="en-US"/>
+        </w:rPr>
+        <w:t xml:space="preserve"> class</w:t>
+      </w:r>
+      <w:r>
+        <w:rPr>
+          <w:lang w:val="en-US"/>
+        </w:rPr>
+        <w:t xml:space="preserve"> defines the arguments for the command. This class will be used with the </w:t>
+      </w:r>
+      <w:r>
+        <w:rPr>
+          <w:rStyle w:val="Code"/>
+        </w:rPr>
+        <w:t>CommandLineParser</w:t>
+      </w:r>
+      <w:r>
+        <w:rPr>
+          <w:lang w:val="en-US"/>
+        </w:rPr>
+        <w:t xml:space="preserve"> class to parse the arguments for the command.</w:t>
+      </w:r>
+    </w:p>
+    <w:p>
+      <w:pPr>
+        <w:pStyle w:val="Heading2"/>
+        <w:rPr>
+          <w:lang w:val="en-US"/>
+        </w:rPr>
+      </w:pPr>
+      <w:r>
+        <w:rPr>
+          <w:lang w:val="en-US"/>
+        </w:rPr>
+        <w:t>Using shell commands</w:t>
+      </w:r>
+    </w:p>
+    <w:p>
+      <w:pPr>
+        <w:rPr>
+          <w:lang w:val="en-US"/>
+        </w:rPr>
+      </w:pPr>
+      <w:r>
+        <w:rPr>
+          <w:lang w:val="en-US"/>
+        </w:rPr>
+        <w:t xml:space="preserve">To use a shell command, you must first determine the shell command the user wishes to invoke, typically by inspecting the first element of the array of arguments passed to the </w:t>
+      </w:r>
+      <w:r>
+        <w:rPr>
+          <w:rStyle w:val="Code"/>
+        </w:rPr>
+        <w:t>Main</w:t>
+      </w:r>
+      <w:r>
+        <w:rPr>
+          <w:lang w:val="en-US"/>
+        </w:rPr>
+        <w:t xml:space="preserve"> method of your application.</w:t>
+      </w:r>
+    </w:p>
+    <w:p>
+      <w:pPr>
+        <w:rPr>
+          <w:lang w:val="en-US"/>
+        </w:rPr>
+      </w:pPr>
+      <w:r>
+        <w:rPr>
+          <w:lang w:val="en-US"/>
+        </w:rPr>
         <w:lastRenderedPageBreak/>
-        <w:t xml:space="preserve">The description of an argument can be specified using the </w:t>
-      </w:r>
-      <w:r>
-        <w:rPr>
-          <w:rStyle w:val="Code"/>
-        </w:rPr>
-        <w:t>System.ComponentModel.DescriptionAttribute</w:t>
-      </w:r>
-      <w:r>
-        <w:rPr>
-          <w:lang w:val="en-US"/>
-        </w:rPr>
-        <w:t xml:space="preserve"> attribute. </w:t>
-      </w:r>
-      <w:r>
-        <w:rPr>
-          <w:lang w:val="en-US"/>
-        </w:rPr>
-        <w:t>Apply this attribute to the constructor parameter or property defining the argument.</w:t>
-      </w:r>
-    </w:p>
-    <w:p>
-      <w:pPr>
-        <w:rPr>
-          <w:lang w:val="en-US"/>
-        </w:rPr>
-      </w:pPr>
-      <w:r>
-        <w:rPr>
-          <w:lang w:val="en-US"/>
-        </w:rPr>
-        <w:t xml:space="preserve">The exact format of the argument descriptions can be customized using the </w:t>
-      </w:r>
-      <w:r>
-        <w:rPr>
-          <w:rStyle w:val="Code"/>
-        </w:rPr>
-        <w:t>WriteUsageOptions</w:t>
-      </w:r>
-      <w:r>
-        <w:rPr>
-          <w:lang w:val="en-US"/>
-        </w:rPr>
-        <w:t xml:space="preserve"> class. You can specify a format string that controls how the argument name and description are laid out, and the amount of indentation to use for additional lines of the description.</w:t>
-      </w:r>
-    </w:p>
-    <w:p>
-      <w:pPr>
-        <w:pStyle w:val="Heading1"/>
-        <w:rPr>
-          <w:lang w:val="en-US"/>
-        </w:rPr>
-      </w:pPr>
-      <w:r>
-        <w:rPr>
-          <w:lang w:val="en-US"/>
-        </w:rPr>
-        <w:t>Shell commands</w:t>
-      </w:r>
-    </w:p>
-    <w:p>
-      <w:pPr>
-        <w:rPr>
-          <w:lang w:val="en-US"/>
-        </w:rPr>
-      </w:pPr>
-      <w:proofErr w:type="spellStart"/>
-      <w:r>
-        <w:rPr>
-          <w:lang w:val="en-US"/>
-        </w:rPr>
-        <w:t>Ookii.CommandLine</w:t>
-      </w:r>
-      <w:proofErr w:type="spellEnd"/>
-      <w:r>
-        <w:rPr>
-          <w:lang w:val="en-US"/>
-        </w:rPr>
-        <w:t xml:space="preserve"> provides the ability to create an application that has more than one function by using shell commands.</w:t>
-      </w:r>
-    </w:p>
-    <w:p>
-      <w:pPr>
-        <w:rPr>
-          <w:lang w:val="en-US"/>
-        </w:rPr>
-      </w:pPr>
-      <w:r>
-        <w:rPr>
-          <w:lang w:val="en-US"/>
-        </w:rPr>
-        <w:t xml:space="preserve">Shell commands can be used to create shell utilities that perform more than one operation, where each operation has its own set of command line arguments. For example, a utility might be used to modify or query different configuration parameters of a system. Depending on whether it's a query or a modification, and which configuration parameter is used, the arguments to such a utility might differ. Rather than provide different </w:t>
-      </w:r>
-      <w:proofErr w:type="spellStart"/>
-      <w:r>
-        <w:rPr>
-          <w:lang w:val="en-US"/>
-        </w:rPr>
-        <w:t>executables</w:t>
-      </w:r>
-      <w:proofErr w:type="spellEnd"/>
-      <w:r>
-        <w:rPr>
-          <w:lang w:val="en-US"/>
-        </w:rPr>
-        <w:t xml:space="preserve"> for each operation, it is often more convenient to combine related op</w:t>
-      </w:r>
-      <w:r>
-        <w:rPr>
-          <w:lang w:val="en-US"/>
-        </w:rPr>
-        <w:t>erations in a single utility.</w:t>
-      </w:r>
-    </w:p>
-    <w:p>
-      <w:pPr>
-        <w:rPr>
-          <w:lang w:val="en-US"/>
-        </w:rPr>
-      </w:pPr>
-      <w:r>
-        <w:rPr>
-          <w:lang w:val="en-US"/>
-        </w:rPr>
-        <w:t xml:space="preserve">Think for example of the Windows </w:t>
-      </w:r>
-      <w:r>
-        <w:rPr>
-          <w:rStyle w:val="Code"/>
-        </w:rPr>
-        <w:t>net</w:t>
-      </w:r>
-      <w:r>
-        <w:rPr>
-          <w:lang w:val="en-US"/>
-        </w:rPr>
-        <w:t xml:space="preserve"> command, which provides many different operations through the same command. Shell commands allow you to easily create such an application.</w:t>
-      </w:r>
-    </w:p>
-    <w:p>
-      <w:pPr>
-        <w:rPr>
-          <w:lang w:val="en-US"/>
-        </w:rPr>
-      </w:pPr>
-      <w:r>
-        <w:rPr>
-          <w:lang w:val="en-US"/>
-        </w:rPr>
-        <w:t xml:space="preserve">For a program using shell commands, typically the first command line argument will be the name of the operation and identifies which shell command to use, while the remaining arguments are arguments to the command. The </w:t>
+        <w:t xml:space="preserve">You can then get the </w:t>
+      </w:r>
+      <w:r>
+        <w:rPr>
+          <w:rStyle w:val="Code"/>
+        </w:rPr>
+        <w:t>Type</w:t>
+      </w:r>
+      <w:r>
+        <w:rPr>
+          <w:lang w:val="en-US"/>
+        </w:rPr>
+        <w:t xml:space="preserve"> instance of the shell command’s class by calling the </w:t>
+      </w:r>
+      <w:r>
+        <w:rPr>
+          <w:rStyle w:val="Code"/>
+        </w:rPr>
+        <w:t>ShellCommand.GetShellCommand</w:t>
+      </w:r>
+      <w:r>
+        <w:rPr>
+          <w:lang w:val="en-US"/>
+        </w:rPr>
+        <w:t xml:space="preserve"> method. This method searches the specified assembly for a type that inherits from the </w:t>
       </w:r>
       <w:r>
         <w:rPr>
@@ -4815,53 +5099,19 @@
         <w:rPr>
           <w:lang w:val="en-US"/>
         </w:rPr>
-        <w:t xml:space="preserve"> class aids you in creating utilities that follow this pattern. </w:t>
-      </w:r>
-    </w:p>
-    <w:p>
-      <w:pPr>
-        <w:rPr>
-          <w:lang w:val="en-US"/>
-        </w:rPr>
-      </w:pPr>
-    </w:p>
-    <w:p>
-      <w:pPr>
-        <w:pStyle w:val="Heading2"/>
-        <w:rPr>
-          <w:lang w:val="en-US"/>
-        </w:rPr>
-      </w:pPr>
-      <w:r>
-        <w:rPr>
-          <w:lang w:val="en-US"/>
-        </w:rPr>
-        <w:t>Defining shell commands</w:t>
-      </w:r>
-    </w:p>
-    <w:p>
-      <w:pPr>
-        <w:rPr>
-          <w:lang w:val="en-US"/>
-        </w:rPr>
-      </w:pPr>
-      <w:r>
-        <w:rPr>
-          <w:lang w:val="en-US"/>
-        </w:rPr>
-        <w:t xml:space="preserve">A shell command is created by deriving a type from the </w:t>
-      </w:r>
-      <w:r>
-        <w:rPr>
-          <w:rStyle w:val="Code"/>
-        </w:rPr>
-        <w:t>ShellCommand</w:t>
-      </w:r>
-      <w:r>
-        <w:rPr>
-          <w:lang w:val="en-US"/>
-        </w:rPr>
-        <w:t xml:space="preserve"> class, specifying the </w:t>
+        <w:t xml:space="preserve"> class</w:t>
+      </w:r>
+      <w:r>
+        <w:rPr>
+          <w:lang w:val="en-US"/>
+        </w:rPr>
+        <w:t xml:space="preserve">, and has </w:t>
+      </w:r>
+      <w:r>
+        <w:rPr>
+          <w:lang w:val="en-US"/>
+        </w:rPr>
+        <w:t xml:space="preserve">the </w:t>
       </w:r>
       <w:r>
         <w:rPr>
@@ -4873,179 +5123,6 @@
         <w:rPr>
           <w:lang w:val="en-US"/>
         </w:rPr>
-        <w:t xml:space="preserve"> on that type to specify the name of the command, and implementing the </w:t>
-      </w:r>
-      <w:r>
-        <w:rPr>
-          <w:rStyle w:val="Code"/>
-        </w:rPr>
-        <w:t>ShellCommand.Run</w:t>
-      </w:r>
-      <w:r>
-        <w:rPr>
-          <w:lang w:val="en-US"/>
-        </w:rPr>
-        <w:t xml:space="preserve"> method for that type.</w:t>
-      </w:r>
-    </w:p>
-    <w:p>
-      <w:pPr>
-        <w:rPr>
-          <w:lang w:val="en-US"/>
-        </w:rPr>
-      </w:pPr>
-      <w:r>
-        <w:rPr>
-          <w:lang w:val="en-US"/>
-        </w:rPr>
-        <w:t xml:space="preserve">The class inheriting </w:t>
-      </w:r>
-      <w:r>
-        <w:rPr>
-          <w:lang w:val="en-US"/>
-        </w:rPr>
-        <w:t xml:space="preserve">the </w:t>
-      </w:r>
-      <w:r>
-        <w:rPr>
-          <w:rStyle w:val="Code"/>
-        </w:rPr>
-        <w:t>ShellCommand</w:t>
-      </w:r>
-      <w:r>
-        <w:rPr>
-          <w:lang w:val="en-US"/>
-        </w:rPr>
-        <w:t xml:space="preserve"> class</w:t>
-      </w:r>
-      <w:r>
-        <w:rPr>
-          <w:lang w:val="en-US"/>
-        </w:rPr>
-        <w:t xml:space="preserve"> defines the arguments for the command. This class will be used with the </w:t>
-      </w:r>
-      <w:r>
-        <w:rPr>
-          <w:rStyle w:val="Code"/>
-        </w:rPr>
-        <w:t>CommandLineParser</w:t>
-      </w:r>
-      <w:r>
-        <w:rPr>
-          <w:lang w:val="en-US"/>
-        </w:rPr>
-        <w:t xml:space="preserve"> class to parse the arguments for the command.</w:t>
-      </w:r>
-    </w:p>
-    <w:p>
-      <w:pPr>
-        <w:pStyle w:val="Heading2"/>
-        <w:rPr>
-          <w:lang w:val="en-US"/>
-        </w:rPr>
-      </w:pPr>
-      <w:r>
-        <w:rPr>
-          <w:lang w:val="en-US"/>
-        </w:rPr>
-        <w:t>Using shell commands</w:t>
-      </w:r>
-    </w:p>
-    <w:p>
-      <w:pPr>
-        <w:rPr>
-          <w:lang w:val="en-US"/>
-        </w:rPr>
-      </w:pPr>
-      <w:r>
-        <w:rPr>
-          <w:lang w:val="en-US"/>
-        </w:rPr>
-        <w:t xml:space="preserve">To use a shell command, you must first determine the shell command the user wishes to invoke, typically by inspecting the first element of the array of arguments passed to the </w:t>
-      </w:r>
-      <w:r>
-        <w:rPr>
-          <w:rStyle w:val="Code"/>
-        </w:rPr>
-        <w:t>Main</w:t>
-      </w:r>
-      <w:r>
-        <w:rPr>
-          <w:lang w:val="en-US"/>
-        </w:rPr>
-        <w:t xml:space="preserve"> method of your application.</w:t>
-      </w:r>
-    </w:p>
-    <w:p>
-      <w:pPr>
-        <w:rPr>
-          <w:lang w:val="en-US"/>
-        </w:rPr>
-      </w:pPr>
-      <w:r>
-        <w:rPr>
-          <w:lang w:val="en-US"/>
-        </w:rPr>
-        <w:t xml:space="preserve">You can then get the </w:t>
-      </w:r>
-      <w:r>
-        <w:rPr>
-          <w:rStyle w:val="Code"/>
-        </w:rPr>
-        <w:t>Type</w:t>
-      </w:r>
-      <w:r>
-        <w:rPr>
-          <w:lang w:val="en-US"/>
-        </w:rPr>
-        <w:t xml:space="preserve"> instance of the shell command’s class by calling the </w:t>
-      </w:r>
-      <w:r>
-        <w:rPr>
-          <w:rStyle w:val="Code"/>
-        </w:rPr>
-        <w:t>ShellCommand.GetShellCommand</w:t>
-      </w:r>
-      <w:r>
-        <w:rPr>
-          <w:lang w:val="en-US"/>
-        </w:rPr>
-        <w:t xml:space="preserve"> method. This method searches the specified assembly for a type that inherits from the </w:t>
-      </w:r>
-      <w:r>
-        <w:rPr>
-          <w:rStyle w:val="Code"/>
-        </w:rPr>
-        <w:t>ShellCommand</w:t>
-      </w:r>
-      <w:r>
-        <w:rPr>
-          <w:lang w:val="en-US"/>
-        </w:rPr>
-        <w:t xml:space="preserve"> class</w:t>
-      </w:r>
-      <w:r>
-        <w:rPr>
-          <w:lang w:val="en-US"/>
-        </w:rPr>
-        <w:t xml:space="preserve">, and has </w:t>
-      </w:r>
-      <w:r>
-        <w:rPr>
-          <w:lang w:val="en-US"/>
-        </w:rPr>
-        <w:t xml:space="preserve">the </w:t>
-      </w:r>
-      <w:r>
-        <w:rPr>
-          <w:rStyle w:val="Code"/>
-        </w:rPr>
-        <w:t>ShellCommandAttribute</w:t>
-      </w:r>
-      <w:r>
-        <w:rPr>
-          <w:lang w:val="en-US"/>
-        </w:rPr>
         <w:t xml:space="preserve"> attribute applied with the </w:t>
       </w:r>
       <w:r>
@@ -5058,14 +5135,7 @@
         <w:rPr>
           <w:lang w:val="en-US"/>
         </w:rPr>
-        <w:t xml:space="preserve"> property set to the specified name. You can also </w:t>
-      </w:r>
-      <w:r>
-        <w:rPr>
-          <w:lang w:val="en-US"/>
-        </w:rPr>
-        <w:lastRenderedPageBreak/>
-        <w:t xml:space="preserve">get a list of all shell commands in an assembly by using the </w:t>
+        <w:t xml:space="preserve"> property set to the specified name. You can also get a list of all shell commands in an assembly by using the </w:t>
       </w:r>
       <w:r>
         <w:rPr>
@@ -7073,7 +7143,7 @@
 </file>
 
 <file path=customXml/itemProps1.xml><?xml version="1.0" encoding="utf-8"?>
-<ds:datastoreItem xmlns:ds="http://schemas.openxmlformats.org/officeDocument/2006/customXml" ds:itemID="{99DC842E-0863-4211-8B26-06B56EE92E4D}">
+<ds:datastoreItem xmlns:ds="http://schemas.openxmlformats.org/officeDocument/2006/customXml" ds:itemID="{EC4F6BBF-D81D-4235-99BC-697D25C3D310}">
   <ds:schemaRefs>
     <ds:schemaRef ds:uri="http://schemas.openxmlformats.org/officeDocument/2006/bibliography"/>
   </ds:schemaRefs>

</xml_diff>